<commit_message>
IRB Paperwork is done
</commit_message>
<xml_diff>
--- a/IRB/IRB-SBS Protocol Form.docx
+++ b/IRB/IRB-SBS Protocol Form.docx
@@ -1,6 +1,6 @@
 
 <file path=word/document.xml><?xml version="1.0" encoding="utf-8"?>
-<w:document xmlns:wpc="http://schemas.microsoft.com/office/word/2010/wordprocessingCanvas" xmlns:mc="http://schemas.openxmlformats.org/markup-compatibility/2006" xmlns:o="urn:schemas-microsoft-com:office:office" xmlns:r="http://schemas.openxmlformats.org/officeDocument/2006/relationships" xmlns:m="http://schemas.openxmlformats.org/officeDocument/2006/math" xmlns:v="urn:schemas-microsoft-com:vml" xmlns:wp14="http://schemas.microsoft.com/office/word/2010/wordprocessingDrawing" xmlns:wp="http://schemas.openxmlformats.org/drawingml/2006/wordprocessingDrawing" xmlns:w10="urn:schemas-microsoft-com:office:word" xmlns:w="http://schemas.openxmlformats.org/wordprocessingml/2006/main" xmlns:w14="http://schemas.microsoft.com/office/word/2010/wordml" xmlns:wpg="http://schemas.microsoft.com/office/word/2010/wordprocessingGroup" xmlns:wpi="http://schemas.microsoft.com/office/word/2010/wordprocessingInk" xmlns:wne="http://schemas.microsoft.com/office/word/2006/wordml" xmlns:wps="http://schemas.microsoft.com/office/word/2010/wordprocessingShape" mc:Ignorable="w14 wp14">
+<w:document xmlns:wpc="http://schemas.microsoft.com/office/word/2010/wordprocessingCanvas" xmlns:mc="http://schemas.openxmlformats.org/markup-compatibility/2006" xmlns:o="urn:schemas-microsoft-com:office:office" xmlns:r="http://schemas.openxmlformats.org/officeDocument/2006/relationships" xmlns:m="http://schemas.openxmlformats.org/officeDocument/2006/math" xmlns:v="urn:schemas-microsoft-com:vml" xmlns:wp14="http://schemas.microsoft.com/office/word/2010/wordprocessingDrawing" xmlns:wp="http://schemas.openxmlformats.org/drawingml/2006/wordprocessingDrawing" xmlns:w10="urn:schemas-microsoft-com:office:word" xmlns:w="http://schemas.openxmlformats.org/wordprocessingml/2006/main" xmlns:w14="http://schemas.microsoft.com/office/word/2010/wordml" xmlns:w15="http://schemas.microsoft.com/office/word/2012/wordml" xmlns:wpg="http://schemas.microsoft.com/office/word/2010/wordprocessingGroup" xmlns:wpi="http://schemas.microsoft.com/office/word/2010/wordprocessingInk" xmlns:wne="http://schemas.microsoft.com/office/word/2006/wordml" xmlns:wps="http://schemas.microsoft.com/office/word/2010/wordprocessingShape" mc:Ignorable="w14 w15 wp14">
   <w:body>
     <w:p>
       <w:pPr>
@@ -14,8 +14,6 @@
           <w:szCs w:val="52"/>
         </w:rPr>
       </w:pPr>
-      <w:bookmarkStart w:id="0" w:name="_GoBack"/>
-      <w:bookmarkEnd w:id="0"/>
       <w:r>
         <w:rPr>
           <w:noProof/>
@@ -48,7 +46,7 @@
                     </pic:cNvPicPr>
                   </pic:nvPicPr>
                   <pic:blipFill>
-                    <a:blip r:embed="rId8" cstate="print"/>
+                    <a:blip r:embed="rId7" cstate="print"/>
                     <a:srcRect/>
                     <a:stretch>
                       <a:fillRect/>
@@ -259,7 +257,7 @@
         </w:rPr>
         <w:t xml:space="preserve"> areas in our </w:t>
       </w:r>
-      <w:hyperlink r:id="rId9" w:history="1">
+      <w:hyperlink r:id="rId8" w:history="1">
         <w:r>
           <w:rPr>
             <w:rStyle w:val="Hyperlink"/>
@@ -276,7 +274,7 @@
         </w:rPr>
         <w:t xml:space="preserve"> on our </w:t>
       </w:r>
-      <w:hyperlink r:id="rId10" w:history="1">
+      <w:hyperlink r:id="rId9" w:history="1">
         <w:r>
           <w:rPr>
             <w:rStyle w:val="Hyperlink"/>
@@ -300,7 +298,7 @@
         </w:rPr>
         <w:t xml:space="preserve">If you have questions about how to respond to a question, start with the Researcher’s Guide and then </w:t>
       </w:r>
-      <w:hyperlink r:id="rId11" w:history="1">
+      <w:hyperlink r:id="rId10" w:history="1">
         <w:r>
           <w:rPr>
             <w:rStyle w:val="Hyperlink"/>
@@ -508,7 +506,7 @@
         </w:rPr>
         <w:t xml:space="preserve">instruments) to </w:t>
       </w:r>
-      <w:hyperlink r:id="rId12" w:history="1">
+      <w:hyperlink r:id="rId11" w:history="1">
         <w:r>
           <w:rPr>
             <w:rStyle w:val="Hyperlink"/>
@@ -532,7 +530,7 @@
         </w:rPr>
         <w:t xml:space="preserve">For more information on what to submit and how, please see </w:t>
       </w:r>
-      <w:hyperlink r:id="rId13" w:history="1">
+      <w:hyperlink r:id="rId12" w:history="1">
         <w:r>
           <w:rPr>
             <w:rStyle w:val="Hyperlink"/>
@@ -627,7 +625,7 @@
         </w:rPr>
         <w:t xml:space="preserve">If you need help using our form, please </w:t>
       </w:r>
-      <w:hyperlink r:id="rId14" w:history="1">
+      <w:hyperlink r:id="rId13" w:history="1">
         <w:r>
           <w:rPr>
             <w:rStyle w:val="Hyperlink"/>
@@ -651,7 +649,7 @@
         </w:rPr>
         <w:t xml:space="preserve"> For tips and suggestions for completing the protocol, please see </w:t>
       </w:r>
-      <w:hyperlink r:id="rId15" w:history="1">
+      <w:hyperlink r:id="rId14" w:history="1">
         <w:r>
           <w:rPr>
             <w:rStyle w:val="Hyperlink"/>
@@ -723,7 +721,7 @@
         </w:rPr>
         <w:t xml:space="preserve"> </w:t>
       </w:r>
-      <w:hyperlink r:id="rId16" w:history="1">
+      <w:hyperlink r:id="rId15" w:history="1">
         <w:r>
           <w:rPr>
             <w:rStyle w:val="Hyperlink"/>
@@ -747,7 +745,7 @@
         </w:rPr>
         <w:t xml:space="preserve">Signed materials can also be submitted </w:t>
       </w:r>
-      <w:hyperlink r:id="rId17" w:history="1">
+      <w:hyperlink r:id="rId16" w:history="1">
         <w:r>
           <w:rPr>
             <w:rStyle w:val="Hyperlink"/>
@@ -783,7 +781,7 @@
         </w:rPr>
         <w:t xml:space="preserve">In order to not delay your review, make sure that you (and any researcher listed on the protocol) have completed the </w:t>
       </w:r>
-      <w:hyperlink r:id="rId18" w:history="1">
+      <w:hyperlink r:id="rId17" w:history="1">
         <w:r>
           <w:rPr>
             <w:rStyle w:val="Hyperlink"/>
@@ -877,7 +875,7 @@
         </w:rPr>
         <w:t xml:space="preserve">Please see </w:t>
       </w:r>
-      <w:hyperlink r:id="rId19" w:history="1">
+      <w:hyperlink r:id="rId18" w:history="1">
         <w:r>
           <w:rPr>
             <w:rStyle w:val="Hyperlink"/>
@@ -1131,7 +1129,7 @@
         </w:rPr>
         <w:t xml:space="preserve"> (</w:t>
       </w:r>
-      <w:hyperlink r:id="rId20" w:history="1">
+      <w:hyperlink r:id="rId19" w:history="1">
         <w:r>
           <w:rPr>
             <w:rStyle w:val="Hyperlink"/>
@@ -1242,7 +1240,6 @@
         </w:rPr>
         <w:t xml:space="preserve">That any </w:t>
       </w:r>
-      <w:proofErr w:type="gramStart"/>
       <w:r>
         <w:rPr>
           <w:rFonts w:ascii="Calibri" w:hAnsi="Calibri" w:cs="Arial"/>
@@ -1250,17 +1247,7 @@
           <w:sz w:val="22"/>
           <w:szCs w:val="22"/>
         </w:rPr>
-        <w:t>deviation from the protocol and/or consent form</w:t>
-      </w:r>
-      <w:proofErr w:type="gramEnd"/>
-      <w:r>
-        <w:rPr>
-          <w:rFonts w:ascii="Calibri" w:hAnsi="Calibri" w:cs="Arial"/>
-          <w:b/>
-          <w:sz w:val="22"/>
-          <w:szCs w:val="22"/>
-        </w:rPr>
-        <w:t xml:space="preserve"> </w:t>
+        <w:t xml:space="preserve">deviation from the protocol and/or consent form </w:t>
       </w:r>
       <w:r>
         <w:rPr>
@@ -2732,100 +2719,6 @@
               <w:t>New Protocol</w:t>
             </w:r>
           </w:p>
-          <w:p>
-            <w:pPr>
-              <w:rPr>
-                <w:rFonts w:asciiTheme="minorHAnsi" w:hAnsiTheme="minorHAnsi" w:cs="Arial"/>
-                <w:b/>
-                <w:sz w:val="22"/>
-                <w:szCs w:val="22"/>
-              </w:rPr>
-            </w:pPr>
-            <w:r>
-              <w:rPr>
-                <w:rFonts w:asciiTheme="minorHAnsi" w:hAnsiTheme="minorHAnsi" w:cs="Arial"/>
-                <w:b/>
-                <w:sz w:val="22"/>
-                <w:szCs w:val="22"/>
-              </w:rPr>
-              <w:t>Resubmission of previously rejected protocol</w:t>
-            </w:r>
-          </w:p>
-          <w:p>
-            <w:pPr>
-              <w:rPr>
-                <w:rFonts w:asciiTheme="minorHAnsi" w:hAnsiTheme="minorHAnsi" w:cs="Arial"/>
-                <w:b/>
-                <w:sz w:val="22"/>
-                <w:szCs w:val="22"/>
-              </w:rPr>
-            </w:pPr>
-            <w:r>
-              <w:rPr>
-                <w:rFonts w:asciiTheme="minorHAnsi" w:hAnsiTheme="minorHAnsi" w:cs="Arial"/>
-                <w:b/>
-                <w:sz w:val="22"/>
-                <w:szCs w:val="22"/>
-              </w:rPr>
-              <w:t>Updated protocol form (includes all previous modifications)</w:t>
-            </w:r>
-          </w:p>
-          <w:p>
-            <w:pPr>
-              <w:rPr>
-                <w:rFonts w:asciiTheme="minorHAnsi" w:hAnsiTheme="minorHAnsi" w:cs="Arial"/>
-                <w:b/>
-                <w:sz w:val="22"/>
-                <w:szCs w:val="22"/>
-              </w:rPr>
-            </w:pPr>
-            <w:r>
-              <w:rPr>
-                <w:rFonts w:asciiTheme="minorHAnsi" w:hAnsiTheme="minorHAnsi" w:cs="Arial"/>
-                <w:b/>
-                <w:sz w:val="22"/>
-                <w:szCs w:val="22"/>
-              </w:rPr>
-              <w:t>Reopening expired protocol</w:t>
-            </w:r>
-          </w:p>
-          <w:p>
-            <w:pPr>
-              <w:rPr>
-                <w:rFonts w:asciiTheme="minorHAnsi" w:hAnsiTheme="minorHAnsi" w:cs="Arial"/>
-                <w:sz w:val="22"/>
-                <w:szCs w:val="22"/>
-              </w:rPr>
-            </w:pPr>
-            <w:r>
-              <w:rPr>
-                <w:rFonts w:asciiTheme="minorHAnsi" w:hAnsiTheme="minorHAnsi" w:cs="Arial"/>
-                <w:b/>
-                <w:sz w:val="22"/>
-                <w:szCs w:val="22"/>
-              </w:rPr>
-              <w:t>4</w:t>
-            </w:r>
-            <w:r>
-              <w:rPr>
-                <w:rFonts w:asciiTheme="minorHAnsi" w:hAnsiTheme="minorHAnsi" w:cs="Arial"/>
-                <w:b/>
-                <w:sz w:val="22"/>
-                <w:szCs w:val="22"/>
-                <w:vertAlign w:val="superscript"/>
-              </w:rPr>
-              <w:t>th</w:t>
-            </w:r>
-            <w:r>
-              <w:rPr>
-                <w:rFonts w:asciiTheme="minorHAnsi" w:hAnsiTheme="minorHAnsi" w:cs="Arial"/>
-                <w:b/>
-                <w:sz w:val="22"/>
-                <w:szCs w:val="22"/>
-              </w:rPr>
-              <w:t xml:space="preserve"> Year Submission</w:t>
-            </w:r>
-          </w:p>
         </w:tc>
       </w:tr>
       <w:tr>
@@ -2875,6 +2768,14 @@
                 <w:szCs w:val="22"/>
               </w:rPr>
             </w:pPr>
+            <w:r>
+              <w:rPr>
+                <w:rFonts w:asciiTheme="minorHAnsi" w:hAnsiTheme="minorHAnsi" w:cs="Arial"/>
+                <w:sz w:val="22"/>
+                <w:szCs w:val="22"/>
+              </w:rPr>
+              <w:t>Inverse Reinforcement Task Assistance</w:t>
+            </w:r>
           </w:p>
         </w:tc>
       </w:tr>
@@ -2963,6 +2864,14 @@
                 <w:szCs w:val="22"/>
               </w:rPr>
             </w:pPr>
+            <w:r>
+              <w:rPr>
+                <w:rFonts w:asciiTheme="minorHAnsi" w:hAnsiTheme="minorHAnsi" w:cs="Arial"/>
+                <w:sz w:val="22"/>
+                <w:szCs w:val="22"/>
+              </w:rPr>
+              <w:t>Mark Rucker</w:t>
+            </w:r>
           </w:p>
         </w:tc>
       </w:tr>
@@ -3023,6 +2932,14 @@
                 <w:szCs w:val="22"/>
               </w:rPr>
             </w:pPr>
+            <w:r>
+              <w:rPr>
+                <w:rFonts w:asciiTheme="minorHAnsi" w:hAnsiTheme="minorHAnsi" w:cs="Arial"/>
+                <w:sz w:val="22"/>
+                <w:szCs w:val="22"/>
+              </w:rPr>
+              <w:t>Graduate Student</w:t>
+            </w:r>
           </w:p>
         </w:tc>
       </w:tr>
@@ -3113,6 +3030,14 @@
                 <w:szCs w:val="22"/>
               </w:rPr>
             </w:pPr>
+            <w:r>
+              <w:rPr>
+                <w:rFonts w:asciiTheme="minorHAnsi" w:hAnsiTheme="minorHAnsi" w:cs="Arial"/>
+                <w:sz w:val="22"/>
+                <w:szCs w:val="22"/>
+              </w:rPr>
+              <w:t>School of Engineering and Applied Science</w:t>
+            </w:r>
           </w:p>
         </w:tc>
       </w:tr>
@@ -3194,6 +3119,14 @@
                 <w:szCs w:val="22"/>
               </w:rPr>
             </w:pPr>
+            <w:r>
+              <w:rPr>
+                <w:rFonts w:asciiTheme="minorHAnsi" w:hAnsiTheme="minorHAnsi" w:cs="Arial"/>
+                <w:sz w:val="22"/>
+                <w:szCs w:val="22"/>
+              </w:rPr>
+              <w:t>Systems &amp; Information Engineering</w:t>
+            </w:r>
           </w:p>
         </w:tc>
       </w:tr>
@@ -3257,6 +3190,14 @@
                 <w:szCs w:val="22"/>
               </w:rPr>
             </w:pPr>
+            <w:r>
+              <w:rPr>
+                <w:rFonts w:asciiTheme="minorHAnsi" w:hAnsiTheme="minorHAnsi" w:cs="Arial"/>
+                <w:sz w:val="22"/>
+                <w:szCs w:val="22"/>
+              </w:rPr>
+              <w:t>400747</w:t>
+            </w:r>
           </w:p>
         </w:tc>
       </w:tr>
@@ -3399,6 +3340,14 @@
                 <w:szCs w:val="22"/>
               </w:rPr>
             </w:pPr>
+            <w:r>
+              <w:rPr>
+                <w:rFonts w:asciiTheme="minorHAnsi" w:hAnsiTheme="minorHAnsi" w:cs="Arial"/>
+                <w:sz w:val="22"/>
+                <w:szCs w:val="22"/>
+              </w:rPr>
+              <w:t>479-434-0164</w:t>
+            </w:r>
           </w:p>
         </w:tc>
       </w:tr>
@@ -3519,6 +3468,14 @@
                 <w:szCs w:val="22"/>
               </w:rPr>
             </w:pPr>
+            <w:r>
+              <w:rPr>
+                <w:rFonts w:asciiTheme="minorHAnsi" w:hAnsiTheme="minorHAnsi" w:cs="Arial"/>
+                <w:sz w:val="22"/>
+                <w:szCs w:val="22"/>
+              </w:rPr>
+              <w:t>mr2an@virginia.edu</w:t>
+            </w:r>
           </w:p>
         </w:tc>
       </w:tr>
@@ -3582,6 +3539,17 @@
                 <w:szCs w:val="22"/>
               </w:rPr>
             </w:pPr>
+            <w:hyperlink r:id="rId20" w:history="1">
+              <w:r>
+                <w:rPr>
+                  <w:rStyle w:val="Hyperlink"/>
+                  <w:rFonts w:asciiTheme="minorHAnsi" w:hAnsiTheme="minorHAnsi" w:cs="Arial"/>
+                  <w:sz w:val="22"/>
+                  <w:szCs w:val="22"/>
+                </w:rPr>
+                <w:t>mr2an@virginia.edu</w:t>
+              </w:r>
+            </w:hyperlink>
           </w:p>
         </w:tc>
       </w:tr>
@@ -3661,63 +3629,7 @@
                 <w:sz w:val="22"/>
                 <w:szCs w:val="22"/>
               </w:rPr>
-              <w:t>Faculty</w:t>
-            </w:r>
-          </w:p>
-          <w:p>
-            <w:pPr>
-              <w:rPr>
-                <w:rFonts w:asciiTheme="minorHAnsi" w:hAnsiTheme="minorHAnsi" w:cs="Arial"/>
-                <w:b/>
-                <w:sz w:val="22"/>
-                <w:szCs w:val="22"/>
-              </w:rPr>
-            </w:pPr>
-            <w:r>
-              <w:rPr>
-                <w:rFonts w:asciiTheme="minorHAnsi" w:hAnsiTheme="minorHAnsi" w:cs="Arial"/>
-                <w:b/>
-                <w:sz w:val="22"/>
-                <w:szCs w:val="22"/>
-              </w:rPr>
               <w:t>Graduate Student</w:t>
-            </w:r>
-          </w:p>
-          <w:p>
-            <w:pPr>
-              <w:rPr>
-                <w:rFonts w:asciiTheme="minorHAnsi" w:hAnsiTheme="minorHAnsi" w:cs="Arial"/>
-                <w:b/>
-                <w:sz w:val="22"/>
-                <w:szCs w:val="22"/>
-              </w:rPr>
-            </w:pPr>
-            <w:r>
-              <w:rPr>
-                <w:rFonts w:asciiTheme="minorHAnsi" w:hAnsiTheme="minorHAnsi" w:cs="Arial"/>
-                <w:b/>
-                <w:sz w:val="22"/>
-                <w:szCs w:val="22"/>
-              </w:rPr>
-              <w:t>Undergraduate Student</w:t>
-            </w:r>
-          </w:p>
-          <w:p>
-            <w:pPr>
-              <w:rPr>
-                <w:rFonts w:asciiTheme="minorHAnsi" w:hAnsiTheme="minorHAnsi" w:cs="Arial"/>
-                <w:sz w:val="22"/>
-                <w:szCs w:val="22"/>
-              </w:rPr>
-            </w:pPr>
-            <w:r>
-              <w:rPr>
-                <w:rFonts w:asciiTheme="minorHAnsi" w:hAnsiTheme="minorHAnsi" w:cs="Arial"/>
-                <w:b/>
-                <w:sz w:val="22"/>
-                <w:szCs w:val="22"/>
-              </w:rPr>
-              <w:t>Staff</w:t>
             </w:r>
           </w:p>
         </w:tc>
@@ -3761,16 +3673,7 @@
                 <w:sz w:val="22"/>
                 <w:szCs w:val="22"/>
               </w:rPr>
-              <w:t xml:space="preserve">This research is for (delete all those that </w:t>
-            </w:r>
-            <w:r>
-              <w:rPr>
-                <w:rFonts w:asciiTheme="minorHAnsi" w:hAnsiTheme="minorHAnsi" w:cs="Arial"/>
-                <w:sz w:val="22"/>
-                <w:szCs w:val="22"/>
-              </w:rPr>
-              <w:lastRenderedPageBreak/>
-              <w:t xml:space="preserve">don’t apply): </w:t>
+              <w:t xml:space="preserve">This research is for (delete all those that don’t apply): </w:t>
             </w:r>
           </w:p>
         </w:tc>
@@ -3799,84 +3702,7 @@
                 <w:sz w:val="22"/>
                 <w:szCs w:val="22"/>
               </w:rPr>
-              <w:lastRenderedPageBreak/>
-              <w:t>Class project</w:t>
-            </w:r>
-          </w:p>
-          <w:p>
-            <w:pPr>
-              <w:rPr>
-                <w:rFonts w:asciiTheme="minorHAnsi" w:hAnsiTheme="minorHAnsi" w:cs="Arial"/>
-                <w:b/>
-                <w:sz w:val="22"/>
-                <w:szCs w:val="22"/>
-              </w:rPr>
-            </w:pPr>
-            <w:r>
-              <w:rPr>
-                <w:rFonts w:asciiTheme="minorHAnsi" w:hAnsiTheme="minorHAnsi" w:cs="Arial"/>
-                <w:b/>
-                <w:sz w:val="22"/>
-                <w:szCs w:val="22"/>
-              </w:rPr>
-              <w:lastRenderedPageBreak/>
               <w:t>Master’s Thesis</w:t>
-            </w:r>
-          </w:p>
-          <w:p>
-            <w:pPr>
-              <w:rPr>
-                <w:rFonts w:asciiTheme="minorHAnsi" w:hAnsiTheme="minorHAnsi" w:cs="Arial"/>
-                <w:b/>
-                <w:sz w:val="22"/>
-                <w:szCs w:val="22"/>
-              </w:rPr>
-            </w:pPr>
-            <w:r>
-              <w:rPr>
-                <w:rFonts w:asciiTheme="minorHAnsi" w:hAnsiTheme="minorHAnsi" w:cs="Arial"/>
-                <w:b/>
-                <w:sz w:val="22"/>
-                <w:szCs w:val="22"/>
-              </w:rPr>
-              <w:t>Doctoral Dissertation</w:t>
-            </w:r>
-          </w:p>
-          <w:p>
-            <w:pPr>
-              <w:rPr>
-                <w:rFonts w:asciiTheme="minorHAnsi" w:hAnsiTheme="minorHAnsi" w:cs="Arial"/>
-                <w:b/>
-                <w:sz w:val="22"/>
-                <w:szCs w:val="22"/>
-              </w:rPr>
-            </w:pPr>
-            <w:r>
-              <w:rPr>
-                <w:rFonts w:asciiTheme="minorHAnsi" w:hAnsiTheme="minorHAnsi" w:cs="Arial"/>
-                <w:b/>
-                <w:sz w:val="22"/>
-                <w:szCs w:val="22"/>
-              </w:rPr>
-              <w:t>Faculty Research</w:t>
-            </w:r>
-          </w:p>
-          <w:p>
-            <w:pPr>
-              <w:rPr>
-                <w:rFonts w:asciiTheme="minorHAnsi" w:hAnsiTheme="minorHAnsi" w:cs="Arial"/>
-                <w:sz w:val="22"/>
-                <w:szCs w:val="22"/>
-              </w:rPr>
-            </w:pPr>
-            <w:r>
-              <w:rPr>
-                <w:rFonts w:asciiTheme="minorHAnsi" w:hAnsiTheme="minorHAnsi" w:cs="Arial"/>
-                <w:b/>
-                <w:sz w:val="22"/>
-                <w:szCs w:val="22"/>
-              </w:rPr>
-              <w:t>Other (please describe)</w:t>
             </w:r>
           </w:p>
         </w:tc>
@@ -4154,6 +3980,14 @@
                 <w:szCs w:val="22"/>
               </w:rPr>
             </w:pPr>
+            <w:r>
+              <w:rPr>
+                <w:rFonts w:asciiTheme="minorHAnsi" w:hAnsiTheme="minorHAnsi" w:cs="Arial"/>
+                <w:sz w:val="22"/>
+                <w:szCs w:val="22"/>
+              </w:rPr>
+              <w:t>Matthew Gerber</w:t>
+            </w:r>
           </w:p>
         </w:tc>
       </w:tr>
@@ -4243,6 +4077,14 @@
                 <w:szCs w:val="22"/>
               </w:rPr>
             </w:pPr>
+            <w:r>
+              <w:rPr>
+                <w:rFonts w:asciiTheme="minorHAnsi" w:hAnsiTheme="minorHAnsi" w:cs="Arial"/>
+                <w:sz w:val="22"/>
+                <w:szCs w:val="22"/>
+              </w:rPr>
+              <w:t>School of Engineering and Applied Science</w:t>
+            </w:r>
           </w:p>
         </w:tc>
       </w:tr>
@@ -4324,6 +4166,14 @@
                 <w:szCs w:val="22"/>
               </w:rPr>
             </w:pPr>
+            <w:r>
+              <w:rPr>
+                <w:rFonts w:asciiTheme="minorHAnsi" w:hAnsiTheme="minorHAnsi" w:cs="Arial"/>
+                <w:sz w:val="22"/>
+                <w:szCs w:val="22"/>
+              </w:rPr>
+              <w:t>Systems &amp; Information Engineering</w:t>
+            </w:r>
           </w:p>
         </w:tc>
       </w:tr>
@@ -4387,6 +4237,14 @@
                 <w:szCs w:val="22"/>
               </w:rPr>
             </w:pPr>
+            <w:r>
+              <w:rPr>
+                <w:rFonts w:asciiTheme="minorHAnsi" w:hAnsiTheme="minorHAnsi" w:cs="Arial"/>
+                <w:sz w:val="22"/>
+                <w:szCs w:val="22"/>
+              </w:rPr>
+              <w:t>400747</w:t>
+            </w:r>
           </w:p>
         </w:tc>
       </w:tr>
@@ -4543,6 +4401,14 @@
                 <w:szCs w:val="22"/>
               </w:rPr>
             </w:pPr>
+            <w:r>
+              <w:rPr>
+                <w:rFonts w:asciiTheme="minorHAnsi" w:hAnsiTheme="minorHAnsi" w:cs="Arial"/>
+                <w:sz w:val="22"/>
+                <w:szCs w:val="22"/>
+              </w:rPr>
+              <w:t>msg8u@virginia.edu</w:t>
+            </w:r>
           </w:p>
         </w:tc>
       </w:tr>
@@ -4707,6 +4573,59 @@
                 <w:szCs w:val="22"/>
               </w:rPr>
             </w:pPr>
+            <w:r>
+              <w:rPr>
+                <w:rFonts w:asciiTheme="minorHAnsi" w:hAnsiTheme="minorHAnsi" w:cs="Arial"/>
+                <w:sz w:val="22"/>
+                <w:szCs w:val="22"/>
+              </w:rPr>
+              <w:t xml:space="preserve">Peter </w:t>
+            </w:r>
+            <w:proofErr w:type="spellStart"/>
+            <w:r>
+              <w:rPr>
+                <w:rFonts w:asciiTheme="minorHAnsi" w:hAnsiTheme="minorHAnsi" w:cs="Arial"/>
+                <w:sz w:val="22"/>
+                <w:szCs w:val="22"/>
+              </w:rPr>
+              <w:t>Beling</w:t>
+            </w:r>
+            <w:proofErr w:type="spellEnd"/>
+            <w:r>
+              <w:rPr>
+                <w:rFonts w:asciiTheme="minorHAnsi" w:hAnsiTheme="minorHAnsi" w:cs="Arial"/>
+                <w:sz w:val="22"/>
+                <w:szCs w:val="22"/>
+              </w:rPr>
+              <w:t>, pb3a@virginia.edu</w:t>
+            </w:r>
+          </w:p>
+          <w:p>
+            <w:pPr>
+              <w:rPr>
+                <w:rFonts w:asciiTheme="minorHAnsi" w:hAnsiTheme="minorHAnsi" w:cs="Arial"/>
+                <w:sz w:val="22"/>
+                <w:szCs w:val="22"/>
+              </w:rPr>
+            </w:pPr>
+            <w:proofErr w:type="spellStart"/>
+            <w:r>
+              <w:rPr>
+                <w:rFonts w:asciiTheme="minorHAnsi" w:hAnsiTheme="minorHAnsi" w:cs="Arial"/>
+                <w:sz w:val="22"/>
+                <w:szCs w:val="22"/>
+              </w:rPr>
+              <w:t>Hongning</w:t>
+            </w:r>
+            <w:proofErr w:type="spellEnd"/>
+            <w:r>
+              <w:rPr>
+                <w:rFonts w:asciiTheme="minorHAnsi" w:hAnsiTheme="minorHAnsi" w:cs="Arial"/>
+                <w:sz w:val="22"/>
+                <w:szCs w:val="22"/>
+              </w:rPr>
+              <w:t xml:space="preserve"> Wang, hw5x@virginia.edu</w:t>
+            </w:r>
           </w:p>
         </w:tc>
       </w:tr>
@@ -5051,162 +4970,6 @@
                 <w:szCs w:val="22"/>
               </w:rPr>
             </w:pPr>
-            <w:r>
-              <w:rPr>
-                <w:rFonts w:asciiTheme="minorHAnsi" w:hAnsiTheme="minorHAnsi" w:cs="Arial"/>
-                <w:sz w:val="22"/>
-                <w:szCs w:val="22"/>
-              </w:rPr>
-              <w:t xml:space="preserve">Federal grant </w:t>
-            </w:r>
-          </w:p>
-          <w:p>
-            <w:pPr>
-              <w:rPr>
-                <w:rFonts w:asciiTheme="minorHAnsi" w:hAnsiTheme="minorHAnsi" w:cs="Arial"/>
-                <w:sz w:val="22"/>
-                <w:szCs w:val="22"/>
-              </w:rPr>
-            </w:pPr>
-            <w:r>
-              <w:rPr>
-                <w:rFonts w:asciiTheme="minorHAnsi" w:hAnsiTheme="minorHAnsi" w:cs="Arial"/>
-                <w:sz w:val="22"/>
-                <w:szCs w:val="22"/>
-              </w:rPr>
-              <w:t>Private grant (non-profit institution)</w:t>
-            </w:r>
-          </w:p>
-          <w:p>
-            <w:pPr>
-              <w:rPr>
-                <w:rFonts w:asciiTheme="minorHAnsi" w:hAnsiTheme="minorHAnsi" w:cs="Arial"/>
-                <w:sz w:val="22"/>
-                <w:szCs w:val="22"/>
-              </w:rPr>
-            </w:pPr>
-            <w:r>
-              <w:rPr>
-                <w:rFonts w:asciiTheme="minorHAnsi" w:hAnsiTheme="minorHAnsi" w:cs="Arial"/>
-                <w:sz w:val="22"/>
-                <w:szCs w:val="22"/>
-              </w:rPr>
-              <w:lastRenderedPageBreak/>
-              <w:t>Private grant (for profit institution)</w:t>
-            </w:r>
-          </w:p>
-          <w:p>
-            <w:pPr>
-              <w:rPr>
-                <w:rFonts w:asciiTheme="minorHAnsi" w:hAnsiTheme="minorHAnsi" w:cs="Arial"/>
-                <w:sz w:val="22"/>
-                <w:szCs w:val="22"/>
-              </w:rPr>
-            </w:pPr>
-            <w:r>
-              <w:rPr>
-                <w:rFonts w:asciiTheme="minorHAnsi" w:hAnsiTheme="minorHAnsi" w:cs="Arial"/>
-                <w:sz w:val="22"/>
-                <w:szCs w:val="22"/>
-              </w:rPr>
-              <w:t>Local Virginia government</w:t>
-            </w:r>
-          </w:p>
-          <w:p>
-            <w:pPr>
-              <w:rPr>
-                <w:rFonts w:asciiTheme="minorHAnsi" w:hAnsiTheme="minorHAnsi" w:cs="Arial"/>
-                <w:sz w:val="22"/>
-                <w:szCs w:val="22"/>
-              </w:rPr>
-            </w:pPr>
-            <w:r>
-              <w:rPr>
-                <w:rFonts w:asciiTheme="minorHAnsi" w:hAnsiTheme="minorHAnsi" w:cs="Arial"/>
-                <w:sz w:val="22"/>
-                <w:szCs w:val="22"/>
-              </w:rPr>
-              <w:t>Virginia Commonwealth grant (Non-</w:t>
-            </w:r>
-            <w:proofErr w:type="spellStart"/>
-            <w:r>
-              <w:rPr>
-                <w:rFonts w:asciiTheme="minorHAnsi" w:hAnsiTheme="minorHAnsi" w:cs="Arial"/>
-                <w:sz w:val="22"/>
-                <w:szCs w:val="22"/>
-              </w:rPr>
-              <w:t>UVa</w:t>
-            </w:r>
-            <w:proofErr w:type="spellEnd"/>
-            <w:r>
-              <w:rPr>
-                <w:rFonts w:asciiTheme="minorHAnsi" w:hAnsiTheme="minorHAnsi" w:cs="Arial"/>
-                <w:sz w:val="22"/>
-                <w:szCs w:val="22"/>
-              </w:rPr>
-              <w:t xml:space="preserve"> State fund) </w:t>
-            </w:r>
-          </w:p>
-          <w:p>
-            <w:pPr>
-              <w:rPr>
-                <w:rFonts w:asciiTheme="minorHAnsi" w:hAnsiTheme="minorHAnsi" w:cs="Arial"/>
-                <w:sz w:val="22"/>
-                <w:szCs w:val="22"/>
-              </w:rPr>
-            </w:pPr>
-            <w:r>
-              <w:rPr>
-                <w:rFonts w:asciiTheme="minorHAnsi" w:hAnsiTheme="minorHAnsi" w:cs="Arial"/>
-                <w:sz w:val="22"/>
-                <w:szCs w:val="22"/>
-              </w:rPr>
-              <w:t xml:space="preserve">Non-Virginia government grant </w:t>
-            </w:r>
-          </w:p>
-          <w:p>
-            <w:pPr>
-              <w:rPr>
-                <w:rFonts w:asciiTheme="minorHAnsi" w:hAnsiTheme="minorHAnsi" w:cs="Arial"/>
-                <w:sz w:val="22"/>
-                <w:szCs w:val="22"/>
-              </w:rPr>
-            </w:pPr>
-            <w:proofErr w:type="spellStart"/>
-            <w:r>
-              <w:rPr>
-                <w:rFonts w:asciiTheme="minorHAnsi" w:hAnsiTheme="minorHAnsi" w:cs="Arial"/>
-                <w:sz w:val="22"/>
-                <w:szCs w:val="22"/>
-              </w:rPr>
-              <w:t>UVa</w:t>
-            </w:r>
-            <w:proofErr w:type="spellEnd"/>
-            <w:r>
-              <w:rPr>
-                <w:rFonts w:asciiTheme="minorHAnsi" w:hAnsiTheme="minorHAnsi" w:cs="Arial"/>
-                <w:sz w:val="22"/>
-                <w:szCs w:val="22"/>
-              </w:rPr>
-              <w:t xml:space="preserve"> grant</w:t>
-            </w:r>
-          </w:p>
-          <w:p>
-            <w:pPr>
-              <w:rPr>
-                <w:rFonts w:asciiTheme="minorHAnsi" w:hAnsiTheme="minorHAnsi" w:cs="Arial"/>
-                <w:sz w:val="22"/>
-                <w:szCs w:val="22"/>
-              </w:rPr>
-            </w:pPr>
-            <w:r>
-              <w:rPr>
-                <w:rFonts w:asciiTheme="minorHAnsi" w:hAnsiTheme="minorHAnsi" w:cs="Arial"/>
-                <w:sz w:val="22"/>
-                <w:szCs w:val="22"/>
-              </w:rPr>
-              <w:t>Sub Contract</w:t>
-            </w:r>
           </w:p>
         </w:tc>
       </w:tr>
@@ -5426,6 +5189,7 @@
                 <w:sz w:val="28"/>
                 <w:szCs w:val="28"/>
               </w:rPr>
+              <w:lastRenderedPageBreak/>
               <w:t xml:space="preserve">Paying Participants: </w:t>
             </w:r>
             <w:r>
@@ -5642,6 +5406,14 @@
                 <w:szCs w:val="22"/>
               </w:rPr>
             </w:pPr>
+            <w:r>
+              <w:rPr>
+                <w:rFonts w:asciiTheme="minorHAnsi" w:hAnsiTheme="minorHAnsi" w:cs="Arial"/>
+                <w:sz w:val="22"/>
+                <w:szCs w:val="22"/>
+              </w:rPr>
+              <w:t>X</w:t>
+            </w:r>
           </w:p>
         </w:tc>
       </w:tr>
@@ -5884,6 +5656,16 @@
                 <w:szCs w:val="22"/>
               </w:rPr>
             </w:pPr>
+            <w:r>
+              <w:rPr>
+                <w:rFonts w:asciiTheme="minorHAnsi" w:hAnsiTheme="minorHAnsi" w:cs="Arial"/>
+                <w:b/>
+                <w:bCs/>
+                <w:sz w:val="22"/>
+                <w:szCs w:val="22"/>
+              </w:rPr>
+              <w:t>7/1/2017</w:t>
+            </w:r>
           </w:p>
         </w:tc>
       </w:tr>
@@ -5954,6 +5736,16 @@
                 <w:szCs w:val="22"/>
               </w:rPr>
             </w:pPr>
+            <w:r>
+              <w:rPr>
+                <w:rFonts w:asciiTheme="minorHAnsi" w:hAnsiTheme="minorHAnsi" w:cs="Arial"/>
+                <w:b/>
+                <w:bCs/>
+                <w:sz w:val="22"/>
+                <w:szCs w:val="22"/>
+              </w:rPr>
+              <w:t>9/1/2017</w:t>
+            </w:r>
           </w:p>
         </w:tc>
       </w:tr>
@@ -6430,8 +6222,1014 @@
               </w:tabs>
               <w:rPr>
                 <w:rFonts w:cstheme="minorHAnsi"/>
-              </w:rPr>
-            </w:pPr>
+                <w:b/>
+              </w:rPr>
+            </w:pPr>
+            <w:r>
+              <w:rPr>
+                <w:rFonts w:cstheme="minorHAnsi"/>
+                <w:b/>
+              </w:rPr>
+              <w:t>Problem Statement</w:t>
+            </w:r>
+          </w:p>
+          <w:p>
+            <w:pPr>
+              <w:tabs>
+                <w:tab w:val="left" w:pos="1159"/>
+              </w:tabs>
+              <w:rPr>
+                <w:rFonts w:cstheme="minorHAnsi"/>
+              </w:rPr>
+            </w:pPr>
+            <w:r>
+              <w:rPr>
+                <w:rFonts w:cstheme="minorHAnsi"/>
+              </w:rPr>
+              <w:t xml:space="preserve">This proposal lays out </w:t>
+            </w:r>
+            <w:r>
+              <w:rPr>
+                <w:rFonts w:cstheme="minorHAnsi"/>
+              </w:rPr>
+              <w:t>a simple experiment</w:t>
+            </w:r>
+            <w:r>
+              <w:rPr>
+                <w:rFonts w:cstheme="minorHAnsi"/>
+              </w:rPr>
+              <w:t xml:space="preserve"> to explore how inverse</w:t>
+            </w:r>
+            <w:r>
+              <w:rPr>
+                <w:rFonts w:cstheme="minorHAnsi"/>
+              </w:rPr>
+              <w:t xml:space="preserve"> reinforcement learning (IRL) </w:t>
+            </w:r>
+            <w:r>
+              <w:rPr>
+                <w:rFonts w:cstheme="minorHAnsi"/>
+              </w:rPr>
+              <w:t xml:space="preserve">might facilitate </w:t>
+            </w:r>
+            <w:r>
+              <w:rPr>
+                <w:rFonts w:cstheme="minorHAnsi"/>
+              </w:rPr>
+              <w:t xml:space="preserve">transfer </w:t>
+            </w:r>
+            <w:r>
+              <w:rPr>
+                <w:rFonts w:cstheme="minorHAnsi"/>
+              </w:rPr>
+              <w:t>learning from human to human</w:t>
+            </w:r>
+            <w:r>
+              <w:rPr>
+                <w:rFonts w:cstheme="minorHAnsi"/>
+              </w:rPr>
+              <w:t>.</w:t>
+            </w:r>
+            <w:r>
+              <w:rPr>
+                <w:rFonts w:cstheme="minorHAnsi"/>
+              </w:rPr>
+              <w:t xml:space="preserve"> </w:t>
+            </w:r>
+            <w:r>
+              <w:rPr>
+                <w:rFonts w:cstheme="minorHAnsi"/>
+              </w:rPr>
+              <w:t>Previous work has shown that IRL techniques are effective at training computers to imitate humans [1]</w:t>
+            </w:r>
+            <w:proofErr w:type="gramStart"/>
+            <w:r>
+              <w:rPr>
+                <w:rFonts w:cstheme="minorHAnsi"/>
+              </w:rPr>
+              <w:t>,[</w:t>
+            </w:r>
+            <w:proofErr w:type="gramEnd"/>
+            <w:r>
+              <w:rPr>
+                <w:rFonts w:cstheme="minorHAnsi"/>
+              </w:rPr>
+              <w:t xml:space="preserve">2]. </w:t>
+            </w:r>
+            <w:r>
+              <w:rPr>
+                <w:rFonts w:cstheme="minorHAnsi"/>
+              </w:rPr>
+              <w:t>However, to the author’s knowledge</w:t>
+            </w:r>
+            <w:r>
+              <w:rPr>
+                <w:rFonts w:cstheme="minorHAnsi"/>
+              </w:rPr>
+              <w:t>,</w:t>
+            </w:r>
+            <w:r>
+              <w:rPr>
+                <w:rFonts w:cstheme="minorHAnsi"/>
+              </w:rPr>
+              <w:t xml:space="preserve"> no work has explored using IRL to transfer task knowledge from human to human.</w:t>
+            </w:r>
+            <w:r>
+              <w:rPr>
+                <w:rFonts w:cstheme="minorHAnsi"/>
+              </w:rPr>
+              <w:t xml:space="preserve"> </w:t>
+            </w:r>
+          </w:p>
+          <w:p>
+            <w:pPr>
+              <w:tabs>
+                <w:tab w:val="left" w:pos="1159"/>
+              </w:tabs>
+              <w:rPr>
+                <w:rFonts w:cstheme="minorHAnsi"/>
+              </w:rPr>
+            </w:pPr>
+          </w:p>
+          <w:p>
+            <w:pPr>
+              <w:tabs>
+                <w:tab w:val="left" w:pos="1159"/>
+              </w:tabs>
+              <w:rPr>
+                <w:rFonts w:cstheme="minorHAnsi"/>
+                <w:b/>
+              </w:rPr>
+            </w:pPr>
+            <w:r>
+              <w:rPr>
+                <w:rFonts w:cstheme="minorHAnsi"/>
+                <w:b/>
+              </w:rPr>
+              <w:t>Experimental Design</w:t>
+            </w:r>
+          </w:p>
+          <w:p>
+            <w:pPr>
+              <w:tabs>
+                <w:tab w:val="left" w:pos="1159"/>
+              </w:tabs>
+              <w:rPr>
+                <w:rFonts w:cstheme="minorHAnsi"/>
+              </w:rPr>
+            </w:pPr>
+            <w:r>
+              <w:rPr>
+                <w:rFonts w:cstheme="minorHAnsi"/>
+              </w:rPr>
+              <w:t>To test human to human transfer learning via IRL</w:t>
+            </w:r>
+            <w:r>
+              <w:rPr>
+                <w:rFonts w:cstheme="minorHAnsi"/>
+              </w:rPr>
+              <w:t xml:space="preserve">, </w:t>
+            </w:r>
+            <w:r>
+              <w:rPr>
+                <w:rFonts w:cstheme="minorHAnsi"/>
+              </w:rPr>
+              <w:t xml:space="preserve">a two phase </w:t>
+            </w:r>
+            <w:r>
+              <w:rPr>
+                <w:rFonts w:cstheme="minorHAnsi"/>
+              </w:rPr>
+              <w:t>experiment</w:t>
+            </w:r>
+            <w:r>
+              <w:rPr>
+                <w:rFonts w:cstheme="minorHAnsi"/>
+              </w:rPr>
+              <w:t xml:space="preserve"> is proposed</w:t>
+            </w:r>
+            <w:r>
+              <w:rPr>
+                <w:rFonts w:cstheme="minorHAnsi"/>
+              </w:rPr>
+              <w:t xml:space="preserve">. In phase 1 humans will </w:t>
+            </w:r>
+            <w:r>
+              <w:rPr>
+                <w:rFonts w:cstheme="minorHAnsi"/>
+              </w:rPr>
+              <w:t xml:space="preserve">be recruited to </w:t>
+            </w:r>
+            <w:r>
+              <w:rPr>
+                <w:rFonts w:cstheme="minorHAnsi"/>
+              </w:rPr>
+              <w:t>complete a simple path planning task in their browser</w:t>
+            </w:r>
+            <w:r>
+              <w:rPr>
+                <w:rFonts w:cstheme="minorHAnsi"/>
+              </w:rPr>
+              <w:t xml:space="preserve"> (control)</w:t>
+            </w:r>
+            <w:r>
+              <w:rPr>
+                <w:rFonts w:cstheme="minorHAnsi"/>
+              </w:rPr>
+              <w:t xml:space="preserve">. </w:t>
+            </w:r>
+            <w:r>
+              <w:rPr>
+                <w:rFonts w:cstheme="minorHAnsi"/>
+              </w:rPr>
+              <w:t>From this group, e</w:t>
+            </w:r>
+            <w:r>
+              <w:rPr>
+                <w:rFonts w:cstheme="minorHAnsi"/>
+              </w:rPr>
+              <w:t>xperts will be identified</w:t>
+            </w:r>
+            <w:r>
+              <w:rPr>
+                <w:rFonts w:cstheme="minorHAnsi"/>
+              </w:rPr>
+              <w:t xml:space="preserve"> according to </w:t>
+            </w:r>
+            <w:r>
+              <w:rPr>
+                <w:rFonts w:cstheme="minorHAnsi"/>
+              </w:rPr>
+              <w:t xml:space="preserve">performance </w:t>
+            </w:r>
+            <w:r>
+              <w:rPr>
+                <w:rFonts w:cstheme="minorHAnsi"/>
+              </w:rPr>
+              <w:t>and</w:t>
+            </w:r>
+            <w:r>
+              <w:rPr>
+                <w:rFonts w:cstheme="minorHAnsi"/>
+              </w:rPr>
+              <w:t xml:space="preserve"> have</w:t>
+            </w:r>
+            <w:r>
+              <w:rPr>
+                <w:rFonts w:cstheme="minorHAnsi"/>
+              </w:rPr>
+              <w:t xml:space="preserve"> their </w:t>
+            </w:r>
+            <w:r>
+              <w:rPr>
+                <w:rFonts w:cstheme="minorHAnsi"/>
+              </w:rPr>
+              <w:t>in-</w:t>
+            </w:r>
+            <w:r>
+              <w:rPr>
+                <w:rFonts w:cstheme="minorHAnsi"/>
+              </w:rPr>
+              <w:t xml:space="preserve">task </w:t>
+            </w:r>
+            <w:r>
+              <w:rPr>
+                <w:rFonts w:cstheme="minorHAnsi"/>
+              </w:rPr>
+              <w:t>behavior analyzed via IRL</w:t>
+            </w:r>
+            <w:r>
+              <w:rPr>
+                <w:rFonts w:cstheme="minorHAnsi"/>
+              </w:rPr>
+              <w:t xml:space="preserve">. </w:t>
+            </w:r>
+            <w:r>
+              <w:rPr>
+                <w:rFonts w:cstheme="minorHAnsi"/>
+              </w:rPr>
+              <w:t>I</w:t>
+            </w:r>
+            <w:r>
+              <w:rPr>
+                <w:rFonts w:cstheme="minorHAnsi"/>
+              </w:rPr>
+              <w:t xml:space="preserve">n phase 2, a new cohort of participants will be recruited to perform the </w:t>
+            </w:r>
+            <w:r>
+              <w:rPr>
+                <w:rFonts w:cstheme="minorHAnsi"/>
+              </w:rPr>
+              <w:t xml:space="preserve">same </w:t>
+            </w:r>
+            <w:r>
+              <w:rPr>
+                <w:rFonts w:cstheme="minorHAnsi"/>
+              </w:rPr>
+              <w:t>task</w:t>
+            </w:r>
+            <w:r>
+              <w:rPr>
+                <w:rFonts w:cstheme="minorHAnsi"/>
+              </w:rPr>
+              <w:t xml:space="preserve">, but this time will receive one of three treatments: either random information, </w:t>
+            </w:r>
+            <w:r>
+              <w:rPr>
+                <w:rFonts w:cstheme="minorHAnsi"/>
+              </w:rPr>
+              <w:t xml:space="preserve">information from </w:t>
+            </w:r>
+            <w:r>
+              <w:rPr>
+                <w:rFonts w:cstheme="minorHAnsi"/>
+              </w:rPr>
+              <w:t>phase 1 expert IRL</w:t>
+            </w:r>
+            <w:r>
+              <w:rPr>
+                <w:rFonts w:cstheme="minorHAnsi"/>
+              </w:rPr>
+              <w:t xml:space="preserve"> or</w:t>
+            </w:r>
+            <w:r>
+              <w:rPr>
+                <w:rFonts w:cstheme="minorHAnsi"/>
+              </w:rPr>
+              <w:t xml:space="preserve"> personalized </w:t>
+            </w:r>
+            <w:r>
+              <w:rPr>
+                <w:rFonts w:cstheme="minorHAnsi"/>
+              </w:rPr>
+              <w:t xml:space="preserve">information from </w:t>
+            </w:r>
+            <w:r>
+              <w:rPr>
+                <w:rFonts w:cstheme="minorHAnsi"/>
+              </w:rPr>
+              <w:t>phase 1 expert</w:t>
+            </w:r>
+            <w:r>
+              <w:rPr>
+                <w:rFonts w:cstheme="minorHAnsi"/>
+              </w:rPr>
+              <w:t>s</w:t>
+            </w:r>
+            <w:r>
+              <w:rPr>
+                <w:rFonts w:cstheme="minorHAnsi"/>
+              </w:rPr>
+              <w:t>.</w:t>
+            </w:r>
+            <w:r>
+              <w:rPr>
+                <w:rFonts w:cstheme="minorHAnsi"/>
+              </w:rPr>
+              <w:t xml:space="preserve"> </w:t>
+            </w:r>
+            <w:r>
+              <w:rPr>
+                <w:rFonts w:cstheme="minorHAnsi"/>
+              </w:rPr>
+              <w:t xml:space="preserve">After </w:t>
+            </w:r>
+            <w:r>
+              <w:rPr>
+                <w:rFonts w:cstheme="minorHAnsi"/>
+              </w:rPr>
+              <w:t xml:space="preserve">all groups </w:t>
+            </w:r>
+            <w:r>
+              <w:rPr>
+                <w:rFonts w:cstheme="minorHAnsi"/>
+              </w:rPr>
+              <w:t xml:space="preserve">have finished </w:t>
+            </w:r>
+            <w:r>
+              <w:rPr>
+                <w:rFonts w:cstheme="minorHAnsi"/>
+              </w:rPr>
+              <w:t xml:space="preserve">a </w:t>
+            </w:r>
+            <w:r>
+              <w:rPr>
+                <w:rFonts w:cstheme="minorHAnsi"/>
+              </w:rPr>
+              <w:t>difference of</w:t>
+            </w:r>
+            <w:r>
+              <w:rPr>
+                <w:rFonts w:cstheme="minorHAnsi"/>
+              </w:rPr>
+              <w:t xml:space="preserve"> means </w:t>
+            </w:r>
+            <w:r>
+              <w:rPr>
+                <w:rFonts w:cstheme="minorHAnsi"/>
+              </w:rPr>
+              <w:t xml:space="preserve">will be </w:t>
+            </w:r>
+            <w:r>
+              <w:rPr>
+                <w:rFonts w:cstheme="minorHAnsi"/>
+              </w:rPr>
+              <w:t>performed</w:t>
+            </w:r>
+            <w:r>
+              <w:rPr>
+                <w:rFonts w:cstheme="minorHAnsi"/>
+              </w:rPr>
+              <w:t xml:space="preserve"> to see if </w:t>
+            </w:r>
+            <w:r>
+              <w:rPr>
+                <w:rFonts w:cstheme="minorHAnsi"/>
+              </w:rPr>
+              <w:t xml:space="preserve">the </w:t>
+            </w:r>
+            <w:r>
+              <w:rPr>
+                <w:rFonts w:cstheme="minorHAnsi"/>
+              </w:rPr>
+              <w:t>IRL</w:t>
+            </w:r>
+            <w:r>
+              <w:rPr>
+                <w:rFonts w:cstheme="minorHAnsi"/>
+              </w:rPr>
+              <w:t xml:space="preserve"> information helped participants </w:t>
+            </w:r>
+            <w:r>
+              <w:rPr>
+                <w:rFonts w:cstheme="minorHAnsi"/>
+              </w:rPr>
+              <w:t xml:space="preserve">achieve higher </w:t>
+            </w:r>
+            <w:r>
+              <w:rPr>
+                <w:rFonts w:cstheme="minorHAnsi"/>
+              </w:rPr>
+              <w:t>perform</w:t>
+            </w:r>
+            <w:r>
+              <w:rPr>
+                <w:rFonts w:cstheme="minorHAnsi"/>
+              </w:rPr>
+              <w:t>ance</w:t>
+            </w:r>
+            <w:r>
+              <w:rPr>
+                <w:rFonts w:cstheme="minorHAnsi"/>
+              </w:rPr>
+              <w:t>.</w:t>
+            </w:r>
+          </w:p>
+          <w:p>
+            <w:pPr>
+              <w:tabs>
+                <w:tab w:val="left" w:pos="1159"/>
+              </w:tabs>
+              <w:rPr>
+                <w:rFonts w:cstheme="minorHAnsi"/>
+              </w:rPr>
+            </w:pPr>
+          </w:p>
+          <w:p>
+            <w:pPr>
+              <w:tabs>
+                <w:tab w:val="left" w:pos="1159"/>
+              </w:tabs>
+              <w:rPr>
+                <w:rFonts w:cstheme="minorHAnsi"/>
+                <w:b/>
+              </w:rPr>
+            </w:pPr>
+            <w:r>
+              <w:rPr>
+                <w:rFonts w:cstheme="minorHAnsi"/>
+                <w:b/>
+              </w:rPr>
+              <w:t>Experimental Environment</w:t>
+            </w:r>
+          </w:p>
+          <w:p>
+            <w:pPr>
+              <w:tabs>
+                <w:tab w:val="left" w:pos="1159"/>
+              </w:tabs>
+              <w:rPr>
+                <w:rFonts w:cstheme="minorHAnsi"/>
+              </w:rPr>
+            </w:pPr>
+            <w:r>
+              <w:rPr>
+                <w:rFonts w:cstheme="minorHAnsi"/>
+              </w:rPr>
+              <w:t>The experiment</w:t>
+            </w:r>
+            <w:r>
+              <w:rPr>
+                <w:rFonts w:cstheme="minorHAnsi"/>
+              </w:rPr>
+              <w:t xml:space="preserve"> will be performed </w:t>
+            </w:r>
+            <w:r>
+              <w:rPr>
+                <w:rFonts w:cstheme="minorHAnsi"/>
+              </w:rPr>
+              <w:t xml:space="preserve">entirely </w:t>
+            </w:r>
+            <w:r>
+              <w:rPr>
+                <w:rFonts w:cstheme="minorHAnsi"/>
+              </w:rPr>
+              <w:t>online. Because of this</w:t>
+            </w:r>
+            <w:r>
+              <w:rPr>
+                <w:rFonts w:cstheme="minorHAnsi"/>
+              </w:rPr>
+              <w:t>,</w:t>
+            </w:r>
+            <w:r>
+              <w:rPr>
+                <w:rFonts w:cstheme="minorHAnsi"/>
+              </w:rPr>
+              <w:t xml:space="preserve"> no participants will ever be asked </w:t>
+            </w:r>
+            <w:r>
+              <w:rPr>
+                <w:rFonts w:cstheme="minorHAnsi"/>
+              </w:rPr>
+              <w:t xml:space="preserve">to come in to a lab or work on </w:t>
+            </w:r>
+            <w:r>
+              <w:rPr>
+                <w:rFonts w:cstheme="minorHAnsi"/>
+              </w:rPr>
+              <w:t>a lab device</w:t>
+            </w:r>
+            <w:r>
+              <w:rPr>
+                <w:rFonts w:cstheme="minorHAnsi"/>
+              </w:rPr>
+              <w:t xml:space="preserve">. Recruitment will be done through Amazon Mechanical Turk, </w:t>
+            </w:r>
+            <w:r>
+              <w:rPr>
+                <w:rFonts w:cstheme="minorHAnsi"/>
+              </w:rPr>
+              <w:t>allowing participants</w:t>
+            </w:r>
+            <w:r>
+              <w:rPr>
+                <w:rFonts w:cstheme="minorHAnsi"/>
+              </w:rPr>
+              <w:t xml:space="preserve"> to complete the task at the location and time of their choosing. </w:t>
+            </w:r>
+            <w:r>
+              <w:rPr>
+                <w:rFonts w:cstheme="minorHAnsi"/>
+              </w:rPr>
+              <w:t>No</w:t>
+            </w:r>
+            <w:r>
+              <w:rPr>
+                <w:rFonts w:cstheme="minorHAnsi"/>
+              </w:rPr>
+              <w:t xml:space="preserve"> </w:t>
+            </w:r>
+            <w:r>
+              <w:rPr>
+                <w:rFonts w:cstheme="minorHAnsi"/>
+              </w:rPr>
+              <w:t>additional</w:t>
+            </w:r>
+            <w:r>
+              <w:rPr>
+                <w:rFonts w:cstheme="minorHAnsi"/>
+              </w:rPr>
+              <w:t xml:space="preserve"> software</w:t>
+            </w:r>
+            <w:r>
+              <w:rPr>
+                <w:rFonts w:cstheme="minorHAnsi"/>
+              </w:rPr>
+              <w:t xml:space="preserve"> or hardware</w:t>
+            </w:r>
+            <w:r>
+              <w:rPr>
+                <w:rFonts w:cstheme="minorHAnsi"/>
+              </w:rPr>
+              <w:t xml:space="preserve"> will </w:t>
+            </w:r>
+            <w:r>
+              <w:rPr>
+                <w:rFonts w:cstheme="minorHAnsi"/>
+              </w:rPr>
+              <w:t xml:space="preserve">be </w:t>
+            </w:r>
+            <w:r>
+              <w:rPr>
+                <w:rFonts w:cstheme="minorHAnsi"/>
+              </w:rPr>
+              <w:t>need</w:t>
+            </w:r>
+            <w:r>
+              <w:rPr>
+                <w:rFonts w:cstheme="minorHAnsi"/>
+              </w:rPr>
+              <w:t>ed</w:t>
+            </w:r>
+            <w:r>
+              <w:rPr>
+                <w:rFonts w:cstheme="minorHAnsi"/>
+              </w:rPr>
+              <w:t>.</w:t>
+            </w:r>
+          </w:p>
+          <w:p>
+            <w:pPr>
+              <w:tabs>
+                <w:tab w:val="left" w:pos="1159"/>
+              </w:tabs>
+              <w:rPr>
+                <w:rFonts w:cstheme="minorHAnsi"/>
+              </w:rPr>
+            </w:pPr>
+            <w:r>
+              <w:rPr>
+                <w:rFonts w:cstheme="minorHAnsi"/>
+              </w:rPr>
+              <w:t xml:space="preserve"> </w:t>
+            </w:r>
+          </w:p>
+          <w:p>
+            <w:pPr>
+              <w:tabs>
+                <w:tab w:val="left" w:pos="1159"/>
+              </w:tabs>
+              <w:rPr>
+                <w:rFonts w:cstheme="minorHAnsi"/>
+                <w:b/>
+              </w:rPr>
+            </w:pPr>
+            <w:r>
+              <w:rPr>
+                <w:rFonts w:cstheme="minorHAnsi"/>
+                <w:b/>
+              </w:rPr>
+              <w:t>Experimental Task</w:t>
+            </w:r>
+          </w:p>
+          <w:p>
+            <w:pPr>
+              <w:tabs>
+                <w:tab w:val="left" w:pos="1159"/>
+              </w:tabs>
+              <w:rPr>
+                <w:rFonts w:cstheme="minorHAnsi"/>
+              </w:rPr>
+            </w:pPr>
+            <w:r>
+              <w:rPr>
+                <w:rFonts w:cstheme="minorHAnsi"/>
+              </w:rPr>
+              <w:t>T</w:t>
+            </w:r>
+            <w:r>
+              <w:rPr>
+                <w:rFonts w:cstheme="minorHAnsi"/>
+              </w:rPr>
+              <w:t>he experimental task</w:t>
+            </w:r>
+            <w:r>
+              <w:rPr>
+                <w:rFonts w:cstheme="minorHAnsi"/>
+              </w:rPr>
+              <w:t xml:space="preserve"> will</w:t>
+            </w:r>
+            <w:r>
+              <w:rPr>
+                <w:rFonts w:cstheme="minorHAnsi"/>
+              </w:rPr>
+              <w:t xml:space="preserve"> </w:t>
+            </w:r>
+            <w:r>
+              <w:rPr>
+                <w:rFonts w:cstheme="minorHAnsi"/>
+              </w:rPr>
+              <w:t xml:space="preserve">have </w:t>
+            </w:r>
+            <w:r>
+              <w:rPr>
+                <w:rFonts w:cstheme="minorHAnsi"/>
+              </w:rPr>
+              <w:t xml:space="preserve">random targets </w:t>
+            </w:r>
+            <w:r>
+              <w:rPr>
+                <w:rFonts w:cstheme="minorHAnsi"/>
+              </w:rPr>
+              <w:t xml:space="preserve">appear </w:t>
+            </w:r>
+            <w:r>
+              <w:rPr>
+                <w:rFonts w:cstheme="minorHAnsi"/>
+              </w:rPr>
+              <w:t xml:space="preserve">within </w:t>
+            </w:r>
+            <w:r>
+              <w:rPr>
+                <w:rFonts w:cstheme="minorHAnsi"/>
+              </w:rPr>
+              <w:t xml:space="preserve">the </w:t>
+            </w:r>
+            <w:r>
+              <w:rPr>
+                <w:rFonts w:cstheme="minorHAnsi"/>
+              </w:rPr>
+              <w:t xml:space="preserve">web </w:t>
+            </w:r>
+            <w:r>
+              <w:rPr>
+                <w:rFonts w:cstheme="minorHAnsi"/>
+              </w:rPr>
+              <w:t>browser</w:t>
+            </w:r>
+            <w:r>
+              <w:rPr>
+                <w:rFonts w:cstheme="minorHAnsi"/>
+              </w:rPr>
+              <w:t>. Participants will be asked to touch</w:t>
+            </w:r>
+            <w:r>
+              <w:rPr>
+                <w:rFonts w:cstheme="minorHAnsi"/>
+              </w:rPr>
+              <w:t xml:space="preserve"> (with their cursor)</w:t>
+            </w:r>
+            <w:r>
+              <w:rPr>
+                <w:rFonts w:cstheme="minorHAnsi"/>
+              </w:rPr>
+              <w:t xml:space="preserve"> as many targets as they can</w:t>
+            </w:r>
+            <w:r>
+              <w:rPr>
+                <w:rFonts w:cstheme="minorHAnsi"/>
+              </w:rPr>
+              <w:t xml:space="preserve"> </w:t>
+            </w:r>
+            <w:r>
+              <w:rPr>
+                <w:rFonts w:cstheme="minorHAnsi"/>
+              </w:rPr>
+              <w:t>in</w:t>
+            </w:r>
+            <w:r>
+              <w:rPr>
+                <w:rFonts w:cstheme="minorHAnsi"/>
+              </w:rPr>
+              <w:t xml:space="preserve"> </w:t>
+            </w:r>
+            <w:r>
+              <w:rPr>
+                <w:rFonts w:cstheme="minorHAnsi"/>
+              </w:rPr>
+              <w:t xml:space="preserve">fifteen seconds. </w:t>
+            </w:r>
+            <w:r>
+              <w:rPr>
+                <w:rFonts w:cstheme="minorHAnsi"/>
+              </w:rPr>
+              <w:t>T</w:t>
+            </w:r>
+            <w:r>
+              <w:rPr>
+                <w:rFonts w:cstheme="minorHAnsi"/>
+              </w:rPr>
+              <w:t xml:space="preserve">o control for potential differences between </w:t>
+            </w:r>
+            <w:r>
+              <w:rPr>
+                <w:rFonts w:cstheme="minorHAnsi"/>
+              </w:rPr>
+              <w:t xml:space="preserve">study </w:t>
+            </w:r>
+            <w:r>
+              <w:rPr>
+                <w:rFonts w:cstheme="minorHAnsi"/>
+              </w:rPr>
+              <w:t>groups</w:t>
+            </w:r>
+            <w:r>
+              <w:rPr>
+                <w:rFonts w:cstheme="minorHAnsi"/>
+              </w:rPr>
+              <w:t>,</w:t>
+            </w:r>
+            <w:r>
+              <w:rPr>
+                <w:rFonts w:cstheme="minorHAnsi"/>
+              </w:rPr>
+              <w:t xml:space="preserve"> participants </w:t>
+            </w:r>
+            <w:r>
+              <w:rPr>
+                <w:rFonts w:cstheme="minorHAnsi"/>
+              </w:rPr>
+              <w:t xml:space="preserve">will be asked </w:t>
+            </w:r>
+            <w:r>
+              <w:rPr>
+                <w:rFonts w:cstheme="minorHAnsi"/>
+              </w:rPr>
+              <w:t>to perform the task twice.</w:t>
+            </w:r>
+            <w:r>
+              <w:rPr>
+                <w:rFonts w:cstheme="minorHAnsi"/>
+              </w:rPr>
+              <w:t xml:space="preserve"> The first time will be used as a pre-test to determine</w:t>
+            </w:r>
+            <w:r>
+              <w:rPr>
+                <w:rFonts w:cstheme="minorHAnsi"/>
+              </w:rPr>
+              <w:t xml:space="preserve"> initial</w:t>
+            </w:r>
+            <w:r>
+              <w:rPr>
+                <w:rFonts w:cstheme="minorHAnsi"/>
+              </w:rPr>
+              <w:t xml:space="preserve"> differences between groups. The second </w:t>
+            </w:r>
+            <w:r>
+              <w:rPr>
+                <w:rFonts w:cstheme="minorHAnsi"/>
+              </w:rPr>
+              <w:t xml:space="preserve">task completion </w:t>
+            </w:r>
+            <w:r>
+              <w:rPr>
+                <w:rFonts w:cstheme="minorHAnsi"/>
+              </w:rPr>
+              <w:t xml:space="preserve">will </w:t>
+            </w:r>
+            <w:r>
+              <w:rPr>
+                <w:rFonts w:cstheme="minorHAnsi"/>
+              </w:rPr>
+              <w:t xml:space="preserve">be </w:t>
+            </w:r>
+            <w:r>
+              <w:rPr>
+                <w:rFonts w:cstheme="minorHAnsi"/>
+              </w:rPr>
+              <w:t xml:space="preserve">either </w:t>
+            </w:r>
+            <w:r>
+              <w:rPr>
+                <w:rFonts w:cstheme="minorHAnsi"/>
+              </w:rPr>
+              <w:t xml:space="preserve">the </w:t>
+            </w:r>
+            <w:r>
+              <w:rPr>
+                <w:rFonts w:cstheme="minorHAnsi"/>
+              </w:rPr>
+              <w:t xml:space="preserve">control or </w:t>
+            </w:r>
+            <w:r>
+              <w:rPr>
+                <w:rFonts w:cstheme="minorHAnsi"/>
+              </w:rPr>
+              <w:t>treatment</w:t>
+            </w:r>
+            <w:r>
+              <w:rPr>
+                <w:rFonts w:cstheme="minorHAnsi"/>
+              </w:rPr>
+              <w:t xml:space="preserve"> task</w:t>
+            </w:r>
+            <w:r>
+              <w:rPr>
+                <w:rFonts w:cstheme="minorHAnsi"/>
+              </w:rPr>
+              <w:t xml:space="preserve">, </w:t>
+            </w:r>
+            <w:r>
+              <w:rPr>
+                <w:rFonts w:cstheme="minorHAnsi"/>
+              </w:rPr>
+              <w:t>depending on which gr</w:t>
+            </w:r>
+            <w:r>
+              <w:rPr>
+                <w:rFonts w:cstheme="minorHAnsi"/>
+              </w:rPr>
+              <w:t xml:space="preserve">oup a participant is a </w:t>
+            </w:r>
+            <w:r>
+              <w:rPr>
+                <w:rFonts w:cstheme="minorHAnsi"/>
+              </w:rPr>
+              <w:t>part of.</w:t>
+            </w:r>
+          </w:p>
+          <w:p>
+            <w:pPr>
+              <w:tabs>
+                <w:tab w:val="left" w:pos="1159"/>
+              </w:tabs>
+              <w:rPr>
+                <w:rFonts w:cstheme="minorHAnsi"/>
+              </w:rPr>
+            </w:pPr>
+          </w:p>
+          <w:p>
+            <w:pPr>
+              <w:tabs>
+                <w:tab w:val="left" w:pos="1159"/>
+              </w:tabs>
+              <w:rPr>
+                <w:rFonts w:cstheme="minorHAnsi"/>
+                <w:b/>
+              </w:rPr>
+            </w:pPr>
+            <w:r>
+              <w:rPr>
+                <w:rFonts w:cstheme="minorHAnsi"/>
+                <w:b/>
+              </w:rPr>
+              <w:t>Cost and Reimbursement</w:t>
+            </w:r>
+          </w:p>
+          <w:p>
+            <w:pPr>
+              <w:tabs>
+                <w:tab w:val="left" w:pos="1159"/>
+              </w:tabs>
+              <w:rPr>
+                <w:rFonts w:cstheme="minorHAnsi"/>
+              </w:rPr>
+            </w:pPr>
+            <w:r>
+              <w:rPr>
+                <w:rFonts w:cstheme="minorHAnsi"/>
+              </w:rPr>
+              <w:t xml:space="preserve">All total, it is predicted that participation will require a minute of the participant’s time. In order to compensate users for their time and encourage participation a onetime payment of $0.25 will be offered. </w:t>
+            </w:r>
+            <w:r>
+              <w:rPr>
+                <w:rFonts w:cstheme="minorHAnsi"/>
+              </w:rPr>
+              <w:t>This rate of payment</w:t>
+            </w:r>
+            <w:r>
+              <w:rPr>
+                <w:rFonts w:cstheme="minorHAnsi"/>
+              </w:rPr>
+              <w:t>,</w:t>
+            </w:r>
+            <w:r>
+              <w:rPr>
+                <w:rFonts w:cstheme="minorHAnsi"/>
+              </w:rPr>
+              <w:t xml:space="preserve"> for the time required</w:t>
+            </w:r>
+            <w:r>
+              <w:rPr>
+                <w:rFonts w:cstheme="minorHAnsi"/>
+              </w:rPr>
+              <w:t>,</w:t>
+            </w:r>
+            <w:r>
+              <w:rPr>
+                <w:rFonts w:cstheme="minorHAnsi"/>
+              </w:rPr>
+              <w:t xml:space="preserve"> is considerably above market averages on Amazon Mechanical Turk. </w:t>
+            </w:r>
+            <w:r>
+              <w:rPr>
+                <w:rFonts w:cstheme="minorHAnsi"/>
+              </w:rPr>
+              <w:t>If recruitment rates are lower than desired this amount may be raised to $0.50. All participants will be allowed to exit</w:t>
+            </w:r>
+            <w:r>
+              <w:rPr>
+                <w:rFonts w:cstheme="minorHAnsi"/>
+              </w:rPr>
+              <w:t xml:space="preserve"> the experiment at any time and receive a pro-rated amount</w:t>
+            </w:r>
+            <w:r>
+              <w:rPr>
+                <w:rFonts w:cstheme="minorHAnsi"/>
+              </w:rPr>
+              <w:t>.</w:t>
+            </w:r>
           </w:p>
         </w:tc>
       </w:tr>
@@ -6587,6 +7385,7 @@
                 <w:sz w:val="28"/>
                 <w:szCs w:val="28"/>
               </w:rPr>
+              <w:lastRenderedPageBreak/>
               <w:t xml:space="preserve">Response 2-a: </w:t>
             </w:r>
             <w:r>
@@ -6628,6 +7427,18 @@
               </w:rPr>
               <w:t>Age:</w:t>
             </w:r>
+            <w:r>
+              <w:rPr>
+                <w:rFonts w:ascii="Calibri" w:hAnsi="Calibri" w:cs="Arial"/>
+              </w:rPr>
+              <w:t xml:space="preserve"> </w:t>
+            </w:r>
+            <w:r>
+              <w:rPr>
+                <w:rFonts w:ascii="Calibri" w:hAnsi="Calibri" w:cs="Arial"/>
+              </w:rPr>
+              <w:t>≥ 18 years</w:t>
+            </w:r>
           </w:p>
           <w:p>
             <w:pPr>
@@ -6645,6 +7456,12 @@
               </w:rPr>
               <w:t xml:space="preserve">Gender: </w:t>
             </w:r>
+            <w:r>
+              <w:rPr>
+                <w:rFonts w:ascii="Calibri" w:hAnsi="Calibri" w:cs="Arial"/>
+              </w:rPr>
+              <w:t>M, F</w:t>
+            </w:r>
           </w:p>
           <w:p>
             <w:pPr>
@@ -6662,6 +7479,12 @@
               </w:rPr>
               <w:t xml:space="preserve">Race: </w:t>
             </w:r>
+            <w:r>
+              <w:rPr>
+                <w:rFonts w:ascii="Calibri" w:hAnsi="Calibri" w:cs="Arial"/>
+              </w:rPr>
+              <w:t>All</w:t>
+            </w:r>
           </w:p>
           <w:p>
             <w:pPr>
@@ -6678,6 +7501,12 @@
                 <w:rFonts w:ascii="Calibri" w:hAnsi="Calibri" w:cs="Arial"/>
               </w:rPr>
               <w:t>Estimated number of participants:</w:t>
+            </w:r>
+            <w:r>
+              <w:rPr>
+                <w:rFonts w:ascii="Calibri" w:hAnsi="Calibri" w:cs="Arial"/>
+              </w:rPr>
+              <w:t xml:space="preserve"> N = 1,000</w:t>
             </w:r>
           </w:p>
         </w:tc>
@@ -6788,6 +7617,12 @@
                 <w:rFonts w:ascii="Calibri" w:hAnsi="Calibri" w:cs="Arial"/>
               </w:rPr>
             </w:pPr>
+            <w:r>
+              <w:rPr>
+                <w:rFonts w:ascii="Calibri" w:hAnsi="Calibri" w:cs="Arial"/>
+              </w:rPr>
+              <w:t>Participants will be recruited via a job posting on Amazon Mechanical Turk. There will be no particular participants excluded in our advertisement apart from Amazon’s limitation that workers on Mechanical Turk must be 18 or older.</w:t>
+            </w:r>
           </w:p>
         </w:tc>
       </w:tr>
@@ -6924,6 +7759,12 @@
                 <w:rFonts w:ascii="Calibri" w:hAnsi="Calibri" w:cs="Arial"/>
               </w:rPr>
             </w:pPr>
+            <w:r>
+              <w:rPr>
+                <w:rFonts w:ascii="Calibri" w:hAnsi="Calibri" w:cs="Arial"/>
+              </w:rPr>
+              <w:t>No</w:t>
+            </w:r>
           </w:p>
         </w:tc>
       </w:tr>
@@ -7069,6 +7910,36 @@
                 <w:rFonts w:ascii="Calibri" w:hAnsi="Calibri" w:cs="Arial"/>
               </w:rPr>
             </w:pPr>
+            <w:r>
+              <w:rPr>
+                <w:rFonts w:ascii="Calibri" w:hAnsi="Calibri" w:cs="Arial"/>
+              </w:rPr>
+              <w:t xml:space="preserve">No, we </w:t>
+            </w:r>
+            <w:r>
+              <w:rPr>
+                <w:rFonts w:ascii="Calibri" w:hAnsi="Calibri" w:cs="Arial"/>
+              </w:rPr>
+              <w:t>will not deceive or withhold</w:t>
+            </w:r>
+            <w:r>
+              <w:rPr>
+                <w:rFonts w:ascii="Calibri" w:hAnsi="Calibri" w:cs="Arial"/>
+              </w:rPr>
+              <w:t xml:space="preserve"> information from participant</w:t>
+            </w:r>
+            <w:r>
+              <w:rPr>
+                <w:rFonts w:ascii="Calibri" w:hAnsi="Calibri" w:cs="Arial"/>
+              </w:rPr>
+              <w:t>s</w:t>
+            </w:r>
+            <w:r>
+              <w:rPr>
+                <w:rFonts w:ascii="Calibri" w:hAnsi="Calibri" w:cs="Arial"/>
+              </w:rPr>
+              <w:t xml:space="preserve"> about the study.</w:t>
+            </w:r>
           </w:p>
         </w:tc>
       </w:tr>
@@ -7166,7 +8037,6 @@
                 <w:sz w:val="28"/>
                 <w:szCs w:val="28"/>
               </w:rPr>
-              <w:lastRenderedPageBreak/>
               <w:t xml:space="preserve">Response 2-e: </w:t>
             </w:r>
             <w:r>
@@ -7198,6 +8068,283 @@
                 <w:rFonts w:ascii="Calibri" w:hAnsi="Calibri" w:cs="Arial"/>
               </w:rPr>
             </w:pPr>
+            <w:r>
+              <w:rPr>
+                <w:rFonts w:ascii="Calibri" w:hAnsi="Calibri" w:cs="Arial"/>
+                <w:b/>
+              </w:rPr>
+              <w:t>Primary Investigator</w:t>
+            </w:r>
+            <w:r>
+              <w:rPr>
+                <w:rFonts w:ascii="Calibri" w:hAnsi="Calibri" w:cs="Arial"/>
+              </w:rPr>
+              <w:t>:</w:t>
+            </w:r>
+          </w:p>
+          <w:p>
+            <w:pPr>
+              <w:rPr>
+                <w:rFonts w:ascii="Calibri" w:hAnsi="Calibri" w:cs="Arial"/>
+              </w:rPr>
+            </w:pPr>
+            <w:r>
+              <w:rPr>
+                <w:rFonts w:ascii="Calibri" w:hAnsi="Calibri" w:cs="Arial"/>
+              </w:rPr>
+              <w:t>Mr. Rucker is a 2</w:t>
+            </w:r>
+            <w:r>
+              <w:rPr>
+                <w:rFonts w:ascii="Calibri" w:hAnsi="Calibri" w:cs="Arial"/>
+                <w:vertAlign w:val="superscript"/>
+              </w:rPr>
+              <w:t>nd</w:t>
+            </w:r>
+            <w:r>
+              <w:rPr>
+                <w:rFonts w:ascii="Calibri" w:hAnsi="Calibri" w:cs="Arial"/>
+              </w:rPr>
+              <w:t xml:space="preserve"> year MS student in Systems &amp; Information Engineering. </w:t>
+            </w:r>
+            <w:r>
+              <w:rPr>
+                <w:rFonts w:ascii="Calibri" w:hAnsi="Calibri" w:cs="Arial"/>
+              </w:rPr>
+              <w:t>As a student at UVA,</w:t>
+            </w:r>
+            <w:r>
+              <w:rPr>
+                <w:rFonts w:ascii="Calibri" w:hAnsi="Calibri" w:cs="Arial"/>
+              </w:rPr>
+              <w:t xml:space="preserve"> </w:t>
+            </w:r>
+            <w:r>
+              <w:rPr>
+                <w:rFonts w:ascii="Calibri" w:hAnsi="Calibri" w:cs="Arial"/>
+              </w:rPr>
+              <w:t xml:space="preserve">he </w:t>
+            </w:r>
+            <w:r>
+              <w:rPr>
+                <w:rFonts w:ascii="Calibri" w:hAnsi="Calibri" w:cs="Arial"/>
+              </w:rPr>
+              <w:t xml:space="preserve">has assisted faculty </w:t>
+            </w:r>
+            <w:r>
+              <w:rPr>
+                <w:rFonts w:ascii="Calibri" w:hAnsi="Calibri" w:cs="Arial"/>
+              </w:rPr>
+              <w:t>in securing and analyzing sensitive data regarding student</w:t>
+            </w:r>
+            <w:r>
+              <w:rPr>
+                <w:rFonts w:ascii="Calibri" w:hAnsi="Calibri" w:cs="Arial"/>
+              </w:rPr>
+              <w:t xml:space="preserve"> </w:t>
+            </w:r>
+            <w:r>
+              <w:rPr>
+                <w:rFonts w:ascii="Calibri" w:hAnsi="Calibri" w:cs="Arial"/>
+              </w:rPr>
+              <w:t>behavioral health</w:t>
+            </w:r>
+            <w:r>
+              <w:rPr>
+                <w:rFonts w:ascii="Calibri" w:hAnsi="Calibri" w:cs="Arial"/>
+              </w:rPr>
+              <w:t xml:space="preserve">. In addition to </w:t>
+            </w:r>
+            <w:r>
+              <w:rPr>
+                <w:rFonts w:ascii="Calibri" w:hAnsi="Calibri" w:cs="Arial"/>
+              </w:rPr>
+              <w:t>this</w:t>
+            </w:r>
+            <w:r>
+              <w:rPr>
+                <w:rFonts w:ascii="Calibri" w:hAnsi="Calibri" w:cs="Arial"/>
+              </w:rPr>
+              <w:t>, he also brings considerable professional experience from industry</w:t>
+            </w:r>
+            <w:r>
+              <w:rPr>
+                <w:rFonts w:ascii="Calibri" w:hAnsi="Calibri" w:cs="Arial"/>
+              </w:rPr>
+              <w:t>. His experience includes</w:t>
+            </w:r>
+            <w:r>
+              <w:rPr>
+                <w:rFonts w:ascii="Calibri" w:hAnsi="Calibri" w:cs="Arial"/>
+              </w:rPr>
+              <w:t xml:space="preserve"> </w:t>
+            </w:r>
+            <w:r>
+              <w:rPr>
+                <w:rFonts w:ascii="Calibri" w:hAnsi="Calibri" w:cs="Arial"/>
+              </w:rPr>
+              <w:t>such work</w:t>
+            </w:r>
+            <w:r>
+              <w:rPr>
+                <w:rFonts w:ascii="Calibri" w:hAnsi="Calibri" w:cs="Arial"/>
+              </w:rPr>
+              <w:t xml:space="preserve"> </w:t>
+            </w:r>
+            <w:r>
+              <w:rPr>
+                <w:rFonts w:ascii="Calibri" w:hAnsi="Calibri" w:cs="Arial"/>
+              </w:rPr>
+              <w:t>as electronic medical record processing</w:t>
+            </w:r>
+            <w:r>
+              <w:rPr>
+                <w:rFonts w:ascii="Calibri" w:hAnsi="Calibri" w:cs="Arial"/>
+              </w:rPr>
+              <w:t xml:space="preserve"> </w:t>
+            </w:r>
+            <w:r>
+              <w:rPr>
+                <w:rFonts w:ascii="Calibri" w:hAnsi="Calibri" w:cs="Arial"/>
+              </w:rPr>
+              <w:t xml:space="preserve">for hospitals </w:t>
+            </w:r>
+            <w:r>
+              <w:rPr>
+                <w:rFonts w:ascii="Calibri" w:hAnsi="Calibri" w:cs="Arial"/>
+              </w:rPr>
+              <w:t>and financial auditing for Fortune 500 companies.</w:t>
+            </w:r>
+          </w:p>
+          <w:p>
+            <w:pPr>
+              <w:rPr>
+                <w:rFonts w:ascii="Calibri" w:hAnsi="Calibri" w:cs="Arial"/>
+              </w:rPr>
+            </w:pPr>
+          </w:p>
+          <w:p>
+            <w:pPr>
+              <w:rPr>
+                <w:rFonts w:ascii="Calibri" w:hAnsi="Calibri" w:cs="Arial"/>
+              </w:rPr>
+            </w:pPr>
+            <w:r>
+              <w:rPr>
+                <w:rFonts w:ascii="Calibri" w:hAnsi="Calibri" w:cs="Arial"/>
+                <w:b/>
+              </w:rPr>
+              <w:t>Research Investigato</w:t>
+            </w:r>
+            <w:r>
+              <w:rPr>
+                <w:rFonts w:ascii="Calibri" w:hAnsi="Calibri" w:cs="Arial"/>
+              </w:rPr>
+              <w:t>r:</w:t>
+            </w:r>
+          </w:p>
+          <w:p>
+            <w:pPr>
+              <w:rPr>
+                <w:rFonts w:ascii="Calibri" w:hAnsi="Calibri" w:cs="Arial"/>
+              </w:rPr>
+            </w:pPr>
+            <w:r>
+              <w:rPr>
+                <w:rFonts w:ascii="Calibri" w:hAnsi="Calibri" w:cs="Arial"/>
+              </w:rPr>
+              <w:t>Dr. Gerber is a respected researcher in the field of cyber-human systems.</w:t>
+            </w:r>
+            <w:r>
+              <w:rPr>
+                <w:rFonts w:ascii="Calibri" w:hAnsi="Calibri" w:cs="Arial"/>
+              </w:rPr>
+              <w:t xml:space="preserve"> Most recently he received a DARPA grant to collec</w:t>
+            </w:r>
+            <w:r>
+              <w:rPr>
+                <w:rFonts w:ascii="Calibri" w:hAnsi="Calibri" w:cs="Arial"/>
+              </w:rPr>
+              <w:t xml:space="preserve">t and analyze </w:t>
+            </w:r>
+            <w:r>
+              <w:rPr>
+                <w:rFonts w:ascii="Calibri" w:hAnsi="Calibri" w:cs="Arial"/>
+              </w:rPr>
+              <w:t xml:space="preserve">sensitive </w:t>
+            </w:r>
+            <w:r>
+              <w:rPr>
+                <w:rFonts w:ascii="Calibri" w:hAnsi="Calibri" w:cs="Arial"/>
+              </w:rPr>
+              <w:t>smartphone data from</w:t>
+            </w:r>
+            <w:r>
+              <w:rPr>
+                <w:rFonts w:ascii="Calibri" w:hAnsi="Calibri" w:cs="Arial"/>
+              </w:rPr>
+              <w:t xml:space="preserve"> US Army veterans for health prediction. </w:t>
+            </w:r>
+            <w:r>
+              <w:rPr>
+                <w:rFonts w:ascii="Calibri" w:hAnsi="Calibri" w:cs="Arial"/>
+              </w:rPr>
+              <w:t>His previous work</w:t>
+            </w:r>
+            <w:r>
+              <w:rPr>
+                <w:rFonts w:ascii="Calibri" w:hAnsi="Calibri" w:cs="Arial"/>
+              </w:rPr>
+              <w:t xml:space="preserve"> has </w:t>
+            </w:r>
+            <w:r>
+              <w:rPr>
+                <w:rFonts w:ascii="Calibri" w:hAnsi="Calibri" w:cs="Arial"/>
+              </w:rPr>
+              <w:t>provided</w:t>
+            </w:r>
+            <w:r>
+              <w:rPr>
+                <w:rFonts w:ascii="Calibri" w:hAnsi="Calibri" w:cs="Arial"/>
+              </w:rPr>
+              <w:t xml:space="preserve"> </w:t>
+            </w:r>
+            <w:r>
+              <w:rPr>
+                <w:rFonts w:ascii="Calibri" w:hAnsi="Calibri" w:cs="Arial"/>
+              </w:rPr>
+              <w:t xml:space="preserve">him with sensitive </w:t>
+            </w:r>
+            <w:r>
+              <w:rPr>
+                <w:rFonts w:ascii="Calibri" w:hAnsi="Calibri" w:cs="Arial"/>
+              </w:rPr>
+              <w:t xml:space="preserve">data security and encryption </w:t>
+            </w:r>
+            <w:r>
+              <w:rPr>
+                <w:rFonts w:ascii="Calibri" w:hAnsi="Calibri" w:cs="Arial"/>
+              </w:rPr>
+              <w:t xml:space="preserve">experience on </w:t>
+            </w:r>
+            <w:r>
+              <w:rPr>
+                <w:rFonts w:ascii="Calibri" w:hAnsi="Calibri" w:cs="Arial"/>
+              </w:rPr>
+              <w:t>modern technology</w:t>
+            </w:r>
+            <w:r>
+              <w:rPr>
+                <w:rFonts w:ascii="Calibri" w:hAnsi="Calibri" w:cs="Arial"/>
+              </w:rPr>
+              <w:t xml:space="preserve"> platforms</w:t>
+            </w:r>
+            <w:r>
+              <w:rPr>
+                <w:rFonts w:ascii="Calibri" w:hAnsi="Calibri" w:cs="Arial"/>
+              </w:rPr>
+              <w:t>, as well as respectful human study participant interaction.</w:t>
+            </w:r>
           </w:p>
         </w:tc>
       </w:tr>
@@ -7314,7 +8461,16 @@
                   <w:rFonts w:cs="Arial"/>
                   <w:bCs/>
                 </w:rPr>
-                <w:t>alternative methods</w:t>
+                <w:t xml:space="preserve">alternative </w:t>
+              </w:r>
+              <w:r>
+                <w:rPr>
+                  <w:rStyle w:val="Hyperlink"/>
+                  <w:rFonts w:cs="Arial"/>
+                  <w:bCs/>
+                </w:rPr>
+                <w:lastRenderedPageBreak/>
+                <w:t>methods</w:t>
               </w:r>
             </w:hyperlink>
             <w:r>
@@ -7402,6 +8558,7 @@
                 <w:rFonts w:cs="Arial"/>
                 <w:bCs/>
               </w:rPr>
+              <w:lastRenderedPageBreak/>
               <w:t xml:space="preserve">How will you </w:t>
             </w:r>
             <w:hyperlink r:id="rId33" w:history="1">
@@ -7480,6 +8637,68 @@
                 <w:rFonts w:cstheme="minorHAnsi"/>
               </w:rPr>
             </w:pPr>
+            <w:r>
+              <w:rPr>
+                <w:rFonts w:cstheme="minorHAnsi"/>
+              </w:rPr>
+              <w:t>Participants will be recruited through Amazon Mechanical Turk, an online marketplace that allows internet tasks to be posted for a small fee</w:t>
+            </w:r>
+            <w:r>
+              <w:rPr>
+                <w:rFonts w:cstheme="minorHAnsi"/>
+              </w:rPr>
+              <w:t xml:space="preserve"> and subsequent payment</w:t>
+            </w:r>
+            <w:r>
+              <w:rPr>
+                <w:rFonts w:cstheme="minorHAnsi"/>
+              </w:rPr>
+              <w:t>.</w:t>
+            </w:r>
+            <w:r>
+              <w:rPr>
+                <w:rFonts w:cstheme="minorHAnsi"/>
+              </w:rPr>
+              <w:t xml:space="preserve"> The following task description will be provided on AMT:</w:t>
+            </w:r>
+          </w:p>
+          <w:p>
+            <w:pPr>
+              <w:tabs>
+                <w:tab w:val="left" w:pos="1159"/>
+              </w:tabs>
+              <w:rPr>
+                <w:rFonts w:cstheme="minorHAnsi"/>
+              </w:rPr>
+            </w:pPr>
+          </w:p>
+          <w:p>
+            <w:pPr>
+              <w:tabs>
+                <w:tab w:val="left" w:pos="1159"/>
+              </w:tabs>
+              <w:rPr>
+                <w:rFonts w:cstheme="minorHAnsi"/>
+              </w:rPr>
+            </w:pPr>
+            <w:r>
+              <w:rPr>
+                <w:rFonts w:cstheme="minorHAnsi"/>
+              </w:rPr>
+              <w:t xml:space="preserve">“Participate in a </w:t>
+            </w:r>
+            <w:r>
+              <w:rPr>
+                <w:rFonts w:cstheme="minorHAnsi"/>
+              </w:rPr>
+              <w:t>30 second</w:t>
+            </w:r>
+            <w:r>
+              <w:rPr>
+                <w:rFonts w:cstheme="minorHAnsi"/>
+              </w:rPr>
+              <w:t xml:space="preserve"> performance game designed to test the transfer of skills from one human to another.”</w:t>
+            </w:r>
           </w:p>
         </w:tc>
       </w:tr>
@@ -7500,6 +8719,8 @@
                 <w:rFonts w:cstheme="minorHAnsi"/>
               </w:rPr>
             </w:pPr>
+            <w:bookmarkStart w:id="0" w:name="_GoBack"/>
+            <w:bookmarkEnd w:id="0"/>
           </w:p>
         </w:tc>
       </w:tr>
@@ -7651,6 +8872,12 @@
                 <w:rFonts w:cstheme="minorHAnsi"/>
               </w:rPr>
             </w:pPr>
+            <w:r>
+              <w:rPr>
+                <w:rFonts w:cstheme="minorHAnsi"/>
+              </w:rPr>
+              <w:t>Digital consent for participation will be obtained via an online consent form at the start of the study.</w:t>
+            </w:r>
           </w:p>
         </w:tc>
       </w:tr>
@@ -7769,6 +8996,12 @@
                 <w:rFonts w:cstheme="minorHAnsi"/>
               </w:rPr>
             </w:pPr>
+            <w:r>
+              <w:rPr>
+                <w:rFonts w:cstheme="minorHAnsi"/>
+              </w:rPr>
+              <w:t>No, all of our participants will be able to consent to inclusion in this study.</w:t>
+            </w:r>
           </w:p>
         </w:tc>
       </w:tr>
@@ -7893,6 +9126,12 @@
                 <w:rFonts w:cstheme="minorHAnsi"/>
               </w:rPr>
             </w:pPr>
+            <w:r>
+              <w:rPr>
+                <w:rFonts w:cstheme="minorHAnsi"/>
+              </w:rPr>
+              <w:t>There will be no relationship, either authoritative or financial, between the study participants and researchers.</w:t>
+            </w:r>
           </w:p>
         </w:tc>
       </w:tr>
@@ -7956,15 +9195,7 @@
                 <w:rFonts w:cs="Arial"/>
                 <w:bCs/>
               </w:rPr>
-              <w:t xml:space="preserve">For most SBS studies, the risk to participants often lies in the information that is collected from them. Thus the manner in which the data are collected, how they are stored, and how the data are reported in your research is an important part of determining the risk to participants. When you </w:t>
-            </w:r>
-            <w:r>
-              <w:rPr>
-                <w:rFonts w:cs="Arial"/>
-                <w:bCs/>
-              </w:rPr>
-              <w:lastRenderedPageBreak/>
-              <w:t xml:space="preserve">develop your procedures, consider </w:t>
+              <w:t xml:space="preserve">For most SBS studies, the risk to participants often lies in the information that is collected from them. Thus the manner in which the data are collected, how they are stored, and how the data are reported in your research is an important part of determining the risk to participants. When you develop your procedures, consider </w:t>
             </w:r>
             <w:r>
               <w:rPr>
@@ -8050,7 +9281,6 @@
                 <w:rFonts w:cs="Arial"/>
                 <w:bCs/>
               </w:rPr>
-              <w:lastRenderedPageBreak/>
               <w:t xml:space="preserve">Are any of the </w:t>
             </w:r>
             <w:hyperlink r:id="rId40" w:history="1">
@@ -8102,7 +9332,15 @@
                 <w:rFonts w:cs="Arial"/>
                 <w:bCs/>
               </w:rPr>
-              <w:t xml:space="preserve">? Please describe the data set(s) and provide a list of data fields you will use (when applicable).  What will you do to protect the </w:t>
+              <w:t xml:space="preserve">? Please describe the data set(s) and provide a list of data fields you will use (when applicable).  What </w:t>
+            </w:r>
+            <w:r>
+              <w:rPr>
+                <w:rFonts w:cs="Arial"/>
+                <w:bCs/>
+              </w:rPr>
+              <w:lastRenderedPageBreak/>
+              <w:t xml:space="preserve">will you do to protect the </w:t>
             </w:r>
             <w:hyperlink r:id="rId43" w:history="1">
               <w:r>
@@ -8148,6 +9386,7 @@
                 <w:sz w:val="28"/>
                 <w:szCs w:val="28"/>
               </w:rPr>
+              <w:lastRenderedPageBreak/>
               <w:t>Response 4-a: (enter response below this header)</w:t>
             </w:r>
           </w:p>
@@ -8173,6 +9412,379 @@
                 <w:rFonts w:cstheme="minorHAnsi"/>
               </w:rPr>
             </w:pPr>
+            <w:r>
+              <w:rPr>
+                <w:rFonts w:cstheme="minorHAnsi"/>
+              </w:rPr>
+              <w:t>None of the data has been collected already, and a</w:t>
+            </w:r>
+            <w:r>
+              <w:rPr>
+                <w:rFonts w:cstheme="minorHAnsi"/>
+              </w:rPr>
+              <w:t xml:space="preserve">s far as we know no such dataset already exists. </w:t>
+            </w:r>
+          </w:p>
+          <w:p>
+            <w:pPr>
+              <w:tabs>
+                <w:tab w:val="left" w:pos="1159"/>
+              </w:tabs>
+              <w:rPr>
+                <w:rFonts w:cstheme="minorHAnsi"/>
+              </w:rPr>
+            </w:pPr>
+          </w:p>
+          <w:p>
+            <w:pPr>
+              <w:tabs>
+                <w:tab w:val="left" w:pos="1159"/>
+              </w:tabs>
+              <w:rPr>
+                <w:rFonts w:cstheme="minorHAnsi"/>
+              </w:rPr>
+            </w:pPr>
+            <w:r>
+              <w:rPr>
+                <w:rFonts w:cstheme="minorHAnsi"/>
+              </w:rPr>
+              <w:t>The d</w:t>
+            </w:r>
+            <w:r>
+              <w:rPr>
+                <w:rFonts w:cstheme="minorHAnsi"/>
+              </w:rPr>
+              <w:t>ata collected will include the following:</w:t>
+            </w:r>
+          </w:p>
+          <w:p>
+            <w:pPr>
+              <w:tabs>
+                <w:tab w:val="left" w:pos="1159"/>
+              </w:tabs>
+              <w:rPr>
+                <w:rFonts w:cstheme="minorHAnsi"/>
+              </w:rPr>
+            </w:pPr>
+          </w:p>
+          <w:p>
+            <w:pPr>
+              <w:pStyle w:val="ListParagraph"/>
+              <w:numPr>
+                <w:ilvl w:val="0"/>
+                <w:numId w:val="42"/>
+              </w:numPr>
+              <w:tabs>
+                <w:tab w:val="left" w:pos="1159"/>
+              </w:tabs>
+              <w:rPr>
+                <w:rFonts w:asciiTheme="minorHAnsi" w:eastAsiaTheme="minorHAnsi" w:hAnsiTheme="minorHAnsi" w:cstheme="minorHAnsi"/>
+              </w:rPr>
+            </w:pPr>
+            <w:r>
+              <w:rPr>
+                <w:rFonts w:asciiTheme="minorHAnsi" w:eastAsiaTheme="minorHAnsi" w:hAnsiTheme="minorHAnsi" w:cstheme="minorHAnsi"/>
+              </w:rPr>
+              <w:t>Participant Data (collected once at the beginning):</w:t>
+            </w:r>
+          </w:p>
+          <w:p>
+            <w:pPr>
+              <w:pStyle w:val="ListParagraph"/>
+              <w:numPr>
+                <w:ilvl w:val="1"/>
+                <w:numId w:val="42"/>
+              </w:numPr>
+              <w:tabs>
+                <w:tab w:val="left" w:pos="1159"/>
+              </w:tabs>
+              <w:rPr>
+                <w:rFonts w:asciiTheme="minorHAnsi" w:eastAsiaTheme="minorHAnsi" w:hAnsiTheme="minorHAnsi" w:cstheme="minorHAnsi"/>
+              </w:rPr>
+            </w:pPr>
+            <w:r>
+              <w:rPr>
+                <w:rFonts w:asciiTheme="minorHAnsi" w:eastAsiaTheme="minorHAnsi" w:hAnsiTheme="minorHAnsi" w:cstheme="minorHAnsi"/>
+              </w:rPr>
+              <w:t>Age</w:t>
+            </w:r>
+          </w:p>
+          <w:p>
+            <w:pPr>
+              <w:pStyle w:val="ListParagraph"/>
+              <w:numPr>
+                <w:ilvl w:val="1"/>
+                <w:numId w:val="42"/>
+              </w:numPr>
+              <w:tabs>
+                <w:tab w:val="left" w:pos="1159"/>
+              </w:tabs>
+              <w:rPr>
+                <w:rFonts w:asciiTheme="minorHAnsi" w:eastAsiaTheme="minorHAnsi" w:hAnsiTheme="minorHAnsi" w:cstheme="minorHAnsi"/>
+              </w:rPr>
+            </w:pPr>
+            <w:r>
+              <w:rPr>
+                <w:rFonts w:asciiTheme="minorHAnsi" w:eastAsiaTheme="minorHAnsi" w:hAnsiTheme="minorHAnsi" w:cstheme="minorHAnsi"/>
+              </w:rPr>
+              <w:t>Gender</w:t>
+            </w:r>
+          </w:p>
+          <w:p>
+            <w:pPr>
+              <w:pStyle w:val="ListParagraph"/>
+              <w:numPr>
+                <w:ilvl w:val="1"/>
+                <w:numId w:val="42"/>
+              </w:numPr>
+              <w:tabs>
+                <w:tab w:val="left" w:pos="1159"/>
+              </w:tabs>
+              <w:rPr>
+                <w:rFonts w:asciiTheme="minorHAnsi" w:eastAsiaTheme="minorHAnsi" w:hAnsiTheme="minorHAnsi" w:cstheme="minorHAnsi"/>
+              </w:rPr>
+            </w:pPr>
+            <w:r>
+              <w:rPr>
+                <w:rFonts w:asciiTheme="minorHAnsi" w:eastAsiaTheme="minorHAnsi" w:hAnsiTheme="minorHAnsi" w:cstheme="minorHAnsi"/>
+              </w:rPr>
+              <w:t>Approximate screen s</w:t>
+            </w:r>
+            <w:r>
+              <w:rPr>
+                <w:rFonts w:asciiTheme="minorHAnsi" w:eastAsiaTheme="minorHAnsi" w:hAnsiTheme="minorHAnsi" w:cstheme="minorHAnsi"/>
+              </w:rPr>
+              <w:t>ize</w:t>
+            </w:r>
+          </w:p>
+          <w:p>
+            <w:pPr>
+              <w:pStyle w:val="ListParagraph"/>
+              <w:numPr>
+                <w:ilvl w:val="1"/>
+                <w:numId w:val="42"/>
+              </w:numPr>
+              <w:tabs>
+                <w:tab w:val="left" w:pos="1159"/>
+              </w:tabs>
+              <w:rPr>
+                <w:rFonts w:asciiTheme="minorHAnsi" w:eastAsiaTheme="minorHAnsi" w:hAnsiTheme="minorHAnsi" w:cstheme="minorHAnsi"/>
+              </w:rPr>
+            </w:pPr>
+            <w:r>
+              <w:rPr>
+                <w:rFonts w:asciiTheme="minorHAnsi" w:eastAsiaTheme="minorHAnsi" w:hAnsiTheme="minorHAnsi" w:cstheme="minorHAnsi"/>
+              </w:rPr>
+              <w:t>Input d</w:t>
+            </w:r>
+            <w:r>
+              <w:rPr>
+                <w:rFonts w:asciiTheme="minorHAnsi" w:eastAsiaTheme="minorHAnsi" w:hAnsiTheme="minorHAnsi" w:cstheme="minorHAnsi"/>
+              </w:rPr>
+              <w:t>evice (e.g., mouse, joystick, touchpad, touchscreen, other)</w:t>
+            </w:r>
+          </w:p>
+          <w:p>
+            <w:pPr>
+              <w:pStyle w:val="ListParagraph"/>
+              <w:numPr>
+                <w:ilvl w:val="1"/>
+                <w:numId w:val="42"/>
+              </w:numPr>
+              <w:tabs>
+                <w:tab w:val="left" w:pos="1159"/>
+              </w:tabs>
+              <w:rPr>
+                <w:rFonts w:asciiTheme="minorHAnsi" w:eastAsiaTheme="minorHAnsi" w:hAnsiTheme="minorHAnsi" w:cstheme="minorHAnsi"/>
+              </w:rPr>
+            </w:pPr>
+            <w:r>
+              <w:rPr>
+                <w:rFonts w:asciiTheme="minorHAnsi" w:eastAsiaTheme="minorHAnsi" w:hAnsiTheme="minorHAnsi" w:cstheme="minorHAnsi"/>
+              </w:rPr>
+              <w:t>Computer t</w:t>
+            </w:r>
+            <w:r>
+              <w:rPr>
+                <w:rFonts w:asciiTheme="minorHAnsi" w:eastAsiaTheme="minorHAnsi" w:hAnsiTheme="minorHAnsi" w:cstheme="minorHAnsi"/>
+              </w:rPr>
+              <w:t>ype (e.g., desktop, laptop, tablet, phone)</w:t>
+            </w:r>
+          </w:p>
+          <w:p>
+            <w:pPr>
+              <w:pStyle w:val="ListParagraph"/>
+              <w:numPr>
+                <w:ilvl w:val="1"/>
+                <w:numId w:val="42"/>
+              </w:numPr>
+              <w:tabs>
+                <w:tab w:val="left" w:pos="1159"/>
+              </w:tabs>
+              <w:rPr>
+                <w:rFonts w:asciiTheme="minorHAnsi" w:eastAsiaTheme="minorHAnsi" w:hAnsiTheme="minorHAnsi" w:cstheme="minorHAnsi"/>
+              </w:rPr>
+            </w:pPr>
+            <w:r>
+              <w:rPr>
+                <w:rFonts w:asciiTheme="minorHAnsi" w:eastAsiaTheme="minorHAnsi" w:hAnsiTheme="minorHAnsi" w:cstheme="minorHAnsi"/>
+              </w:rPr>
+              <w:t>Browser (e.g., Safari, Firefox, Chrome, Internet Explorer)</w:t>
+            </w:r>
+          </w:p>
+          <w:p>
+            <w:pPr>
+              <w:pStyle w:val="ListParagraph"/>
+              <w:numPr>
+                <w:ilvl w:val="0"/>
+                <w:numId w:val="42"/>
+              </w:numPr>
+              <w:tabs>
+                <w:tab w:val="left" w:pos="1159"/>
+              </w:tabs>
+              <w:rPr>
+                <w:rFonts w:asciiTheme="minorHAnsi" w:eastAsiaTheme="minorHAnsi" w:hAnsiTheme="minorHAnsi" w:cstheme="minorHAnsi"/>
+              </w:rPr>
+            </w:pPr>
+            <w:r>
+              <w:rPr>
+                <w:rFonts w:asciiTheme="minorHAnsi" w:eastAsiaTheme="minorHAnsi" w:hAnsiTheme="minorHAnsi" w:cstheme="minorHAnsi"/>
+              </w:rPr>
+              <w:t>Experimental Task Data (collected at 60Hz for duration of task):</w:t>
+            </w:r>
+          </w:p>
+          <w:p>
+            <w:pPr>
+              <w:pStyle w:val="ListParagraph"/>
+              <w:numPr>
+                <w:ilvl w:val="1"/>
+                <w:numId w:val="42"/>
+              </w:numPr>
+              <w:tabs>
+                <w:tab w:val="left" w:pos="1159"/>
+              </w:tabs>
+              <w:rPr>
+                <w:rFonts w:asciiTheme="minorHAnsi" w:eastAsiaTheme="minorHAnsi" w:hAnsiTheme="minorHAnsi" w:cstheme="minorHAnsi"/>
+              </w:rPr>
+            </w:pPr>
+            <w:r>
+              <w:rPr>
+                <w:rFonts w:asciiTheme="minorHAnsi" w:eastAsiaTheme="minorHAnsi" w:hAnsiTheme="minorHAnsi" w:cstheme="minorHAnsi"/>
+              </w:rPr>
+              <w:t>Cursor (</w:t>
+            </w:r>
+            <w:proofErr w:type="spellStart"/>
+            <w:r>
+              <w:rPr>
+                <w:rFonts w:asciiTheme="minorHAnsi" w:eastAsiaTheme="minorHAnsi" w:hAnsiTheme="minorHAnsi" w:cstheme="minorHAnsi"/>
+              </w:rPr>
+              <w:t>x,y</w:t>
+            </w:r>
+            <w:proofErr w:type="spellEnd"/>
+            <w:r>
+              <w:rPr>
+                <w:rFonts w:asciiTheme="minorHAnsi" w:eastAsiaTheme="minorHAnsi" w:hAnsiTheme="minorHAnsi" w:cstheme="minorHAnsi"/>
+              </w:rPr>
+              <w:t>) coordinates</w:t>
+            </w:r>
+          </w:p>
+          <w:p>
+            <w:pPr>
+              <w:pStyle w:val="ListParagraph"/>
+              <w:numPr>
+                <w:ilvl w:val="1"/>
+                <w:numId w:val="42"/>
+              </w:numPr>
+              <w:tabs>
+                <w:tab w:val="left" w:pos="1159"/>
+              </w:tabs>
+              <w:rPr>
+                <w:rFonts w:asciiTheme="minorHAnsi" w:eastAsiaTheme="minorHAnsi" w:hAnsiTheme="minorHAnsi" w:cstheme="minorHAnsi"/>
+              </w:rPr>
+            </w:pPr>
+            <w:r>
+              <w:rPr>
+                <w:rFonts w:asciiTheme="minorHAnsi" w:eastAsiaTheme="minorHAnsi" w:hAnsiTheme="minorHAnsi" w:cstheme="minorHAnsi"/>
+              </w:rPr>
+              <w:t>Target (</w:t>
+            </w:r>
+            <w:proofErr w:type="spellStart"/>
+            <w:r>
+              <w:rPr>
+                <w:rFonts w:asciiTheme="minorHAnsi" w:eastAsiaTheme="minorHAnsi" w:hAnsiTheme="minorHAnsi" w:cstheme="minorHAnsi"/>
+              </w:rPr>
+              <w:t>x,y</w:t>
+            </w:r>
+            <w:proofErr w:type="spellEnd"/>
+            <w:r>
+              <w:rPr>
+                <w:rFonts w:asciiTheme="minorHAnsi" w:eastAsiaTheme="minorHAnsi" w:hAnsiTheme="minorHAnsi" w:cstheme="minorHAnsi"/>
+              </w:rPr>
+              <w:t>) coordinates</w:t>
+            </w:r>
+          </w:p>
+          <w:p>
+            <w:pPr>
+              <w:pStyle w:val="ListParagraph"/>
+              <w:numPr>
+                <w:ilvl w:val="1"/>
+                <w:numId w:val="42"/>
+              </w:numPr>
+              <w:tabs>
+                <w:tab w:val="left" w:pos="1159"/>
+              </w:tabs>
+              <w:rPr>
+                <w:rFonts w:asciiTheme="minorHAnsi" w:eastAsiaTheme="minorHAnsi" w:hAnsiTheme="minorHAnsi" w:cstheme="minorHAnsi"/>
+              </w:rPr>
+            </w:pPr>
+            <w:r>
+              <w:rPr>
+                <w:rFonts w:asciiTheme="minorHAnsi" w:eastAsiaTheme="minorHAnsi" w:hAnsiTheme="minorHAnsi" w:cstheme="minorHAnsi"/>
+              </w:rPr>
+              <w:t>Target radius</w:t>
+            </w:r>
+          </w:p>
+          <w:p>
+            <w:pPr>
+              <w:pStyle w:val="ListParagraph"/>
+              <w:numPr>
+                <w:ilvl w:val="1"/>
+                <w:numId w:val="42"/>
+              </w:numPr>
+              <w:tabs>
+                <w:tab w:val="left" w:pos="1159"/>
+              </w:tabs>
+              <w:rPr>
+                <w:rFonts w:asciiTheme="minorHAnsi" w:eastAsiaTheme="minorHAnsi" w:hAnsiTheme="minorHAnsi" w:cstheme="minorHAnsi"/>
+              </w:rPr>
+            </w:pPr>
+            <w:r>
+              <w:rPr>
+                <w:rFonts w:asciiTheme="minorHAnsi" w:eastAsiaTheme="minorHAnsi" w:hAnsiTheme="minorHAnsi" w:cstheme="minorHAnsi"/>
+              </w:rPr>
+              <w:t>Target time on screen</w:t>
+            </w:r>
+          </w:p>
+          <w:p>
+            <w:pPr>
+              <w:pStyle w:val="ListParagraph"/>
+              <w:numPr>
+                <w:ilvl w:val="1"/>
+                <w:numId w:val="42"/>
+              </w:numPr>
+              <w:tabs>
+                <w:tab w:val="left" w:pos="1159"/>
+              </w:tabs>
+              <w:rPr>
+                <w:rFonts w:asciiTheme="minorHAnsi" w:eastAsiaTheme="minorHAnsi" w:hAnsiTheme="minorHAnsi" w:cstheme="minorHAnsi"/>
+              </w:rPr>
+            </w:pPr>
+            <w:r>
+              <w:rPr>
+                <w:rFonts w:asciiTheme="minorHAnsi" w:eastAsiaTheme="minorHAnsi" w:hAnsiTheme="minorHAnsi" w:cstheme="minorHAnsi"/>
+              </w:rPr>
+              <w:t>Target reward value (determined by IRL analysis)</w:t>
+            </w:r>
           </w:p>
         </w:tc>
       </w:tr>
@@ -8342,6 +9954,18 @@
                 <w:rFonts w:cstheme="minorHAnsi"/>
               </w:rPr>
             </w:pPr>
+            <w:r>
+              <w:rPr>
+                <w:rFonts w:cstheme="minorHAnsi"/>
+              </w:rPr>
+              <w:t>The first step to protect participant privacy will be to never collect personally identifiable information (see actual data collected above). Individual participants in the dataset will simply be identified by a uniquely assigned numerical.</w:t>
+            </w:r>
+            <w:r>
+              <w:rPr>
+                <w:rFonts w:cstheme="minorHAnsi"/>
+              </w:rPr>
+              <w:t xml:space="preserve"> Furthermore, we will never attempt to deduce participant identities through the study results, and the data access will be restricted to researchers on the IRB.</w:t>
+            </w:r>
           </w:p>
         </w:tc>
       </w:tr>
@@ -8481,6 +10105,12 @@
                 <w:rFonts w:cstheme="minorHAnsi"/>
               </w:rPr>
             </w:pPr>
+            <w:r>
+              <w:rPr>
+                <w:rFonts w:cstheme="minorHAnsi"/>
+              </w:rPr>
+              <w:t>No</w:t>
+            </w:r>
           </w:p>
         </w:tc>
       </w:tr>
@@ -8616,6 +10246,271 @@
                 <w:rFonts w:cstheme="minorHAnsi"/>
               </w:rPr>
             </w:pPr>
+            <w:r>
+              <w:rPr>
+                <w:rFonts w:cstheme="minorHAnsi"/>
+              </w:rPr>
+              <w:t xml:space="preserve">During the experiment, results will be stored in IAM protected </w:t>
+            </w:r>
+            <w:proofErr w:type="spellStart"/>
+            <w:r>
+              <w:rPr>
+                <w:rFonts w:cstheme="minorHAnsi"/>
+              </w:rPr>
+              <w:t>DynamoDB</w:t>
+            </w:r>
+            <w:proofErr w:type="spellEnd"/>
+            <w:r>
+              <w:rPr>
+                <w:rFonts w:cstheme="minorHAnsi"/>
+              </w:rPr>
+              <w:t xml:space="preserve"> tables on AWS. Only the AWS account</w:t>
+            </w:r>
+            <w:r>
+              <w:rPr>
+                <w:rFonts w:cstheme="minorHAnsi"/>
+              </w:rPr>
+              <w:t>s of IRB researchers</w:t>
+            </w:r>
+            <w:r>
+              <w:rPr>
+                <w:rFonts w:cstheme="minorHAnsi"/>
+              </w:rPr>
+              <w:t xml:space="preserve"> </w:t>
+            </w:r>
+            <w:r>
+              <w:rPr>
+                <w:rFonts w:cstheme="minorHAnsi"/>
+              </w:rPr>
+              <w:t xml:space="preserve">will have </w:t>
+            </w:r>
+            <w:r>
+              <w:rPr>
+                <w:rFonts w:cstheme="minorHAnsi"/>
+              </w:rPr>
+              <w:t>permis</w:t>
+            </w:r>
+            <w:r>
+              <w:rPr>
+                <w:rFonts w:cstheme="minorHAnsi"/>
+              </w:rPr>
+              <w:t>sion</w:t>
+            </w:r>
+            <w:r>
+              <w:rPr>
+                <w:rFonts w:cstheme="minorHAnsi"/>
+              </w:rPr>
+              <w:t xml:space="preserve"> to read from these tables. The </w:t>
+            </w:r>
+            <w:r>
+              <w:rPr>
+                <w:rFonts w:cstheme="minorHAnsi"/>
+              </w:rPr>
+              <w:t>AWS</w:t>
+            </w:r>
+            <w:r>
+              <w:rPr>
+                <w:rFonts w:cstheme="minorHAnsi"/>
+              </w:rPr>
+              <w:t xml:space="preserve"> account</w:t>
+            </w:r>
+            <w:r>
+              <w:rPr>
+                <w:rFonts w:cstheme="minorHAnsi"/>
+              </w:rPr>
+              <w:t>s</w:t>
+            </w:r>
+            <w:r>
+              <w:rPr>
+                <w:rFonts w:cstheme="minorHAnsi"/>
+              </w:rPr>
+              <w:t xml:space="preserve"> </w:t>
+            </w:r>
+            <w:r>
+              <w:rPr>
+                <w:rFonts w:cstheme="minorHAnsi"/>
+              </w:rPr>
+              <w:t>will be</w:t>
+            </w:r>
+            <w:r>
+              <w:rPr>
+                <w:rFonts w:cstheme="minorHAnsi"/>
+              </w:rPr>
+              <w:t xml:space="preserve"> protec</w:t>
+            </w:r>
+            <w:r>
+              <w:rPr>
+                <w:rFonts w:cstheme="minorHAnsi"/>
+              </w:rPr>
+              <w:t xml:space="preserve">ted via two step </w:t>
+            </w:r>
+            <w:r>
+              <w:rPr>
+                <w:rFonts w:cstheme="minorHAnsi"/>
+              </w:rPr>
+              <w:lastRenderedPageBreak/>
+              <w:t xml:space="preserve">authentication and email </w:t>
+            </w:r>
+            <w:r>
+              <w:rPr>
+                <w:rFonts w:cstheme="minorHAnsi"/>
+              </w:rPr>
+              <w:t>notification</w:t>
+            </w:r>
+            <w:r>
+              <w:rPr>
+                <w:rFonts w:cstheme="minorHAnsi"/>
+              </w:rPr>
+              <w:t xml:space="preserve"> </w:t>
+            </w:r>
+            <w:r>
+              <w:rPr>
+                <w:rFonts w:cstheme="minorHAnsi"/>
+              </w:rPr>
+              <w:t xml:space="preserve">when </w:t>
+            </w:r>
+            <w:r>
+              <w:rPr>
+                <w:rFonts w:cstheme="minorHAnsi"/>
+              </w:rPr>
+              <w:t>a sign in</w:t>
+            </w:r>
+            <w:r>
+              <w:rPr>
+                <w:rFonts w:cstheme="minorHAnsi"/>
+              </w:rPr>
+              <w:t xml:space="preserve"> occur</w:t>
+            </w:r>
+            <w:r>
+              <w:rPr>
+                <w:rFonts w:cstheme="minorHAnsi"/>
+              </w:rPr>
+              <w:t>s</w:t>
+            </w:r>
+            <w:r>
+              <w:rPr>
+                <w:rFonts w:cstheme="minorHAnsi"/>
+              </w:rPr>
+              <w:t xml:space="preserve"> for the first time </w:t>
+            </w:r>
+            <w:r>
+              <w:rPr>
+                <w:rFonts w:cstheme="minorHAnsi"/>
+              </w:rPr>
+              <w:t xml:space="preserve">on </w:t>
+            </w:r>
+            <w:r>
+              <w:rPr>
+                <w:rFonts w:cstheme="minorHAnsi"/>
+              </w:rPr>
+              <w:t>a new device.</w:t>
+            </w:r>
+          </w:p>
+          <w:p>
+            <w:pPr>
+              <w:tabs>
+                <w:tab w:val="left" w:pos="1159"/>
+              </w:tabs>
+              <w:rPr>
+                <w:rFonts w:cstheme="minorHAnsi"/>
+              </w:rPr>
+            </w:pPr>
+          </w:p>
+          <w:p>
+            <w:pPr>
+              <w:tabs>
+                <w:tab w:val="left" w:pos="1159"/>
+              </w:tabs>
+              <w:rPr>
+                <w:rFonts w:cstheme="minorHAnsi"/>
+              </w:rPr>
+            </w:pPr>
+            <w:r>
+              <w:rPr>
+                <w:rFonts w:cstheme="minorHAnsi"/>
+              </w:rPr>
+              <w:t xml:space="preserve">After the </w:t>
+            </w:r>
+            <w:r>
+              <w:rPr>
+                <w:rFonts w:cstheme="minorHAnsi"/>
+              </w:rPr>
+              <w:t xml:space="preserve">active </w:t>
+            </w:r>
+            <w:r>
+              <w:rPr>
+                <w:rFonts w:cstheme="minorHAnsi"/>
+              </w:rPr>
+              <w:t>experiment</w:t>
+            </w:r>
+            <w:r>
+              <w:rPr>
+                <w:rFonts w:cstheme="minorHAnsi"/>
+              </w:rPr>
+              <w:t>ation is finished</w:t>
+            </w:r>
+            <w:r>
+              <w:rPr>
+                <w:rFonts w:cstheme="minorHAnsi"/>
+              </w:rPr>
+              <w:t xml:space="preserve"> results will be archived in a flat text file that is password protected and encrypted using AES 256.</w:t>
+            </w:r>
+            <w:r>
+              <w:rPr>
+                <w:rFonts w:cstheme="minorHAnsi"/>
+              </w:rPr>
+              <w:t xml:space="preserve"> At no point will participants ever be identified by anything more than identification numbers.</w:t>
+            </w:r>
+          </w:p>
+          <w:p>
+            <w:pPr>
+              <w:tabs>
+                <w:tab w:val="left" w:pos="1159"/>
+              </w:tabs>
+              <w:rPr>
+                <w:rFonts w:cstheme="minorHAnsi"/>
+              </w:rPr>
+            </w:pPr>
+          </w:p>
+          <w:p>
+            <w:pPr>
+              <w:tabs>
+                <w:tab w:val="left" w:pos="1159"/>
+              </w:tabs>
+              <w:rPr>
+                <w:rFonts w:cstheme="minorHAnsi"/>
+              </w:rPr>
+            </w:pPr>
+            <w:r>
+              <w:rPr>
+                <w:rFonts w:cstheme="minorHAnsi"/>
+              </w:rPr>
+              <w:t>In the final publication results will</w:t>
+            </w:r>
+            <w:r>
+              <w:rPr>
+                <w:rFonts w:cstheme="minorHAnsi"/>
+              </w:rPr>
+              <w:t xml:space="preserve"> </w:t>
+            </w:r>
+            <w:r>
+              <w:rPr>
+                <w:rFonts w:cstheme="minorHAnsi"/>
+              </w:rPr>
+              <w:t xml:space="preserve">only </w:t>
+            </w:r>
+            <w:r>
+              <w:rPr>
+                <w:rFonts w:cstheme="minorHAnsi"/>
+              </w:rPr>
+              <w:t>be described in aggregate, comparing differences amongst groups.</w:t>
+            </w:r>
+            <w:r>
+              <w:rPr>
+                <w:rFonts w:cstheme="minorHAnsi"/>
+              </w:rPr>
+              <w:t xml:space="preserve"> </w:t>
+            </w:r>
           </w:p>
         </w:tc>
       </w:tr>
@@ -8871,6 +10766,74 @@
                 <w:rFonts w:cstheme="minorHAnsi"/>
               </w:rPr>
             </w:pPr>
+            <w:r>
+              <w:rPr>
+                <w:rFonts w:cstheme="minorHAnsi"/>
+              </w:rPr>
+              <w:t xml:space="preserve">We feel there is minimal risk to the participants of this study. </w:t>
+            </w:r>
+            <w:r>
+              <w:rPr>
+                <w:rFonts w:cstheme="minorHAnsi"/>
+              </w:rPr>
+              <w:t>The task and experimental setting is similar to other mouse based tasks a user might do on their computer</w:t>
+            </w:r>
+            <w:r>
+              <w:rPr>
+                <w:rFonts w:cstheme="minorHAnsi"/>
+              </w:rPr>
+              <w:t xml:space="preserve">. Therefore, the potential for stress is thought to be similar to other </w:t>
+            </w:r>
+            <w:r>
+              <w:rPr>
+                <w:rFonts w:cstheme="minorHAnsi"/>
+              </w:rPr>
+              <w:t xml:space="preserve">computer tasks and </w:t>
+            </w:r>
+            <w:r>
+              <w:rPr>
+                <w:rFonts w:cstheme="minorHAnsi"/>
+              </w:rPr>
+              <w:t xml:space="preserve">the extra stress is thought to be minimal. </w:t>
+            </w:r>
+            <w:r>
+              <w:rPr>
+                <w:rFonts w:cstheme="minorHAnsi"/>
+              </w:rPr>
+              <w:t xml:space="preserve">Even so, to minimize risk as much as possible we will make it clear participants are free to exit the experiment at any point. </w:t>
+            </w:r>
+          </w:p>
+          <w:p>
+            <w:pPr>
+              <w:tabs>
+                <w:tab w:val="left" w:pos="1159"/>
+              </w:tabs>
+              <w:rPr>
+                <w:rFonts w:cstheme="minorHAnsi"/>
+              </w:rPr>
+            </w:pPr>
+          </w:p>
+          <w:p>
+            <w:pPr>
+              <w:tabs>
+                <w:tab w:val="left" w:pos="1159"/>
+              </w:tabs>
+              <w:rPr>
+                <w:rFonts w:cstheme="minorHAnsi"/>
+              </w:rPr>
+            </w:pPr>
+            <w:r>
+              <w:rPr>
+                <w:rFonts w:cstheme="minorHAnsi"/>
+              </w:rPr>
+              <w:t>We also are collecting minimal demographic data</w:t>
+            </w:r>
+            <w:r>
+              <w:rPr>
+                <w:rFonts w:cstheme="minorHAnsi"/>
+              </w:rPr>
+              <w:t xml:space="preserve"> to protect participants from any accidental loss of confidentiality. Given only age, gender, input device and browser to identify users we don’t feel any de-anonymization could ever occur, and in the remote chance it does only mouse movement data from a 15 second task would be exposed.</w:t>
+            </w:r>
           </w:p>
         </w:tc>
       </w:tr>
@@ -8960,7 +10923,6 @@
               <w:rPr>
                 <w:rFonts w:ascii="Calibri" w:hAnsi="Calibri" w:cs="Arial"/>
               </w:rPr>
-              <w:lastRenderedPageBreak/>
               <w:t xml:space="preserve">Will there be any benefits to the participants in your study? If so, what are they? </w:t>
             </w:r>
           </w:p>
@@ -9007,7 +10969,6 @@
                 <w:sz w:val="28"/>
                 <w:szCs w:val="28"/>
               </w:rPr>
-              <w:lastRenderedPageBreak/>
               <w:t>Response 6: (enter response below this header)</w:t>
             </w:r>
           </w:p>
@@ -9033,6 +10994,36 @@
                 <w:rFonts w:cstheme="minorHAnsi"/>
               </w:rPr>
             </w:pPr>
+            <w:r>
+              <w:rPr>
+                <w:rFonts w:cstheme="minorHAnsi"/>
+              </w:rPr>
+              <w:t xml:space="preserve">We expect little direct benefits to participants of this study. This study is the first of its kind </w:t>
+            </w:r>
+            <w:r>
+              <w:rPr>
+                <w:rFonts w:cstheme="minorHAnsi"/>
+              </w:rPr>
+              <w:t>to examine IRL’s use for direct human to human transfer learning</w:t>
+            </w:r>
+            <w:r>
+              <w:rPr>
+                <w:rFonts w:cstheme="minorHAnsi"/>
+              </w:rPr>
+              <w:t>. The results are of immediate use to</w:t>
+            </w:r>
+            <w:r>
+              <w:rPr>
+                <w:rFonts w:cstheme="minorHAnsi"/>
+              </w:rPr>
+              <w:t xml:space="preserve"> several faculty who are interested in mobile behavioral health interventions</w:t>
+            </w:r>
+            <w:r>
+              <w:rPr>
+                <w:rFonts w:cstheme="minorHAnsi"/>
+              </w:rPr>
+              <w:t>.</w:t>
+            </w:r>
           </w:p>
         </w:tc>
       </w:tr>
@@ -9081,7 +11072,7 @@
 </file>
 
 <file path=word/endnotes.xml><?xml version="1.0" encoding="utf-8"?>
-<w:endnotes xmlns:wpc="http://schemas.microsoft.com/office/word/2010/wordprocessingCanvas" xmlns:mc="http://schemas.openxmlformats.org/markup-compatibility/2006" xmlns:o="urn:schemas-microsoft-com:office:office" xmlns:r="http://schemas.openxmlformats.org/officeDocument/2006/relationships" xmlns:m="http://schemas.openxmlformats.org/officeDocument/2006/math" xmlns:v="urn:schemas-microsoft-com:vml" xmlns:wp14="http://schemas.microsoft.com/office/word/2010/wordprocessingDrawing" xmlns:wp="http://schemas.openxmlformats.org/drawingml/2006/wordprocessingDrawing" xmlns:w10="urn:schemas-microsoft-com:office:word" xmlns:w="http://schemas.openxmlformats.org/wordprocessingml/2006/main" xmlns:w14="http://schemas.microsoft.com/office/word/2010/wordml" xmlns:wpg="http://schemas.microsoft.com/office/word/2010/wordprocessingGroup" xmlns:wpi="http://schemas.microsoft.com/office/word/2010/wordprocessingInk" xmlns:wne="http://schemas.microsoft.com/office/word/2006/wordml" xmlns:wps="http://schemas.microsoft.com/office/word/2010/wordprocessingShape" mc:Ignorable="w14 wp14">
+<w:endnotes xmlns:wpc="http://schemas.microsoft.com/office/word/2010/wordprocessingCanvas" xmlns:mc="http://schemas.openxmlformats.org/markup-compatibility/2006" xmlns:o="urn:schemas-microsoft-com:office:office" xmlns:r="http://schemas.openxmlformats.org/officeDocument/2006/relationships" xmlns:m="http://schemas.openxmlformats.org/officeDocument/2006/math" xmlns:v="urn:schemas-microsoft-com:vml" xmlns:wp14="http://schemas.microsoft.com/office/word/2010/wordprocessingDrawing" xmlns:wp="http://schemas.openxmlformats.org/drawingml/2006/wordprocessingDrawing" xmlns:w10="urn:schemas-microsoft-com:office:word" xmlns:w="http://schemas.openxmlformats.org/wordprocessingml/2006/main" xmlns:w14="http://schemas.microsoft.com/office/word/2010/wordml" xmlns:w15="http://schemas.microsoft.com/office/word/2012/wordml" xmlns:wpg="http://schemas.microsoft.com/office/word/2010/wordprocessingGroup" xmlns:wpi="http://schemas.microsoft.com/office/word/2010/wordprocessingInk" xmlns:wne="http://schemas.microsoft.com/office/word/2006/wordml" xmlns:wps="http://schemas.microsoft.com/office/word/2010/wordprocessingShape" mc:Ignorable="w14 w15 wp14">
   <w:endnote w:type="separator" w:id="-1">
     <w:p>
       <w:r>
@@ -9103,7 +11094,7 @@
 </file>
 
 <file path=word/footer1.xml><?xml version="1.0" encoding="utf-8"?>
-<w:ftr xmlns:wpc="http://schemas.microsoft.com/office/word/2010/wordprocessingCanvas" xmlns:mc="http://schemas.openxmlformats.org/markup-compatibility/2006" xmlns:o="urn:schemas-microsoft-com:office:office" xmlns:r="http://schemas.openxmlformats.org/officeDocument/2006/relationships" xmlns:m="http://schemas.openxmlformats.org/officeDocument/2006/math" xmlns:v="urn:schemas-microsoft-com:vml" xmlns:wp14="http://schemas.microsoft.com/office/word/2010/wordprocessingDrawing" xmlns:wp="http://schemas.openxmlformats.org/drawingml/2006/wordprocessingDrawing" xmlns:w10="urn:schemas-microsoft-com:office:word" xmlns:w="http://schemas.openxmlformats.org/wordprocessingml/2006/main" xmlns:w14="http://schemas.microsoft.com/office/word/2010/wordml" xmlns:wpg="http://schemas.microsoft.com/office/word/2010/wordprocessingGroup" xmlns:wpi="http://schemas.microsoft.com/office/word/2010/wordprocessingInk" xmlns:wne="http://schemas.microsoft.com/office/word/2006/wordml" xmlns:wps="http://schemas.microsoft.com/office/word/2010/wordprocessingShape" mc:Ignorable="w14 wp14">
+<w:ftr xmlns:wpc="http://schemas.microsoft.com/office/word/2010/wordprocessingCanvas" xmlns:mc="http://schemas.openxmlformats.org/markup-compatibility/2006" xmlns:o="urn:schemas-microsoft-com:office:office" xmlns:r="http://schemas.openxmlformats.org/officeDocument/2006/relationships" xmlns:m="http://schemas.openxmlformats.org/officeDocument/2006/math" xmlns:v="urn:schemas-microsoft-com:vml" xmlns:wp14="http://schemas.microsoft.com/office/word/2010/wordprocessingDrawing" xmlns:wp="http://schemas.openxmlformats.org/drawingml/2006/wordprocessingDrawing" xmlns:w10="urn:schemas-microsoft-com:office:word" xmlns:w="http://schemas.openxmlformats.org/wordprocessingml/2006/main" xmlns:w14="http://schemas.microsoft.com/office/word/2010/wordml" xmlns:w15="http://schemas.microsoft.com/office/word/2012/wordml" xmlns:wpg="http://schemas.microsoft.com/office/word/2010/wordprocessingGroup" xmlns:wpi="http://schemas.microsoft.com/office/word/2010/wordprocessingInk" xmlns:wne="http://schemas.microsoft.com/office/word/2006/wordml" xmlns:wps="http://schemas.microsoft.com/office/word/2010/wordprocessingShape" mc:Ignorable="w14 w15 wp14">
   <w:p>
     <w:pPr>
       <w:pStyle w:val="Footer"/>
@@ -9141,7 +11132,7 @@
 </file>
 
 <file path=word/footer2.xml><?xml version="1.0" encoding="utf-8"?>
-<w:ftr xmlns:wpc="http://schemas.microsoft.com/office/word/2010/wordprocessingCanvas" xmlns:mc="http://schemas.openxmlformats.org/markup-compatibility/2006" xmlns:o="urn:schemas-microsoft-com:office:office" xmlns:r="http://schemas.openxmlformats.org/officeDocument/2006/relationships" xmlns:m="http://schemas.openxmlformats.org/officeDocument/2006/math" xmlns:v="urn:schemas-microsoft-com:vml" xmlns:wp14="http://schemas.microsoft.com/office/word/2010/wordprocessingDrawing" xmlns:wp="http://schemas.openxmlformats.org/drawingml/2006/wordprocessingDrawing" xmlns:w10="urn:schemas-microsoft-com:office:word" xmlns:w="http://schemas.openxmlformats.org/wordprocessingml/2006/main" xmlns:w14="http://schemas.microsoft.com/office/word/2010/wordml" xmlns:wpg="http://schemas.microsoft.com/office/word/2010/wordprocessingGroup" xmlns:wpi="http://schemas.microsoft.com/office/word/2010/wordprocessingInk" xmlns:wne="http://schemas.microsoft.com/office/word/2006/wordml" xmlns:wps="http://schemas.microsoft.com/office/word/2010/wordprocessingShape" mc:Ignorable="w14 wp14">
+<w:ftr xmlns:wpc="http://schemas.microsoft.com/office/word/2010/wordprocessingCanvas" xmlns:mc="http://schemas.openxmlformats.org/markup-compatibility/2006" xmlns:o="urn:schemas-microsoft-com:office:office" xmlns:r="http://schemas.openxmlformats.org/officeDocument/2006/relationships" xmlns:m="http://schemas.openxmlformats.org/officeDocument/2006/math" xmlns:v="urn:schemas-microsoft-com:vml" xmlns:wp14="http://schemas.microsoft.com/office/word/2010/wordprocessingDrawing" xmlns:wp="http://schemas.openxmlformats.org/drawingml/2006/wordprocessingDrawing" xmlns:w10="urn:schemas-microsoft-com:office:word" xmlns:w="http://schemas.openxmlformats.org/wordprocessingml/2006/main" xmlns:w14="http://schemas.microsoft.com/office/word/2010/wordml" xmlns:w15="http://schemas.microsoft.com/office/word/2012/wordml" xmlns:wpg="http://schemas.microsoft.com/office/word/2010/wordprocessingGroup" xmlns:wpi="http://schemas.microsoft.com/office/word/2010/wordprocessingInk" xmlns:wne="http://schemas.microsoft.com/office/word/2006/wordml" xmlns:wps="http://schemas.microsoft.com/office/word/2010/wordprocessingShape" mc:Ignorable="w14 w15 wp14">
   <w:p>
     <w:pPr>
       <w:pStyle w:val="Footer"/>
@@ -9188,7 +11179,7 @@
         <w:sz w:val="20"/>
         <w:szCs w:val="20"/>
       </w:rPr>
-      <w:t>4</w:t>
+      <w:t>5</w:t>
     </w:r>
     <w:r>
       <w:rPr>
@@ -9224,14 +11215,7 @@
         <w:rFonts w:asciiTheme="minorHAnsi" w:hAnsiTheme="minorHAnsi"/>
         <w:sz w:val="18"/>
       </w:rPr>
-      <w:t>12/09</w:t>
-    </w:r>
-    <w:r>
-      <w:rPr>
-        <w:rFonts w:asciiTheme="minorHAnsi" w:hAnsiTheme="minorHAnsi"/>
-        <w:sz w:val="18"/>
-      </w:rPr>
-      <w:t>/2015</w:t>
+      <w:t>12/09/2015</w:t>
     </w:r>
     <w:r>
       <w:rPr>
@@ -9245,7 +11229,7 @@
 </file>
 
 <file path=word/footnotes.xml><?xml version="1.0" encoding="utf-8"?>
-<w:footnotes xmlns:wpc="http://schemas.microsoft.com/office/word/2010/wordprocessingCanvas" xmlns:mc="http://schemas.openxmlformats.org/markup-compatibility/2006" xmlns:o="urn:schemas-microsoft-com:office:office" xmlns:r="http://schemas.openxmlformats.org/officeDocument/2006/relationships" xmlns:m="http://schemas.openxmlformats.org/officeDocument/2006/math" xmlns:v="urn:schemas-microsoft-com:vml" xmlns:wp14="http://schemas.microsoft.com/office/word/2010/wordprocessingDrawing" xmlns:wp="http://schemas.openxmlformats.org/drawingml/2006/wordprocessingDrawing" xmlns:w10="urn:schemas-microsoft-com:office:word" xmlns:w="http://schemas.openxmlformats.org/wordprocessingml/2006/main" xmlns:w14="http://schemas.microsoft.com/office/word/2010/wordml" xmlns:wpg="http://schemas.microsoft.com/office/word/2010/wordprocessingGroup" xmlns:wpi="http://schemas.microsoft.com/office/word/2010/wordprocessingInk" xmlns:wne="http://schemas.microsoft.com/office/word/2006/wordml" xmlns:wps="http://schemas.microsoft.com/office/word/2010/wordprocessingShape" mc:Ignorable="w14 wp14">
+<w:footnotes xmlns:wpc="http://schemas.microsoft.com/office/word/2010/wordprocessingCanvas" xmlns:mc="http://schemas.openxmlformats.org/markup-compatibility/2006" xmlns:o="urn:schemas-microsoft-com:office:office" xmlns:r="http://schemas.openxmlformats.org/officeDocument/2006/relationships" xmlns:m="http://schemas.openxmlformats.org/officeDocument/2006/math" xmlns:v="urn:schemas-microsoft-com:vml" xmlns:wp14="http://schemas.microsoft.com/office/word/2010/wordprocessingDrawing" xmlns:wp="http://schemas.openxmlformats.org/drawingml/2006/wordprocessingDrawing" xmlns:w10="urn:schemas-microsoft-com:office:word" xmlns:w="http://schemas.openxmlformats.org/wordprocessingml/2006/main" xmlns:w14="http://schemas.microsoft.com/office/word/2010/wordml" xmlns:w15="http://schemas.microsoft.com/office/word/2012/wordml" xmlns:wpg="http://schemas.microsoft.com/office/word/2010/wordprocessingGroup" xmlns:wpi="http://schemas.microsoft.com/office/word/2010/wordprocessingInk" xmlns:wne="http://schemas.microsoft.com/office/word/2006/wordml" xmlns:wps="http://schemas.microsoft.com/office/word/2010/wordprocessingShape" mc:Ignorable="w14 w15 wp14">
   <w:footnote w:type="separator" w:id="-1">
     <w:p>
       <w:r>
@@ -9267,7 +11251,7 @@
 </file>
 
 <file path=word/header1.xml><?xml version="1.0" encoding="utf-8"?>
-<w:hdr xmlns:wpc="http://schemas.microsoft.com/office/word/2010/wordprocessingCanvas" xmlns:mc="http://schemas.openxmlformats.org/markup-compatibility/2006" xmlns:o="urn:schemas-microsoft-com:office:office" xmlns:r="http://schemas.openxmlformats.org/officeDocument/2006/relationships" xmlns:m="http://schemas.openxmlformats.org/officeDocument/2006/math" xmlns:v="urn:schemas-microsoft-com:vml" xmlns:wp14="http://schemas.microsoft.com/office/word/2010/wordprocessingDrawing" xmlns:wp="http://schemas.openxmlformats.org/drawingml/2006/wordprocessingDrawing" xmlns:w10="urn:schemas-microsoft-com:office:word" xmlns:w="http://schemas.openxmlformats.org/wordprocessingml/2006/main" xmlns:w14="http://schemas.microsoft.com/office/word/2010/wordml" xmlns:wpg="http://schemas.microsoft.com/office/word/2010/wordprocessingGroup" xmlns:wpi="http://schemas.microsoft.com/office/word/2010/wordprocessingInk" xmlns:wne="http://schemas.microsoft.com/office/word/2006/wordml" xmlns:wps="http://schemas.microsoft.com/office/word/2010/wordprocessingShape" mc:Ignorable="w14 wp14">
+<w:hdr xmlns:wpc="http://schemas.microsoft.com/office/word/2010/wordprocessingCanvas" xmlns:mc="http://schemas.openxmlformats.org/markup-compatibility/2006" xmlns:o="urn:schemas-microsoft-com:office:office" xmlns:r="http://schemas.openxmlformats.org/officeDocument/2006/relationships" xmlns:m="http://schemas.openxmlformats.org/officeDocument/2006/math" xmlns:v="urn:schemas-microsoft-com:vml" xmlns:wp14="http://schemas.microsoft.com/office/word/2010/wordprocessingDrawing" xmlns:wp="http://schemas.openxmlformats.org/drawingml/2006/wordprocessingDrawing" xmlns:w10="urn:schemas-microsoft-com:office:word" xmlns:w="http://schemas.openxmlformats.org/wordprocessingml/2006/main" xmlns:w14="http://schemas.microsoft.com/office/word/2010/wordml" xmlns:w15="http://schemas.microsoft.com/office/word/2012/wordml" xmlns:wpg="http://schemas.microsoft.com/office/word/2010/wordprocessingGroup" xmlns:wpi="http://schemas.microsoft.com/office/word/2010/wordprocessingInk" xmlns:wne="http://schemas.microsoft.com/office/word/2006/wordml" xmlns:wps="http://schemas.microsoft.com/office/word/2010/wordprocessingShape" mc:Ignorable="w14 w15 wp14">
   <w:p>
     <w:pPr>
       <w:pStyle w:val="Header"/>
@@ -9327,8 +11311,8 @@
 </file>
 
 <file path=word/numbering.xml><?xml version="1.0" encoding="utf-8"?>
-<w:numbering xmlns:wpc="http://schemas.microsoft.com/office/word/2010/wordprocessingCanvas" xmlns:mc="http://schemas.openxmlformats.org/markup-compatibility/2006" xmlns:o="urn:schemas-microsoft-com:office:office" xmlns:r="http://schemas.openxmlformats.org/officeDocument/2006/relationships" xmlns:m="http://schemas.openxmlformats.org/officeDocument/2006/math" xmlns:v="urn:schemas-microsoft-com:vml" xmlns:wp14="http://schemas.microsoft.com/office/word/2010/wordprocessingDrawing" xmlns:wp="http://schemas.openxmlformats.org/drawingml/2006/wordprocessingDrawing" xmlns:w10="urn:schemas-microsoft-com:office:word" xmlns:w="http://schemas.openxmlformats.org/wordprocessingml/2006/main" xmlns:w14="http://schemas.microsoft.com/office/word/2010/wordml" xmlns:wpg="http://schemas.microsoft.com/office/word/2010/wordprocessingGroup" xmlns:wpi="http://schemas.microsoft.com/office/word/2010/wordprocessingInk" xmlns:wne="http://schemas.microsoft.com/office/word/2006/wordml" xmlns:wps="http://schemas.microsoft.com/office/word/2010/wordprocessingShape" mc:Ignorable="w14 wp14">
-  <w:abstractNum w:abstractNumId="0">
+<w:numbering xmlns:wpc="http://schemas.microsoft.com/office/word/2010/wordprocessingCanvas" xmlns:mc="http://schemas.openxmlformats.org/markup-compatibility/2006" xmlns:o="urn:schemas-microsoft-com:office:office" xmlns:r="http://schemas.openxmlformats.org/officeDocument/2006/relationships" xmlns:m="http://schemas.openxmlformats.org/officeDocument/2006/math" xmlns:v="urn:schemas-microsoft-com:vml" xmlns:wp14="http://schemas.microsoft.com/office/word/2010/wordprocessingDrawing" xmlns:wp="http://schemas.openxmlformats.org/drawingml/2006/wordprocessingDrawing" xmlns:w10="urn:schemas-microsoft-com:office:word" xmlns:w="http://schemas.openxmlformats.org/wordprocessingml/2006/main" xmlns:w14="http://schemas.microsoft.com/office/word/2010/wordml" xmlns:w15="http://schemas.microsoft.com/office/word/2012/wordml" xmlns:wpg="http://schemas.microsoft.com/office/word/2010/wordprocessingGroup" xmlns:wpi="http://schemas.microsoft.com/office/word/2010/wordprocessingInk" xmlns:wne="http://schemas.microsoft.com/office/word/2006/wordml" xmlns:wps="http://schemas.microsoft.com/office/word/2010/wordprocessingShape" mc:Ignorable="w14 w15 wp14">
+  <w:abstractNum w:abstractNumId="0" w15:restartNumberingAfterBreak="0">
     <w:nsid w:val="01640FC7"/>
     <w:multiLevelType w:val="multilevel"/>
     <w:tmpl w:val="F6F6F630"/>
@@ -9456,7 +11440,7 @@
       </w:pPr>
     </w:lvl>
   </w:abstractNum>
-  <w:abstractNum w:abstractNumId="1">
+  <w:abstractNum w:abstractNumId="1" w15:restartNumberingAfterBreak="0">
     <w:nsid w:val="01B245B8"/>
     <w:multiLevelType w:val="hybridMultilevel"/>
     <w:tmpl w:val="4A3C785C"/>
@@ -9545,7 +11529,7 @@
       </w:pPr>
     </w:lvl>
   </w:abstractNum>
-  <w:abstractNum w:abstractNumId="2">
+  <w:abstractNum w:abstractNumId="2" w15:restartNumberingAfterBreak="0">
     <w:nsid w:val="04BA0BA1"/>
     <w:multiLevelType w:val="multilevel"/>
     <w:tmpl w:val="997E2180"/>
@@ -9686,7 +11670,7 @@
       </w:rPr>
     </w:lvl>
   </w:abstractNum>
-  <w:abstractNum w:abstractNumId="3">
+  <w:abstractNum w:abstractNumId="3" w15:restartNumberingAfterBreak="0">
     <w:nsid w:val="06BC1272"/>
     <w:multiLevelType w:val="hybridMultilevel"/>
     <w:tmpl w:val="C242D226"/>
@@ -9799,7 +11783,7 @@
       </w:rPr>
     </w:lvl>
   </w:abstractNum>
-  <w:abstractNum w:abstractNumId="4">
+  <w:abstractNum w:abstractNumId="4" w15:restartNumberingAfterBreak="0">
     <w:nsid w:val="07840B57"/>
     <w:multiLevelType w:val="hybridMultilevel"/>
     <w:tmpl w:val="8C006F86"/>
@@ -9912,7 +11896,7 @@
       </w:rPr>
     </w:lvl>
   </w:abstractNum>
-  <w:abstractNum w:abstractNumId="5">
+  <w:abstractNum w:abstractNumId="5" w15:restartNumberingAfterBreak="0">
     <w:nsid w:val="099C5923"/>
     <w:multiLevelType w:val="hybridMultilevel"/>
     <w:tmpl w:val="CFD016CA"/>
@@ -10025,7 +12009,7 @@
       </w:rPr>
     </w:lvl>
   </w:abstractNum>
-  <w:abstractNum w:abstractNumId="6">
+  <w:abstractNum w:abstractNumId="6" w15:restartNumberingAfterBreak="0">
     <w:nsid w:val="101227EA"/>
     <w:multiLevelType w:val="hybridMultilevel"/>
     <w:tmpl w:val="997E2180"/>
@@ -10166,7 +12150,7 @@
       </w:rPr>
     </w:lvl>
   </w:abstractNum>
-  <w:abstractNum w:abstractNumId="7">
+  <w:abstractNum w:abstractNumId="7" w15:restartNumberingAfterBreak="0">
     <w:nsid w:val="10F53EBE"/>
     <w:multiLevelType w:val="multilevel"/>
     <w:tmpl w:val="82A687D2"/>
@@ -10290,7 +12274,7 @@
       </w:pPr>
     </w:lvl>
   </w:abstractNum>
-  <w:abstractNum w:abstractNumId="8">
+  <w:abstractNum w:abstractNumId="8" w15:restartNumberingAfterBreak="0">
     <w:nsid w:val="115E63BB"/>
     <w:multiLevelType w:val="hybridMultilevel"/>
     <w:tmpl w:val="81F65AA4"/>
@@ -10407,7 +12391,7 @@
       </w:pPr>
     </w:lvl>
   </w:abstractNum>
-  <w:abstractNum w:abstractNumId="9">
+  <w:abstractNum w:abstractNumId="9" w15:restartNumberingAfterBreak="0">
     <w:nsid w:val="130437BB"/>
     <w:multiLevelType w:val="hybridMultilevel"/>
     <w:tmpl w:val="A4886EE6"/>
@@ -10520,7 +12504,7 @@
       </w:pPr>
     </w:lvl>
   </w:abstractNum>
-  <w:abstractNum w:abstractNumId="10">
+  <w:abstractNum w:abstractNumId="10" w15:restartNumberingAfterBreak="0">
     <w:nsid w:val="13AA1454"/>
     <w:multiLevelType w:val="hybridMultilevel"/>
     <w:tmpl w:val="17601DC8"/>
@@ -10633,7 +12617,7 @@
       </w:rPr>
     </w:lvl>
   </w:abstractNum>
-  <w:abstractNum w:abstractNumId="11">
+  <w:abstractNum w:abstractNumId="11" w15:restartNumberingAfterBreak="0">
     <w:nsid w:val="1A4C181E"/>
     <w:multiLevelType w:val="hybridMultilevel"/>
     <w:tmpl w:val="B70E3F6C"/>
@@ -10773,7 +12757,7 @@
       </w:rPr>
     </w:lvl>
   </w:abstractNum>
-  <w:abstractNum w:abstractNumId="12">
+  <w:abstractNum w:abstractNumId="12" w15:restartNumberingAfterBreak="0">
     <w:nsid w:val="1C88329A"/>
     <w:multiLevelType w:val="hybridMultilevel"/>
     <w:tmpl w:val="D2605DAE"/>
@@ -10913,7 +12897,7 @@
       </w:rPr>
     </w:lvl>
   </w:abstractNum>
-  <w:abstractNum w:abstractNumId="13">
+  <w:abstractNum w:abstractNumId="13" w15:restartNumberingAfterBreak="0">
     <w:nsid w:val="1D4B039D"/>
     <w:multiLevelType w:val="multilevel"/>
     <w:tmpl w:val="4EA0C37A"/>
@@ -11043,7 +13027,7 @@
       </w:pPr>
     </w:lvl>
   </w:abstractNum>
-  <w:abstractNum w:abstractNumId="14">
+  <w:abstractNum w:abstractNumId="14" w15:restartNumberingAfterBreak="0">
     <w:nsid w:val="1F90070B"/>
     <w:multiLevelType w:val="hybridMultilevel"/>
     <w:tmpl w:val="C27EF0FC"/>
@@ -11159,7 +13143,7 @@
       </w:pPr>
     </w:lvl>
   </w:abstractNum>
-  <w:abstractNum w:abstractNumId="15">
+  <w:abstractNum w:abstractNumId="15" w15:restartNumberingAfterBreak="0">
     <w:nsid w:val="23AA7592"/>
     <w:multiLevelType w:val="hybridMultilevel"/>
     <w:tmpl w:val="5750F692"/>
@@ -11272,7 +13256,7 @@
       </w:pPr>
     </w:lvl>
   </w:abstractNum>
-  <w:abstractNum w:abstractNumId="16">
+  <w:abstractNum w:abstractNumId="16" w15:restartNumberingAfterBreak="0">
     <w:nsid w:val="2ABD3DA1"/>
     <w:multiLevelType w:val="hybridMultilevel"/>
     <w:tmpl w:val="EE3ABB34"/>
@@ -11412,7 +13396,7 @@
       </w:rPr>
     </w:lvl>
   </w:abstractNum>
-  <w:abstractNum w:abstractNumId="17">
+  <w:abstractNum w:abstractNumId="17" w15:restartNumberingAfterBreak="0">
     <w:nsid w:val="2B55050C"/>
     <w:multiLevelType w:val="multilevel"/>
     <w:tmpl w:val="82A687D2"/>
@@ -11536,7 +13520,7 @@
       </w:pPr>
     </w:lvl>
   </w:abstractNum>
-  <w:abstractNum w:abstractNumId="18">
+  <w:abstractNum w:abstractNumId="18" w15:restartNumberingAfterBreak="0">
     <w:nsid w:val="2C1C7A05"/>
     <w:multiLevelType w:val="multilevel"/>
     <w:tmpl w:val="82A687D2"/>
@@ -11660,7 +13644,7 @@
       </w:pPr>
     </w:lvl>
   </w:abstractNum>
-  <w:abstractNum w:abstractNumId="19">
+  <w:abstractNum w:abstractNumId="19" w15:restartNumberingAfterBreak="0">
     <w:nsid w:val="30F73EB1"/>
     <w:multiLevelType w:val="hybridMultilevel"/>
     <w:tmpl w:val="EDF2DAA6"/>
@@ -11750,7 +13734,7 @@
       </w:pPr>
     </w:lvl>
   </w:abstractNum>
-  <w:abstractNum w:abstractNumId="20">
+  <w:abstractNum w:abstractNumId="20" w15:restartNumberingAfterBreak="0">
     <w:nsid w:val="356B05D0"/>
     <w:multiLevelType w:val="hybridMultilevel"/>
     <w:tmpl w:val="68E223F4"/>
@@ -11863,7 +13847,7 @@
       </w:rPr>
     </w:lvl>
   </w:abstractNum>
-  <w:abstractNum w:abstractNumId="21">
+  <w:abstractNum w:abstractNumId="21" w15:restartNumberingAfterBreak="0">
     <w:nsid w:val="35F41DA0"/>
     <w:multiLevelType w:val="multilevel"/>
     <w:tmpl w:val="F6F6F630"/>
@@ -11991,7 +13975,7 @@
       </w:pPr>
     </w:lvl>
   </w:abstractNum>
-  <w:abstractNum w:abstractNumId="22">
+  <w:abstractNum w:abstractNumId="22" w15:restartNumberingAfterBreak="0">
     <w:nsid w:val="39966AC8"/>
     <w:multiLevelType w:val="singleLevel"/>
     <w:tmpl w:val="0409000F"/>
@@ -12008,7 +13992,7 @@
       </w:pPr>
     </w:lvl>
   </w:abstractNum>
-  <w:abstractNum w:abstractNumId="23">
+  <w:abstractNum w:abstractNumId="23" w15:restartNumberingAfterBreak="0">
     <w:nsid w:val="3A9C2848"/>
     <w:multiLevelType w:val="hybridMultilevel"/>
     <w:tmpl w:val="38A2F8A4"/>
@@ -12124,7 +14108,7 @@
       </w:pPr>
     </w:lvl>
   </w:abstractNum>
-  <w:abstractNum w:abstractNumId="24">
+  <w:abstractNum w:abstractNumId="24" w15:restartNumberingAfterBreak="0">
     <w:nsid w:val="3B532B23"/>
     <w:multiLevelType w:val="hybridMultilevel"/>
     <w:tmpl w:val="129C4352"/>
@@ -12237,7 +14221,120 @@
       </w:pPr>
     </w:lvl>
   </w:abstractNum>
-  <w:abstractNum w:abstractNumId="25">
+  <w:abstractNum w:abstractNumId="25" w15:restartNumberingAfterBreak="0">
+    <w:nsid w:val="3BFF5320"/>
+    <w:multiLevelType w:val="hybridMultilevel"/>
+    <w:tmpl w:val="8B1C52BE"/>
+    <w:lvl w:ilvl="0" w:tplc="04090001">
+      <w:start w:val="1"/>
+      <w:numFmt w:val="bullet"/>
+      <w:lvlText w:val=""/>
+      <w:lvlJc w:val="left"/>
+      <w:pPr>
+        <w:ind w:left="720" w:hanging="360"/>
+      </w:pPr>
+      <w:rPr>
+        <w:rFonts w:ascii="Symbol" w:hAnsi="Symbol" w:hint="default"/>
+      </w:rPr>
+    </w:lvl>
+    <w:lvl w:ilvl="1" w:tplc="04090003">
+      <w:start w:val="1"/>
+      <w:numFmt w:val="bullet"/>
+      <w:lvlText w:val="o"/>
+      <w:lvlJc w:val="left"/>
+      <w:pPr>
+        <w:ind w:left="1440" w:hanging="360"/>
+      </w:pPr>
+      <w:rPr>
+        <w:rFonts w:ascii="Courier New" w:hAnsi="Courier New" w:cs="Courier New" w:hint="default"/>
+      </w:rPr>
+    </w:lvl>
+    <w:lvl w:ilvl="2" w:tplc="04090005" w:tentative="1">
+      <w:start w:val="1"/>
+      <w:numFmt w:val="bullet"/>
+      <w:lvlText w:val=""/>
+      <w:lvlJc w:val="left"/>
+      <w:pPr>
+        <w:ind w:left="2160" w:hanging="360"/>
+      </w:pPr>
+      <w:rPr>
+        <w:rFonts w:ascii="Wingdings" w:hAnsi="Wingdings" w:hint="default"/>
+      </w:rPr>
+    </w:lvl>
+    <w:lvl w:ilvl="3" w:tplc="04090001" w:tentative="1">
+      <w:start w:val="1"/>
+      <w:numFmt w:val="bullet"/>
+      <w:lvlText w:val=""/>
+      <w:lvlJc w:val="left"/>
+      <w:pPr>
+        <w:ind w:left="2880" w:hanging="360"/>
+      </w:pPr>
+      <w:rPr>
+        <w:rFonts w:ascii="Symbol" w:hAnsi="Symbol" w:hint="default"/>
+      </w:rPr>
+    </w:lvl>
+    <w:lvl w:ilvl="4" w:tplc="04090003" w:tentative="1">
+      <w:start w:val="1"/>
+      <w:numFmt w:val="bullet"/>
+      <w:lvlText w:val="o"/>
+      <w:lvlJc w:val="left"/>
+      <w:pPr>
+        <w:ind w:left="3600" w:hanging="360"/>
+      </w:pPr>
+      <w:rPr>
+        <w:rFonts w:ascii="Courier New" w:hAnsi="Courier New" w:cs="Courier New" w:hint="default"/>
+      </w:rPr>
+    </w:lvl>
+    <w:lvl w:ilvl="5" w:tplc="04090005" w:tentative="1">
+      <w:start w:val="1"/>
+      <w:numFmt w:val="bullet"/>
+      <w:lvlText w:val=""/>
+      <w:lvlJc w:val="left"/>
+      <w:pPr>
+        <w:ind w:left="4320" w:hanging="360"/>
+      </w:pPr>
+      <w:rPr>
+        <w:rFonts w:ascii="Wingdings" w:hAnsi="Wingdings" w:hint="default"/>
+      </w:rPr>
+    </w:lvl>
+    <w:lvl w:ilvl="6" w:tplc="04090001" w:tentative="1">
+      <w:start w:val="1"/>
+      <w:numFmt w:val="bullet"/>
+      <w:lvlText w:val=""/>
+      <w:lvlJc w:val="left"/>
+      <w:pPr>
+        <w:ind w:left="5040" w:hanging="360"/>
+      </w:pPr>
+      <w:rPr>
+        <w:rFonts w:ascii="Symbol" w:hAnsi="Symbol" w:hint="default"/>
+      </w:rPr>
+    </w:lvl>
+    <w:lvl w:ilvl="7" w:tplc="04090003" w:tentative="1">
+      <w:start w:val="1"/>
+      <w:numFmt w:val="bullet"/>
+      <w:lvlText w:val="o"/>
+      <w:lvlJc w:val="left"/>
+      <w:pPr>
+        <w:ind w:left="5760" w:hanging="360"/>
+      </w:pPr>
+      <w:rPr>
+        <w:rFonts w:ascii="Courier New" w:hAnsi="Courier New" w:cs="Courier New" w:hint="default"/>
+      </w:rPr>
+    </w:lvl>
+    <w:lvl w:ilvl="8" w:tplc="04090005" w:tentative="1">
+      <w:start w:val="1"/>
+      <w:numFmt w:val="bullet"/>
+      <w:lvlText w:val=""/>
+      <w:lvlJc w:val="left"/>
+      <w:pPr>
+        <w:ind w:left="6480" w:hanging="360"/>
+      </w:pPr>
+      <w:rPr>
+        <w:rFonts w:ascii="Wingdings" w:hAnsi="Wingdings" w:hint="default"/>
+      </w:rPr>
+    </w:lvl>
+  </w:abstractNum>
+  <w:abstractNum w:abstractNumId="26" w15:restartNumberingAfterBreak="0">
     <w:nsid w:val="42B0218F"/>
     <w:multiLevelType w:val="hybridMultilevel"/>
     <w:tmpl w:val="216457B6"/>
@@ -12354,7 +14451,7 @@
       </w:pPr>
     </w:lvl>
   </w:abstractNum>
-  <w:abstractNum w:abstractNumId="26">
+  <w:abstractNum w:abstractNumId="27" w15:restartNumberingAfterBreak="0">
     <w:nsid w:val="42E47622"/>
     <w:multiLevelType w:val="multilevel"/>
     <w:tmpl w:val="8170460A"/>
@@ -12503,7 +14600,7 @@
       </w:rPr>
     </w:lvl>
   </w:abstractNum>
-  <w:abstractNum w:abstractNumId="27">
+  <w:abstractNum w:abstractNumId="28" w15:restartNumberingAfterBreak="0">
     <w:nsid w:val="450B015C"/>
     <w:multiLevelType w:val="multilevel"/>
     <w:tmpl w:val="F6F6F630"/>
@@ -12631,7 +14728,7 @@
       </w:pPr>
     </w:lvl>
   </w:abstractNum>
-  <w:abstractNum w:abstractNumId="28">
+  <w:abstractNum w:abstractNumId="29" w15:restartNumberingAfterBreak="0">
     <w:nsid w:val="4954592C"/>
     <w:multiLevelType w:val="multilevel"/>
     <w:tmpl w:val="82A687D2"/>
@@ -12755,7 +14852,7 @@
       </w:pPr>
     </w:lvl>
   </w:abstractNum>
-  <w:abstractNum w:abstractNumId="29">
+  <w:abstractNum w:abstractNumId="30" w15:restartNumberingAfterBreak="0">
     <w:nsid w:val="547264F6"/>
     <w:multiLevelType w:val="hybridMultilevel"/>
     <w:tmpl w:val="DB2CC4EC"/>
@@ -12868,7 +14965,7 @@
       </w:pPr>
     </w:lvl>
   </w:abstractNum>
-  <w:abstractNum w:abstractNumId="30">
+  <w:abstractNum w:abstractNumId="31" w15:restartNumberingAfterBreak="0">
     <w:nsid w:val="5C417253"/>
     <w:multiLevelType w:val="hybridMultilevel"/>
     <w:tmpl w:val="57082B22"/>
@@ -12981,7 +15078,7 @@
       </w:rPr>
     </w:lvl>
   </w:abstractNum>
-  <w:abstractNum w:abstractNumId="31">
+  <w:abstractNum w:abstractNumId="32" w15:restartNumberingAfterBreak="0">
     <w:nsid w:val="63E34A01"/>
     <w:multiLevelType w:val="hybridMultilevel"/>
     <w:tmpl w:val="78086D4E"/>
@@ -13094,7 +15191,7 @@
       </w:rPr>
     </w:lvl>
   </w:abstractNum>
-  <w:abstractNum w:abstractNumId="32">
+  <w:abstractNum w:abstractNumId="33" w15:restartNumberingAfterBreak="0">
     <w:nsid w:val="65E72DB1"/>
     <w:multiLevelType w:val="hybridMultilevel"/>
     <w:tmpl w:val="4ACE4AF2"/>
@@ -13207,7 +15304,7 @@
       </w:rPr>
     </w:lvl>
   </w:abstractNum>
-  <w:abstractNum w:abstractNumId="33">
+  <w:abstractNum w:abstractNumId="34" w15:restartNumberingAfterBreak="0">
     <w:nsid w:val="66755922"/>
     <w:multiLevelType w:val="hybridMultilevel"/>
     <w:tmpl w:val="568CBC64"/>
@@ -13320,7 +15417,7 @@
       </w:rPr>
     </w:lvl>
   </w:abstractNum>
-  <w:abstractNum w:abstractNumId="34">
+  <w:abstractNum w:abstractNumId="35" w15:restartNumberingAfterBreak="0">
     <w:nsid w:val="6A796843"/>
     <w:multiLevelType w:val="hybridMultilevel"/>
     <w:tmpl w:val="2DFCA94C"/>
@@ -13433,7 +15530,7 @@
       </w:pPr>
     </w:lvl>
   </w:abstractNum>
-  <w:abstractNum w:abstractNumId="35">
+  <w:abstractNum w:abstractNumId="36" w15:restartNumberingAfterBreak="0">
     <w:nsid w:val="705C5296"/>
     <w:multiLevelType w:val="hybridMultilevel"/>
     <w:tmpl w:val="03624532"/>
@@ -13550,7 +15647,7 @@
       </w:pPr>
     </w:lvl>
   </w:abstractNum>
-  <w:abstractNum w:abstractNumId="36">
+  <w:abstractNum w:abstractNumId="37" w15:restartNumberingAfterBreak="0">
     <w:nsid w:val="74413899"/>
     <w:multiLevelType w:val="hybridMultilevel"/>
     <w:tmpl w:val="FA4E3F58"/>
@@ -13667,7 +15764,7 @@
       </w:pPr>
     </w:lvl>
   </w:abstractNum>
-  <w:abstractNum w:abstractNumId="37">
+  <w:abstractNum w:abstractNumId="38" w15:restartNumberingAfterBreak="0">
     <w:nsid w:val="790743DE"/>
     <w:multiLevelType w:val="hybridMultilevel"/>
     <w:tmpl w:val="BE0C7CD0"/>
@@ -13780,7 +15877,7 @@
       </w:rPr>
     </w:lvl>
   </w:abstractNum>
-  <w:abstractNum w:abstractNumId="38">
+  <w:abstractNum w:abstractNumId="39" w15:restartNumberingAfterBreak="0">
     <w:nsid w:val="79C01DF4"/>
     <w:multiLevelType w:val="hybridMultilevel"/>
     <w:tmpl w:val="FB463424"/>
@@ -13901,7 +15998,7 @@
       </w:pPr>
     </w:lvl>
   </w:abstractNum>
-  <w:abstractNum w:abstractNumId="39">
+  <w:abstractNum w:abstractNumId="40" w15:restartNumberingAfterBreak="0">
     <w:nsid w:val="7A573C29"/>
     <w:multiLevelType w:val="multilevel"/>
     <w:tmpl w:val="F6F6F630"/>
@@ -14029,7 +16126,7 @@
       </w:pPr>
     </w:lvl>
   </w:abstractNum>
-  <w:abstractNum w:abstractNumId="40">
+  <w:abstractNum w:abstractNumId="41" w15:restartNumberingAfterBreak="0">
     <w:nsid w:val="7B4C60E7"/>
     <w:multiLevelType w:val="hybridMultilevel"/>
     <w:tmpl w:val="09EAAB58"/>
@@ -14152,19 +16249,19 @@
     <w:abstractNumId w:val="22"/>
   </w:num>
   <w:num w:numId="4">
-    <w:abstractNumId w:val="40"/>
+    <w:abstractNumId w:val="41"/>
   </w:num>
   <w:num w:numId="5">
     <w:abstractNumId w:val="9"/>
   </w:num>
   <w:num w:numId="6">
-    <w:abstractNumId w:val="38"/>
+    <w:abstractNumId w:val="39"/>
   </w:num>
   <w:num w:numId="7">
-    <w:abstractNumId w:val="29"/>
+    <w:abstractNumId w:val="30"/>
   </w:num>
   <w:num w:numId="8">
-    <w:abstractNumId w:val="34"/>
+    <w:abstractNumId w:val="35"/>
   </w:num>
   <w:num w:numId="9">
     <w:abstractNumId w:val="24"/>
@@ -14185,16 +16282,16 @@
     <w:abstractNumId w:val="13"/>
   </w:num>
   <w:num w:numId="15">
-    <w:abstractNumId w:val="25"/>
+    <w:abstractNumId w:val="26"/>
   </w:num>
   <w:num w:numId="16">
-    <w:abstractNumId w:val="35"/>
+    <w:abstractNumId w:val="36"/>
   </w:num>
   <w:num w:numId="17">
     <w:abstractNumId w:val="8"/>
   </w:num>
   <w:num w:numId="18">
-    <w:abstractNumId w:val="36"/>
+    <w:abstractNumId w:val="37"/>
   </w:num>
   <w:num w:numId="19">
     <w:abstractNumId w:val="6"/>
@@ -14209,13 +16306,13 @@
     <w:abstractNumId w:val="7"/>
   </w:num>
   <w:num w:numId="23">
-    <w:abstractNumId w:val="28"/>
+    <w:abstractNumId w:val="29"/>
   </w:num>
   <w:num w:numId="24">
     <w:abstractNumId w:val="18"/>
   </w:num>
   <w:num w:numId="25">
-    <w:abstractNumId w:val="33"/>
+    <w:abstractNumId w:val="34"/>
   </w:num>
   <w:num w:numId="26">
     <w:abstractNumId w:val="3"/>
@@ -14230,7 +16327,7 @@
     <w:abstractNumId w:val="1"/>
   </w:num>
   <w:num w:numId="30">
-    <w:abstractNumId w:val="37"/>
+    <w:abstractNumId w:val="38"/>
   </w:num>
   <w:num w:numId="31">
     <w:abstractNumId w:val="19"/>
@@ -14239,7 +16336,7 @@
     <w:abstractNumId w:val="0"/>
   </w:num>
   <w:num w:numId="33">
-    <w:abstractNumId w:val="39"/>
+    <w:abstractNumId w:val="40"/>
   </w:num>
   <w:num w:numId="34">
     <w:abstractNumId w:val="21"/>
@@ -14248,28 +16345,31 @@
     <w:abstractNumId w:val="4"/>
   </w:num>
   <w:num w:numId="36">
-    <w:abstractNumId w:val="27"/>
+    <w:abstractNumId w:val="28"/>
   </w:num>
   <w:num w:numId="37">
     <w:abstractNumId w:val="20"/>
   </w:num>
   <w:num w:numId="38">
+    <w:abstractNumId w:val="33"/>
+  </w:num>
+  <w:num w:numId="39">
     <w:abstractNumId w:val="32"/>
   </w:num>
-  <w:num w:numId="39">
+  <w:num w:numId="40">
     <w:abstractNumId w:val="31"/>
   </w:num>
-  <w:num w:numId="40">
-    <w:abstractNumId w:val="30"/>
+  <w:num w:numId="41">
+    <w:abstractNumId w:val="27"/>
   </w:num>
-  <w:num w:numId="41">
-    <w:abstractNumId w:val="26"/>
+  <w:num w:numId="42">
+    <w:abstractNumId w:val="25"/>
   </w:num>
 </w:numbering>
 </file>
 
 <file path=word/styles.xml><?xml version="1.0" encoding="utf-8"?>
-<w:styles xmlns:mc="http://schemas.openxmlformats.org/markup-compatibility/2006" xmlns:r="http://schemas.openxmlformats.org/officeDocument/2006/relationships" xmlns:w="http://schemas.openxmlformats.org/wordprocessingml/2006/main" xmlns:w14="http://schemas.microsoft.com/office/word/2010/wordml" mc:Ignorable="w14">
+<w:styles xmlns:mc="http://schemas.openxmlformats.org/markup-compatibility/2006" xmlns:r="http://schemas.openxmlformats.org/officeDocument/2006/relationships" xmlns:w="http://schemas.openxmlformats.org/wordprocessingml/2006/main" xmlns:w14="http://schemas.microsoft.com/office/word/2010/wordml" xmlns:w15="http://schemas.microsoft.com/office/word/2012/wordml" mc:Ignorable="w14 w15">
   <w:docDefaults>
     <w:rPrDefault>
       <w:rPr>
@@ -14279,7 +16379,7 @@
     </w:rPrDefault>
     <w:pPrDefault/>
   </w:docDefaults>
-  <w:latentStyles w:defLockedState="0" w:defUIPriority="0" w:defSemiHidden="0" w:defUnhideWhenUsed="0" w:defQFormat="0" w:count="267">
+  <w:latentStyles w:defLockedState="0" w:defUIPriority="0" w:defSemiHidden="0" w:defUnhideWhenUsed="0" w:defQFormat="0" w:count="371">
     <w:lsdException w:name="Normal" w:qFormat="1"/>
     <w:lsdException w:name="heading 1" w:qFormat="1"/>
     <w:lsdException w:name="heading 2" w:semiHidden="1" w:unhideWhenUsed="1" w:qFormat="1"/>
@@ -14290,15 +16390,146 @@
     <w:lsdException w:name="heading 7" w:semiHidden="1" w:unhideWhenUsed="1" w:qFormat="1"/>
     <w:lsdException w:name="heading 8" w:semiHidden="1" w:unhideWhenUsed="1" w:qFormat="1"/>
     <w:lsdException w:name="heading 9" w:semiHidden="1" w:unhideWhenUsed="1" w:qFormat="1"/>
+    <w:lsdException w:name="index 1" w:semiHidden="1" w:unhideWhenUsed="1"/>
+    <w:lsdException w:name="index 2" w:semiHidden="1" w:unhideWhenUsed="1"/>
+    <w:lsdException w:name="index 3" w:semiHidden="1" w:unhideWhenUsed="1"/>
+    <w:lsdException w:name="index 4" w:semiHidden="1" w:unhideWhenUsed="1"/>
+    <w:lsdException w:name="index 5" w:semiHidden="1" w:unhideWhenUsed="1"/>
+    <w:lsdException w:name="index 6" w:semiHidden="1" w:unhideWhenUsed="1"/>
+    <w:lsdException w:name="index 7" w:semiHidden="1" w:unhideWhenUsed="1"/>
+    <w:lsdException w:name="index 8" w:semiHidden="1" w:unhideWhenUsed="1"/>
+    <w:lsdException w:name="index 9" w:semiHidden="1" w:unhideWhenUsed="1"/>
+    <w:lsdException w:name="toc 1" w:semiHidden="1" w:unhideWhenUsed="1"/>
+    <w:lsdException w:name="toc 2" w:semiHidden="1" w:unhideWhenUsed="1"/>
+    <w:lsdException w:name="toc 3" w:semiHidden="1" w:unhideWhenUsed="1"/>
+    <w:lsdException w:name="toc 4" w:semiHidden="1" w:unhideWhenUsed="1"/>
+    <w:lsdException w:name="toc 5" w:semiHidden="1" w:unhideWhenUsed="1"/>
+    <w:lsdException w:name="toc 6" w:semiHidden="1" w:unhideWhenUsed="1"/>
+    <w:lsdException w:name="toc 7" w:semiHidden="1" w:unhideWhenUsed="1"/>
+    <w:lsdException w:name="toc 8" w:semiHidden="1" w:unhideWhenUsed="1"/>
+    <w:lsdException w:name="toc 9" w:semiHidden="1" w:unhideWhenUsed="1"/>
+    <w:lsdException w:name="Normal Indent" w:semiHidden="1" w:unhideWhenUsed="1"/>
+    <w:lsdException w:name="footnote text" w:semiHidden="1" w:unhideWhenUsed="1"/>
+    <w:lsdException w:name="annotation text" w:semiHidden="1" w:unhideWhenUsed="1"/>
+    <w:lsdException w:name="header" w:semiHidden="1" w:unhideWhenUsed="1"/>
+    <w:lsdException w:name="footer" w:semiHidden="1" w:unhideWhenUsed="1"/>
+    <w:lsdException w:name="index heading" w:semiHidden="1" w:unhideWhenUsed="1"/>
     <w:lsdException w:name="caption" w:semiHidden="1" w:unhideWhenUsed="1" w:qFormat="1"/>
+    <w:lsdException w:name="table of figures" w:semiHidden="1" w:unhideWhenUsed="1"/>
+    <w:lsdException w:name="envelope address" w:semiHidden="1" w:unhideWhenUsed="1"/>
+    <w:lsdException w:name="envelope return" w:semiHidden="1" w:unhideWhenUsed="1"/>
+    <w:lsdException w:name="footnote reference" w:semiHidden="1" w:unhideWhenUsed="1"/>
+    <w:lsdException w:name="annotation reference" w:semiHidden="1" w:unhideWhenUsed="1"/>
+    <w:lsdException w:name="line number" w:semiHidden="1" w:unhideWhenUsed="1"/>
+    <w:lsdException w:name="page number" w:semiHidden="1" w:unhideWhenUsed="1"/>
+    <w:lsdException w:name="endnote reference" w:semiHidden="1" w:unhideWhenUsed="1"/>
+    <w:lsdException w:name="endnote text" w:semiHidden="1" w:unhideWhenUsed="1"/>
+    <w:lsdException w:name="table of authorities" w:semiHidden="1" w:unhideWhenUsed="1"/>
+    <w:lsdException w:name="macro" w:semiHidden="1" w:unhideWhenUsed="1"/>
+    <w:lsdException w:name="toa heading" w:semiHidden="1" w:unhideWhenUsed="1"/>
+    <w:lsdException w:name="List" w:semiHidden="1" w:unhideWhenUsed="1"/>
+    <w:lsdException w:name="List Bullet" w:semiHidden="1" w:unhideWhenUsed="1"/>
+    <w:lsdException w:name="List 2" w:semiHidden="1" w:unhideWhenUsed="1"/>
+    <w:lsdException w:name="List 3" w:semiHidden="1" w:unhideWhenUsed="1"/>
+    <w:lsdException w:name="List Bullet 2" w:semiHidden="1" w:unhideWhenUsed="1"/>
+    <w:lsdException w:name="List Bullet 3" w:semiHidden="1" w:unhideWhenUsed="1"/>
+    <w:lsdException w:name="List Bullet 4" w:semiHidden="1" w:unhideWhenUsed="1"/>
+    <w:lsdException w:name="List Bullet 5" w:semiHidden="1" w:unhideWhenUsed="1"/>
+    <w:lsdException w:name="List Number 2" w:semiHidden="1" w:unhideWhenUsed="1"/>
+    <w:lsdException w:name="List Number 3" w:semiHidden="1" w:unhideWhenUsed="1"/>
+    <w:lsdException w:name="List Number 4" w:semiHidden="1" w:unhideWhenUsed="1"/>
+    <w:lsdException w:name="List Number 5" w:semiHidden="1" w:unhideWhenUsed="1"/>
     <w:lsdException w:name="Title" w:qFormat="1"/>
-    <w:lsdException w:name="Default Paragraph Font" w:uiPriority="1"/>
-    <w:lsdException w:name="Body Text Indent" w:uiPriority="99"/>
+    <w:lsdException w:name="Closing" w:semiHidden="1" w:unhideWhenUsed="1"/>
+    <w:lsdException w:name="Signature" w:semiHidden="1" w:unhideWhenUsed="1"/>
+    <w:lsdException w:name="Default Paragraph Font" w:semiHidden="1" w:uiPriority="1" w:unhideWhenUsed="1"/>
+    <w:lsdException w:name="Body Text" w:semiHidden="1" w:unhideWhenUsed="1"/>
+    <w:lsdException w:name="Body Text Indent" w:semiHidden="1" w:uiPriority="99" w:unhideWhenUsed="1"/>
+    <w:lsdException w:name="List Continue" w:semiHidden="1" w:unhideWhenUsed="1"/>
+    <w:lsdException w:name="List Continue 2" w:semiHidden="1" w:unhideWhenUsed="1"/>
+    <w:lsdException w:name="List Continue 3" w:semiHidden="1" w:unhideWhenUsed="1"/>
+    <w:lsdException w:name="List Continue 4" w:semiHidden="1" w:unhideWhenUsed="1"/>
+    <w:lsdException w:name="List Continue 5" w:semiHidden="1" w:unhideWhenUsed="1"/>
+    <w:lsdException w:name="Message Header" w:semiHidden="1" w:unhideWhenUsed="1"/>
     <w:lsdException w:name="Subtitle" w:qFormat="1"/>
+    <w:lsdException w:name="Body Text First Indent 2" w:semiHidden="1" w:unhideWhenUsed="1"/>
+    <w:lsdException w:name="Note Heading" w:semiHidden="1" w:unhideWhenUsed="1"/>
+    <w:lsdException w:name="Body Text 2" w:semiHidden="1" w:unhideWhenUsed="1"/>
+    <w:lsdException w:name="Body Text 3" w:semiHidden="1" w:unhideWhenUsed="1"/>
+    <w:lsdException w:name="Body Text Indent 2" w:semiHidden="1" w:unhideWhenUsed="1"/>
+    <w:lsdException w:name="Body Text Indent 3" w:semiHidden="1" w:unhideWhenUsed="1"/>
+    <w:lsdException w:name="Block Text" w:semiHidden="1" w:unhideWhenUsed="1"/>
+    <w:lsdException w:name="Hyperlink" w:semiHidden="1" w:unhideWhenUsed="1"/>
+    <w:lsdException w:name="FollowedHyperlink" w:semiHidden="1" w:unhideWhenUsed="1"/>
     <w:lsdException w:name="Strong" w:qFormat="1"/>
     <w:lsdException w:name="Emphasis" w:qFormat="1"/>
-    <w:lsdException w:name="No List" w:uiPriority="99"/>
+    <w:lsdException w:name="Document Map" w:semiHidden="1" w:unhideWhenUsed="1"/>
+    <w:lsdException w:name="Plain Text" w:semiHidden="1" w:unhideWhenUsed="1"/>
+    <w:lsdException w:name="E-mail Signature" w:semiHidden="1" w:unhideWhenUsed="1"/>
+    <w:lsdException w:name="HTML Top of Form" w:semiHidden="1" w:unhideWhenUsed="1"/>
+    <w:lsdException w:name="HTML Bottom of Form" w:semiHidden="1" w:unhideWhenUsed="1"/>
+    <w:lsdException w:name="Normal (Web)" w:semiHidden="1" w:unhideWhenUsed="1"/>
+    <w:lsdException w:name="HTML Acronym" w:semiHidden="1" w:unhideWhenUsed="1"/>
+    <w:lsdException w:name="HTML Address" w:semiHidden="1" w:unhideWhenUsed="1"/>
+    <w:lsdException w:name="HTML Cite" w:semiHidden="1" w:unhideWhenUsed="1"/>
+    <w:lsdException w:name="HTML Code" w:semiHidden="1" w:unhideWhenUsed="1"/>
+    <w:lsdException w:name="HTML Definition" w:semiHidden="1" w:unhideWhenUsed="1"/>
+    <w:lsdException w:name="HTML Keyboard" w:semiHidden="1" w:unhideWhenUsed="1"/>
+    <w:lsdException w:name="HTML Preformatted" w:semiHidden="1" w:unhideWhenUsed="1"/>
+    <w:lsdException w:name="HTML Sample" w:semiHidden="1" w:unhideWhenUsed="1"/>
+    <w:lsdException w:name="HTML Typewriter" w:semiHidden="1" w:unhideWhenUsed="1"/>
+    <w:lsdException w:name="HTML Variable" w:semiHidden="1" w:unhideWhenUsed="1"/>
+    <w:lsdException w:name="Normal Table" w:semiHidden="1" w:unhideWhenUsed="1"/>
+    <w:lsdException w:name="annotation subject" w:semiHidden="1" w:unhideWhenUsed="1"/>
+    <w:lsdException w:name="No List" w:semiHidden="1" w:uiPriority="99" w:unhideWhenUsed="1"/>
+    <w:lsdException w:name="Outline List 1" w:semiHidden="1" w:unhideWhenUsed="1"/>
+    <w:lsdException w:name="Outline List 2" w:semiHidden="1" w:unhideWhenUsed="1"/>
+    <w:lsdException w:name="Outline List 3" w:semiHidden="1" w:unhideWhenUsed="1"/>
+    <w:lsdException w:name="Table Simple 1" w:semiHidden="1" w:unhideWhenUsed="1"/>
+    <w:lsdException w:name="Table Simple 2" w:semiHidden="1" w:unhideWhenUsed="1"/>
+    <w:lsdException w:name="Table Simple 3" w:semiHidden="1" w:unhideWhenUsed="1"/>
+    <w:lsdException w:name="Table Classic 1" w:semiHidden="1" w:unhideWhenUsed="1"/>
+    <w:lsdException w:name="Table Classic 2" w:semiHidden="1" w:unhideWhenUsed="1"/>
+    <w:lsdException w:name="Table Classic 3" w:semiHidden="1" w:unhideWhenUsed="1"/>
+    <w:lsdException w:name="Table Classic 4" w:semiHidden="1" w:unhideWhenUsed="1"/>
+    <w:lsdException w:name="Table Colorful 1" w:semiHidden="1" w:unhideWhenUsed="1"/>
+    <w:lsdException w:name="Table Colorful 2" w:semiHidden="1" w:unhideWhenUsed="1"/>
+    <w:lsdException w:name="Table Colorful 3" w:semiHidden="1" w:unhideWhenUsed="1"/>
+    <w:lsdException w:name="Table Columns 1" w:semiHidden="1" w:unhideWhenUsed="1"/>
+    <w:lsdException w:name="Table Columns 2" w:semiHidden="1" w:unhideWhenUsed="1"/>
+    <w:lsdException w:name="Table Columns 3" w:semiHidden="1" w:unhideWhenUsed="1"/>
+    <w:lsdException w:name="Table Columns 4" w:semiHidden="1" w:unhideWhenUsed="1"/>
+    <w:lsdException w:name="Table Columns 5" w:semiHidden="1" w:unhideWhenUsed="1"/>
+    <w:lsdException w:name="Table Grid 1" w:semiHidden="1" w:unhideWhenUsed="1"/>
+    <w:lsdException w:name="Table Grid 2" w:semiHidden="1" w:unhideWhenUsed="1"/>
+    <w:lsdException w:name="Table Grid 3" w:semiHidden="1" w:unhideWhenUsed="1"/>
+    <w:lsdException w:name="Table Grid 4" w:semiHidden="1" w:unhideWhenUsed="1"/>
+    <w:lsdException w:name="Table Grid 5" w:semiHidden="1" w:unhideWhenUsed="1"/>
+    <w:lsdException w:name="Table Grid 6" w:semiHidden="1" w:unhideWhenUsed="1"/>
+    <w:lsdException w:name="Table Grid 7" w:semiHidden="1" w:unhideWhenUsed="1"/>
+    <w:lsdException w:name="Table Grid 8" w:semiHidden="1" w:unhideWhenUsed="1"/>
+    <w:lsdException w:name="Table List 1" w:semiHidden="1" w:unhideWhenUsed="1"/>
+    <w:lsdException w:name="Table List 2" w:semiHidden="1" w:unhideWhenUsed="1"/>
+    <w:lsdException w:name="Table List 3" w:semiHidden="1" w:unhideWhenUsed="1"/>
+    <w:lsdException w:name="Table List 4" w:semiHidden="1" w:unhideWhenUsed="1"/>
+    <w:lsdException w:name="Table List 5" w:semiHidden="1" w:unhideWhenUsed="1"/>
+    <w:lsdException w:name="Table List 6" w:semiHidden="1" w:unhideWhenUsed="1"/>
+    <w:lsdException w:name="Table List 7" w:semiHidden="1" w:unhideWhenUsed="1"/>
+    <w:lsdException w:name="Table List 8" w:semiHidden="1" w:unhideWhenUsed="1"/>
+    <w:lsdException w:name="Table 3D effects 1" w:semiHidden="1" w:unhideWhenUsed="1"/>
+    <w:lsdException w:name="Table 3D effects 2" w:semiHidden="1" w:unhideWhenUsed="1"/>
+    <w:lsdException w:name="Table 3D effects 3" w:semiHidden="1" w:unhideWhenUsed="1"/>
+    <w:lsdException w:name="Table Contemporary" w:semiHidden="1" w:unhideWhenUsed="1"/>
+    <w:lsdException w:name="Table Elegant" w:semiHidden="1" w:unhideWhenUsed="1"/>
+    <w:lsdException w:name="Table Professional" w:semiHidden="1" w:unhideWhenUsed="1"/>
+    <w:lsdException w:name="Table Subtle 1" w:semiHidden="1" w:unhideWhenUsed="1"/>
+    <w:lsdException w:name="Table Subtle 2" w:semiHidden="1" w:unhideWhenUsed="1"/>
+    <w:lsdException w:name="Table Web 1" w:semiHidden="1" w:unhideWhenUsed="1"/>
+    <w:lsdException w:name="Table Web 2" w:semiHidden="1" w:unhideWhenUsed="1"/>
+    <w:lsdException w:name="Table Web 3" w:semiHidden="1" w:unhideWhenUsed="1"/>
+    <w:lsdException w:name="Balloon Text" w:semiHidden="1" w:unhideWhenUsed="1"/>
     <w:lsdException w:name="Table Grid" w:uiPriority="59"/>
+    <w:lsdException w:name="Table Theme" w:semiHidden="1" w:unhideWhenUsed="1"/>
     <w:lsdException w:name="Placeholder Text" w:semiHidden="1" w:uiPriority="99"/>
     <w:lsdException w:name="No Spacing" w:uiPriority="1" w:qFormat="1"/>
     <w:lsdException w:name="Light Shading" w:uiPriority="60"/>
@@ -14410,6 +16641,110 @@
     <w:lsdException w:name="Book Title" w:uiPriority="33" w:qFormat="1"/>
     <w:lsdException w:name="Bibliography" w:semiHidden="1" w:uiPriority="37" w:unhideWhenUsed="1"/>
     <w:lsdException w:name="TOC Heading" w:semiHidden="1" w:uiPriority="39" w:unhideWhenUsed="1" w:qFormat="1"/>
+    <w:lsdException w:name="Plain Table 1" w:uiPriority="41"/>
+    <w:lsdException w:name="Plain Table 2" w:uiPriority="42"/>
+    <w:lsdException w:name="Plain Table 3" w:uiPriority="43"/>
+    <w:lsdException w:name="Plain Table 4" w:uiPriority="44"/>
+    <w:lsdException w:name="Plain Table 5" w:uiPriority="45"/>
+    <w:lsdException w:name="Grid Table Light" w:uiPriority="40"/>
+    <w:lsdException w:name="Grid Table 1 Light" w:uiPriority="46"/>
+    <w:lsdException w:name="Grid Table 2" w:uiPriority="47"/>
+    <w:lsdException w:name="Grid Table 3" w:uiPriority="48"/>
+    <w:lsdException w:name="Grid Table 4" w:uiPriority="49"/>
+    <w:lsdException w:name="Grid Table 5 Dark" w:uiPriority="50"/>
+    <w:lsdException w:name="Grid Table 6 Colorful" w:uiPriority="51"/>
+    <w:lsdException w:name="Grid Table 7 Colorful" w:uiPriority="52"/>
+    <w:lsdException w:name="Grid Table 1 Light Accent 1" w:uiPriority="46"/>
+    <w:lsdException w:name="Grid Table 2 Accent 1" w:uiPriority="47"/>
+    <w:lsdException w:name="Grid Table 3 Accent 1" w:uiPriority="48"/>
+    <w:lsdException w:name="Grid Table 4 Accent 1" w:uiPriority="49"/>
+    <w:lsdException w:name="Grid Table 5 Dark Accent 1" w:uiPriority="50"/>
+    <w:lsdException w:name="Grid Table 6 Colorful Accent 1" w:uiPriority="51"/>
+    <w:lsdException w:name="Grid Table 7 Colorful Accent 1" w:uiPriority="52"/>
+    <w:lsdException w:name="Grid Table 1 Light Accent 2" w:uiPriority="46"/>
+    <w:lsdException w:name="Grid Table 2 Accent 2" w:uiPriority="47"/>
+    <w:lsdException w:name="Grid Table 3 Accent 2" w:uiPriority="48"/>
+    <w:lsdException w:name="Grid Table 4 Accent 2" w:uiPriority="49"/>
+    <w:lsdException w:name="Grid Table 5 Dark Accent 2" w:uiPriority="50"/>
+    <w:lsdException w:name="Grid Table 6 Colorful Accent 2" w:uiPriority="51"/>
+    <w:lsdException w:name="Grid Table 7 Colorful Accent 2" w:uiPriority="52"/>
+    <w:lsdException w:name="Grid Table 1 Light Accent 3" w:uiPriority="46"/>
+    <w:lsdException w:name="Grid Table 2 Accent 3" w:uiPriority="47"/>
+    <w:lsdException w:name="Grid Table 3 Accent 3" w:uiPriority="48"/>
+    <w:lsdException w:name="Grid Table 4 Accent 3" w:uiPriority="49"/>
+    <w:lsdException w:name="Grid Table 5 Dark Accent 3" w:uiPriority="50"/>
+    <w:lsdException w:name="Grid Table 6 Colorful Accent 3" w:uiPriority="51"/>
+    <w:lsdException w:name="Grid Table 7 Colorful Accent 3" w:uiPriority="52"/>
+    <w:lsdException w:name="Grid Table 1 Light Accent 4" w:uiPriority="46"/>
+    <w:lsdException w:name="Grid Table 2 Accent 4" w:uiPriority="47"/>
+    <w:lsdException w:name="Grid Table 3 Accent 4" w:uiPriority="48"/>
+    <w:lsdException w:name="Grid Table 4 Accent 4" w:uiPriority="49"/>
+    <w:lsdException w:name="Grid Table 5 Dark Accent 4" w:uiPriority="50"/>
+    <w:lsdException w:name="Grid Table 6 Colorful Accent 4" w:uiPriority="51"/>
+    <w:lsdException w:name="Grid Table 7 Colorful Accent 4" w:uiPriority="52"/>
+    <w:lsdException w:name="Grid Table 1 Light Accent 5" w:uiPriority="46"/>
+    <w:lsdException w:name="Grid Table 2 Accent 5" w:uiPriority="47"/>
+    <w:lsdException w:name="Grid Table 3 Accent 5" w:uiPriority="48"/>
+    <w:lsdException w:name="Grid Table 4 Accent 5" w:uiPriority="49"/>
+    <w:lsdException w:name="Grid Table 5 Dark Accent 5" w:uiPriority="50"/>
+    <w:lsdException w:name="Grid Table 6 Colorful Accent 5" w:uiPriority="51"/>
+    <w:lsdException w:name="Grid Table 7 Colorful Accent 5" w:uiPriority="52"/>
+    <w:lsdException w:name="Grid Table 1 Light Accent 6" w:uiPriority="46"/>
+    <w:lsdException w:name="Grid Table 2 Accent 6" w:uiPriority="47"/>
+    <w:lsdException w:name="Grid Table 3 Accent 6" w:uiPriority="48"/>
+    <w:lsdException w:name="Grid Table 4 Accent 6" w:uiPriority="49"/>
+    <w:lsdException w:name="Grid Table 5 Dark Accent 6" w:uiPriority="50"/>
+    <w:lsdException w:name="Grid Table 6 Colorful Accent 6" w:uiPriority="51"/>
+    <w:lsdException w:name="Grid Table 7 Colorful Accent 6" w:uiPriority="52"/>
+    <w:lsdException w:name="List Table 1 Light" w:uiPriority="46"/>
+    <w:lsdException w:name="List Table 2" w:uiPriority="47"/>
+    <w:lsdException w:name="List Table 3" w:uiPriority="48"/>
+    <w:lsdException w:name="List Table 4" w:uiPriority="49"/>
+    <w:lsdException w:name="List Table 5 Dark" w:uiPriority="50"/>
+    <w:lsdException w:name="List Table 6 Colorful" w:uiPriority="51"/>
+    <w:lsdException w:name="List Table 7 Colorful" w:uiPriority="52"/>
+    <w:lsdException w:name="List Table 1 Light Accent 1" w:uiPriority="46"/>
+    <w:lsdException w:name="List Table 2 Accent 1" w:uiPriority="47"/>
+    <w:lsdException w:name="List Table 3 Accent 1" w:uiPriority="48"/>
+    <w:lsdException w:name="List Table 4 Accent 1" w:uiPriority="49"/>
+    <w:lsdException w:name="List Table 5 Dark Accent 1" w:uiPriority="50"/>
+    <w:lsdException w:name="List Table 6 Colorful Accent 1" w:uiPriority="51"/>
+    <w:lsdException w:name="List Table 7 Colorful Accent 1" w:uiPriority="52"/>
+    <w:lsdException w:name="List Table 1 Light Accent 2" w:uiPriority="46"/>
+    <w:lsdException w:name="List Table 2 Accent 2" w:uiPriority="47"/>
+    <w:lsdException w:name="List Table 3 Accent 2" w:uiPriority="48"/>
+    <w:lsdException w:name="List Table 4 Accent 2" w:uiPriority="49"/>
+    <w:lsdException w:name="List Table 5 Dark Accent 2" w:uiPriority="50"/>
+    <w:lsdException w:name="List Table 6 Colorful Accent 2" w:uiPriority="51"/>
+    <w:lsdException w:name="List Table 7 Colorful Accent 2" w:uiPriority="52"/>
+    <w:lsdException w:name="List Table 1 Light Accent 3" w:uiPriority="46"/>
+    <w:lsdException w:name="List Table 2 Accent 3" w:uiPriority="47"/>
+    <w:lsdException w:name="List Table 3 Accent 3" w:uiPriority="48"/>
+    <w:lsdException w:name="List Table 4 Accent 3" w:uiPriority="49"/>
+    <w:lsdException w:name="List Table 5 Dark Accent 3" w:uiPriority="50"/>
+    <w:lsdException w:name="List Table 6 Colorful Accent 3" w:uiPriority="51"/>
+    <w:lsdException w:name="List Table 7 Colorful Accent 3" w:uiPriority="52"/>
+    <w:lsdException w:name="List Table 1 Light Accent 4" w:uiPriority="46"/>
+    <w:lsdException w:name="List Table 2 Accent 4" w:uiPriority="47"/>
+    <w:lsdException w:name="List Table 3 Accent 4" w:uiPriority="48"/>
+    <w:lsdException w:name="List Table 4 Accent 4" w:uiPriority="49"/>
+    <w:lsdException w:name="List Table 5 Dark Accent 4" w:uiPriority="50"/>
+    <w:lsdException w:name="List Table 6 Colorful Accent 4" w:uiPriority="51"/>
+    <w:lsdException w:name="List Table 7 Colorful Accent 4" w:uiPriority="52"/>
+    <w:lsdException w:name="List Table 1 Light Accent 5" w:uiPriority="46"/>
+    <w:lsdException w:name="List Table 2 Accent 5" w:uiPriority="47"/>
+    <w:lsdException w:name="List Table 3 Accent 5" w:uiPriority="48"/>
+    <w:lsdException w:name="List Table 4 Accent 5" w:uiPriority="49"/>
+    <w:lsdException w:name="List Table 5 Dark Accent 5" w:uiPriority="50"/>
+    <w:lsdException w:name="List Table 6 Colorful Accent 5" w:uiPriority="51"/>
+    <w:lsdException w:name="List Table 7 Colorful Accent 5" w:uiPriority="52"/>
+    <w:lsdException w:name="List Table 1 Light Accent 6" w:uiPriority="46"/>
+    <w:lsdException w:name="List Table 2 Accent 6" w:uiPriority="47"/>
+    <w:lsdException w:name="List Table 3 Accent 6" w:uiPriority="48"/>
+    <w:lsdException w:name="List Table 4 Accent 6" w:uiPriority="49"/>
+    <w:lsdException w:name="List Table 5 Dark Accent 6" w:uiPriority="50"/>
+    <w:lsdException w:name="List Table 6 Colorful Accent 6" w:uiPriority="51"/>
+    <w:lsdException w:name="List Table 7 Colorful Accent 6" w:uiPriority="52"/>
   </w:latentStyles>
   <w:style w:type="paragraph" w:default="1" w:styleId="Normal">
     <w:name w:val="Normal"/>
@@ -14641,196 +16976,6 @@
       <w:sz w:val="22"/>
       <w:szCs w:val="22"/>
     </w:rPr>
-  </w:style>
-</w:styles>
-</file>
-
-<file path=word/stylesWithEffects.xml><?xml version="1.0" encoding="utf-8"?>
-<w:styles xmlns:wpc="http://schemas.microsoft.com/office/word/2010/wordprocessingCanvas" xmlns:mc="http://schemas.openxmlformats.org/markup-compatibility/2006" xmlns:o="urn:schemas-microsoft-com:office:office" xmlns:r="http://schemas.openxmlformats.org/officeDocument/2006/relationships" xmlns:m="http://schemas.openxmlformats.org/officeDocument/2006/math" xmlns:v="urn:schemas-microsoft-com:vml" xmlns:wp14="http://schemas.microsoft.com/office/word/2010/wordprocessingDrawing" xmlns:wp="http://schemas.openxmlformats.org/drawingml/2006/wordprocessingDrawing" xmlns:w10="urn:schemas-microsoft-com:office:word" xmlns:w="http://schemas.openxmlformats.org/wordprocessingml/2006/main" xmlns:w14="http://schemas.microsoft.com/office/word/2010/wordml" xmlns:wpg="http://schemas.microsoft.com/office/word/2010/wordprocessingGroup" xmlns:wpi="http://schemas.microsoft.com/office/word/2010/wordprocessingInk" xmlns:wne="http://schemas.microsoft.com/office/word/2006/wordml" xmlns:wps="http://schemas.microsoft.com/office/word/2010/wordprocessingShape" mc:Ignorable="w14 wp14">
-  <w:docDefaults>
-    <w:rPrDefault>
-      <w:rPr>
-        <w:rFonts w:asciiTheme="minorHAnsi" w:eastAsiaTheme="minorEastAsia" w:hAnsiTheme="minorHAnsi" w:cstheme="minorBidi"/>
-        <w:sz w:val="22"/>
-        <w:szCs w:val="22"/>
-        <w:lang w:val="en-US" w:eastAsia="en-US" w:bidi="ar-SA"/>
-      </w:rPr>
-    </w:rPrDefault>
-    <w:pPrDefault>
-      <w:pPr>
-        <w:spacing w:after="200" w:line="276" w:lineRule="auto"/>
-      </w:pPr>
-    </w:pPrDefault>
-  </w:docDefaults>
-  <w:latentStyles w:defLockedState="0" w:defUIPriority="99" w:defSemiHidden="1" w:defUnhideWhenUsed="1" w:defQFormat="0" w:count="267">
-    <w:lsdException w:name="Normal" w:semiHidden="0" w:uiPriority="0" w:unhideWhenUsed="0" w:qFormat="1"/>
-    <w:lsdException w:name="heading 1" w:semiHidden="0" w:uiPriority="9" w:unhideWhenUsed="0" w:qFormat="1"/>
-    <w:lsdException w:name="heading 2" w:uiPriority="9" w:qFormat="1"/>
-    <w:lsdException w:name="heading 3" w:uiPriority="9" w:qFormat="1"/>
-    <w:lsdException w:name="heading 4" w:uiPriority="9" w:qFormat="1"/>
-    <w:lsdException w:name="heading 5" w:uiPriority="9" w:qFormat="1"/>
-    <w:lsdException w:name="heading 6" w:uiPriority="9" w:qFormat="1"/>
-    <w:lsdException w:name="heading 7" w:uiPriority="9" w:qFormat="1"/>
-    <w:lsdException w:name="heading 8" w:uiPriority="9" w:qFormat="1"/>
-    <w:lsdException w:name="heading 9" w:uiPriority="9" w:qFormat="1"/>
-    <w:lsdException w:name="toc 1" w:uiPriority="39"/>
-    <w:lsdException w:name="toc 2" w:uiPriority="39"/>
-    <w:lsdException w:name="toc 3" w:uiPriority="39"/>
-    <w:lsdException w:name="toc 4" w:uiPriority="39"/>
-    <w:lsdException w:name="toc 5" w:uiPriority="39"/>
-    <w:lsdException w:name="toc 6" w:uiPriority="39"/>
-    <w:lsdException w:name="toc 7" w:uiPriority="39"/>
-    <w:lsdException w:name="toc 8" w:uiPriority="39"/>
-    <w:lsdException w:name="toc 9" w:uiPriority="39"/>
-    <w:lsdException w:name="caption" w:uiPriority="35" w:qFormat="1"/>
-    <w:lsdException w:name="Title" w:semiHidden="0" w:uiPriority="10" w:unhideWhenUsed="0" w:qFormat="1"/>
-    <w:lsdException w:name="Default Paragraph Font" w:uiPriority="1"/>
-    <w:lsdException w:name="Subtitle" w:semiHidden="0" w:uiPriority="11" w:unhideWhenUsed="0" w:qFormat="1"/>
-    <w:lsdException w:name="Strong" w:semiHidden="0" w:uiPriority="22" w:unhideWhenUsed="0" w:qFormat="1"/>
-    <w:lsdException w:name="Emphasis" w:semiHidden="0" w:uiPriority="20" w:unhideWhenUsed="0" w:qFormat="1"/>
-    <w:lsdException w:name="Table Grid" w:semiHidden="0" w:uiPriority="59" w:unhideWhenUsed="0"/>
-    <w:lsdException w:name="Placeholder Text" w:unhideWhenUsed="0"/>
-    <w:lsdException w:name="No Spacing" w:semiHidden="0" w:uiPriority="1" w:unhideWhenUsed="0" w:qFormat="1"/>
-    <w:lsdException w:name="Light Shading" w:semiHidden="0" w:uiPriority="60" w:unhideWhenUsed="0"/>
-    <w:lsdException w:name="Light List" w:semiHidden="0" w:uiPriority="61" w:unhideWhenUsed="0"/>
-    <w:lsdException w:name="Light Grid" w:semiHidden="0" w:uiPriority="62" w:unhideWhenUsed="0"/>
-    <w:lsdException w:name="Medium Shading 1" w:semiHidden="0" w:uiPriority="63" w:unhideWhenUsed="0"/>
-    <w:lsdException w:name="Medium Shading 2" w:semiHidden="0" w:uiPriority="64" w:unhideWhenUsed="0"/>
-    <w:lsdException w:name="Medium List 1" w:semiHidden="0" w:uiPriority="65" w:unhideWhenUsed="0"/>
-    <w:lsdException w:name="Medium List 2" w:semiHidden="0" w:uiPriority="66" w:unhideWhenUsed="0"/>
-    <w:lsdException w:name="Medium Grid 1" w:semiHidden="0" w:uiPriority="67" w:unhideWhenUsed="0"/>
-    <w:lsdException w:name="Medium Grid 2" w:semiHidden="0" w:uiPriority="68" w:unhideWhenUsed="0"/>
-    <w:lsdException w:name="Medium Grid 3" w:semiHidden="0" w:uiPriority="69" w:unhideWhenUsed="0"/>
-    <w:lsdException w:name="Dark List" w:semiHidden="0" w:uiPriority="70" w:unhideWhenUsed="0"/>
-    <w:lsdException w:name="Colorful Shading" w:semiHidden="0" w:uiPriority="71" w:unhideWhenUsed="0"/>
-    <w:lsdException w:name="Colorful List" w:semiHidden="0" w:uiPriority="72" w:unhideWhenUsed="0"/>
-    <w:lsdException w:name="Colorful Grid" w:semiHidden="0" w:uiPriority="73" w:unhideWhenUsed="0"/>
-    <w:lsdException w:name="Light Shading Accent 1" w:semiHidden="0" w:uiPriority="60" w:unhideWhenUsed="0"/>
-    <w:lsdException w:name="Light List Accent 1" w:semiHidden="0" w:uiPriority="61" w:unhideWhenUsed="0"/>
-    <w:lsdException w:name="Light Grid Accent 1" w:semiHidden="0" w:uiPriority="62" w:unhideWhenUsed="0"/>
-    <w:lsdException w:name="Medium Shading 1 Accent 1" w:semiHidden="0" w:uiPriority="63" w:unhideWhenUsed="0"/>
-    <w:lsdException w:name="Medium Shading 2 Accent 1" w:semiHidden="0" w:uiPriority="64" w:unhideWhenUsed="0"/>
-    <w:lsdException w:name="Medium List 1 Accent 1" w:semiHidden="0" w:uiPriority="65" w:unhideWhenUsed="0"/>
-    <w:lsdException w:name="Revision" w:unhideWhenUsed="0"/>
-    <w:lsdException w:name="List Paragraph" w:semiHidden="0" w:uiPriority="34" w:unhideWhenUsed="0" w:qFormat="1"/>
-    <w:lsdException w:name="Quote" w:semiHidden="0" w:uiPriority="29" w:unhideWhenUsed="0" w:qFormat="1"/>
-    <w:lsdException w:name="Intense Quote" w:semiHidden="0" w:uiPriority="30" w:unhideWhenUsed="0" w:qFormat="1"/>
-    <w:lsdException w:name="Medium List 2 Accent 1" w:semiHidden="0" w:uiPriority="66" w:unhideWhenUsed="0"/>
-    <w:lsdException w:name="Medium Grid 1 Accent 1" w:semiHidden="0" w:uiPriority="67" w:unhideWhenUsed="0"/>
-    <w:lsdException w:name="Medium Grid 2 Accent 1" w:semiHidden="0" w:uiPriority="68" w:unhideWhenUsed="0"/>
-    <w:lsdException w:name="Medium Grid 3 Accent 1" w:semiHidden="0" w:uiPriority="69" w:unhideWhenUsed="0"/>
-    <w:lsdException w:name="Dark List Accent 1" w:semiHidden="0" w:uiPriority="70" w:unhideWhenUsed="0"/>
-    <w:lsdException w:name="Colorful Shading Accent 1" w:semiHidden="0" w:uiPriority="71" w:unhideWhenUsed="0"/>
-    <w:lsdException w:name="Colorful List Accent 1" w:semiHidden="0" w:uiPriority="72" w:unhideWhenUsed="0"/>
-    <w:lsdException w:name="Colorful Grid Accent 1" w:semiHidden="0" w:uiPriority="73" w:unhideWhenUsed="0"/>
-    <w:lsdException w:name="Light Shading Accent 2" w:semiHidden="0" w:uiPriority="60" w:unhideWhenUsed="0"/>
-    <w:lsdException w:name="Light List Accent 2" w:semiHidden="0" w:uiPriority="61" w:unhideWhenUsed="0"/>
-    <w:lsdException w:name="Light Grid Accent 2" w:semiHidden="0" w:uiPriority="62" w:unhideWhenUsed="0"/>
-    <w:lsdException w:name="Medium Shading 1 Accent 2" w:semiHidden="0" w:uiPriority="63" w:unhideWhenUsed="0"/>
-    <w:lsdException w:name="Medium Shading 2 Accent 2" w:semiHidden="0" w:uiPriority="64" w:unhideWhenUsed="0"/>
-    <w:lsdException w:name="Medium List 1 Accent 2" w:semiHidden="0" w:uiPriority="65" w:unhideWhenUsed="0"/>
-    <w:lsdException w:name="Medium List 2 Accent 2" w:semiHidden="0" w:uiPriority="66" w:unhideWhenUsed="0"/>
-    <w:lsdException w:name="Medium Grid 1 Accent 2" w:semiHidden="0" w:uiPriority="67" w:unhideWhenUsed="0"/>
-    <w:lsdException w:name="Medium Grid 2 Accent 2" w:semiHidden="0" w:uiPriority="68" w:unhideWhenUsed="0"/>
-    <w:lsdException w:name="Medium Grid 3 Accent 2" w:semiHidden="0" w:uiPriority="69" w:unhideWhenUsed="0"/>
-    <w:lsdException w:name="Dark List Accent 2" w:semiHidden="0" w:uiPriority="70" w:unhideWhenUsed="0"/>
-    <w:lsdException w:name="Colorful Shading Accent 2" w:semiHidden="0" w:uiPriority="71" w:unhideWhenUsed="0"/>
-    <w:lsdException w:name="Colorful List Accent 2" w:semiHidden="0" w:uiPriority="72" w:unhideWhenUsed="0"/>
-    <w:lsdException w:name="Colorful Grid Accent 2" w:semiHidden="0" w:uiPriority="73" w:unhideWhenUsed="0"/>
-    <w:lsdException w:name="Light Shading Accent 3" w:semiHidden="0" w:uiPriority="60" w:unhideWhenUsed="0"/>
-    <w:lsdException w:name="Light List Accent 3" w:semiHidden="0" w:uiPriority="61" w:unhideWhenUsed="0"/>
-    <w:lsdException w:name="Light Grid Accent 3" w:semiHidden="0" w:uiPriority="62" w:unhideWhenUsed="0"/>
-    <w:lsdException w:name="Medium Shading 1 Accent 3" w:semiHidden="0" w:uiPriority="63" w:unhideWhenUsed="0"/>
-    <w:lsdException w:name="Medium Shading 2 Accent 3" w:semiHidden="0" w:uiPriority="64" w:unhideWhenUsed="0"/>
-    <w:lsdException w:name="Medium List 1 Accent 3" w:semiHidden="0" w:uiPriority="65" w:unhideWhenUsed="0"/>
-    <w:lsdException w:name="Medium List 2 Accent 3" w:semiHidden="0" w:uiPriority="66" w:unhideWhenUsed="0"/>
-    <w:lsdException w:name="Medium Grid 1 Accent 3" w:semiHidden="0" w:uiPriority="67" w:unhideWhenUsed="0"/>
-    <w:lsdException w:name="Medium Grid 2 Accent 3" w:semiHidden="0" w:uiPriority="68" w:unhideWhenUsed="0"/>
-    <w:lsdException w:name="Medium Grid 3 Accent 3" w:semiHidden="0" w:uiPriority="69" w:unhideWhenUsed="0"/>
-    <w:lsdException w:name="Dark List Accent 3" w:semiHidden="0" w:uiPriority="70" w:unhideWhenUsed="0"/>
-    <w:lsdException w:name="Colorful Shading Accent 3" w:semiHidden="0" w:uiPriority="71" w:unhideWhenUsed="0"/>
-    <w:lsdException w:name="Colorful List Accent 3" w:semiHidden="0" w:uiPriority="72" w:unhideWhenUsed="0"/>
-    <w:lsdException w:name="Colorful Grid Accent 3" w:semiHidden="0" w:uiPriority="73" w:unhideWhenUsed="0"/>
-    <w:lsdException w:name="Light Shading Accent 4" w:semiHidden="0" w:uiPriority="60" w:unhideWhenUsed="0"/>
-    <w:lsdException w:name="Light List Accent 4" w:semiHidden="0" w:uiPriority="61" w:unhideWhenUsed="0"/>
-    <w:lsdException w:name="Light Grid Accent 4" w:semiHidden="0" w:uiPriority="62" w:unhideWhenUsed="0"/>
-    <w:lsdException w:name="Medium Shading 1 Accent 4" w:semiHidden="0" w:uiPriority="63" w:unhideWhenUsed="0"/>
-    <w:lsdException w:name="Medium Shading 2 Accent 4" w:semiHidden="0" w:uiPriority="64" w:unhideWhenUsed="0"/>
-    <w:lsdException w:name="Medium List 1 Accent 4" w:semiHidden="0" w:uiPriority="65" w:unhideWhenUsed="0"/>
-    <w:lsdException w:name="Medium List 2 Accent 4" w:semiHidden="0" w:uiPriority="66" w:unhideWhenUsed="0"/>
-    <w:lsdException w:name="Medium Grid 1 Accent 4" w:semiHidden="0" w:uiPriority="67" w:unhideWhenUsed="0"/>
-    <w:lsdException w:name="Medium Grid 2 Accent 4" w:semiHidden="0" w:uiPriority="68" w:unhideWhenUsed="0"/>
-    <w:lsdException w:name="Medium Grid 3 Accent 4" w:semiHidden="0" w:uiPriority="69" w:unhideWhenUsed="0"/>
-    <w:lsdException w:name="Dark List Accent 4" w:semiHidden="0" w:uiPriority="70" w:unhideWhenUsed="0"/>
-    <w:lsdException w:name="Colorful Shading Accent 4" w:semiHidden="0" w:uiPriority="71" w:unhideWhenUsed="0"/>
-    <w:lsdException w:name="Colorful List Accent 4" w:semiHidden="0" w:uiPriority="72" w:unhideWhenUsed="0"/>
-    <w:lsdException w:name="Colorful Grid Accent 4" w:semiHidden="0" w:uiPriority="73" w:unhideWhenUsed="0"/>
-    <w:lsdException w:name="Light Shading Accent 5" w:semiHidden="0" w:uiPriority="60" w:unhideWhenUsed="0"/>
-    <w:lsdException w:name="Light List Accent 5" w:semiHidden="0" w:uiPriority="61" w:unhideWhenUsed="0"/>
-    <w:lsdException w:name="Light Grid Accent 5" w:semiHidden="0" w:uiPriority="62" w:unhideWhenUsed="0"/>
-    <w:lsdException w:name="Medium Shading 1 Accent 5" w:semiHidden="0" w:uiPriority="63" w:unhideWhenUsed="0"/>
-    <w:lsdException w:name="Medium Shading 2 Accent 5" w:semiHidden="0" w:uiPriority="64" w:unhideWhenUsed="0"/>
-    <w:lsdException w:name="Medium List 1 Accent 5" w:semiHidden="0" w:uiPriority="65" w:unhideWhenUsed="0"/>
-    <w:lsdException w:name="Medium List 2 Accent 5" w:semiHidden="0" w:uiPriority="66" w:unhideWhenUsed="0"/>
-    <w:lsdException w:name="Medium Grid 1 Accent 5" w:semiHidden="0" w:uiPriority="67" w:unhideWhenUsed="0"/>
-    <w:lsdException w:name="Medium Grid 2 Accent 5" w:semiHidden="0" w:uiPriority="68" w:unhideWhenUsed="0"/>
-    <w:lsdException w:name="Medium Grid 3 Accent 5" w:semiHidden="0" w:uiPriority="69" w:unhideWhenUsed="0"/>
-    <w:lsdException w:name="Dark List Accent 5" w:semiHidden="0" w:uiPriority="70" w:unhideWhenUsed="0"/>
-    <w:lsdException w:name="Colorful Shading Accent 5" w:semiHidden="0" w:uiPriority="71" w:unhideWhenUsed="0"/>
-    <w:lsdException w:name="Colorful List Accent 5" w:semiHidden="0" w:uiPriority="72" w:unhideWhenUsed="0"/>
-    <w:lsdException w:name="Colorful Grid Accent 5" w:semiHidden="0" w:uiPriority="73" w:unhideWhenUsed="0"/>
-    <w:lsdException w:name="Light Shading Accent 6" w:semiHidden="0" w:uiPriority="60" w:unhideWhenUsed="0"/>
-    <w:lsdException w:name="Light List Accent 6" w:semiHidden="0" w:uiPriority="61" w:unhideWhenUsed="0"/>
-    <w:lsdException w:name="Light Grid Accent 6" w:semiHidden="0" w:uiPriority="62" w:unhideWhenUsed="0"/>
-    <w:lsdException w:name="Medium Shading 1 Accent 6" w:semiHidden="0" w:uiPriority="63" w:unhideWhenUsed="0"/>
-    <w:lsdException w:name="Medium Shading 2 Accent 6" w:semiHidden="0" w:uiPriority="64" w:unhideWhenUsed="0"/>
-    <w:lsdException w:name="Medium List 1 Accent 6" w:semiHidden="0" w:uiPriority="65" w:unhideWhenUsed="0"/>
-    <w:lsdException w:name="Medium List 2 Accent 6" w:semiHidden="0" w:uiPriority="66" w:unhideWhenUsed="0"/>
-    <w:lsdException w:name="Medium Grid 1 Accent 6" w:semiHidden="0" w:uiPriority="67" w:unhideWhenUsed="0"/>
-    <w:lsdException w:name="Medium Grid 2 Accent 6" w:semiHidden="0" w:uiPriority="68" w:unhideWhenUsed="0"/>
-    <w:lsdException w:name="Medium Grid 3 Accent 6" w:semiHidden="0" w:uiPriority="69" w:unhideWhenUsed="0"/>
-    <w:lsdException w:name="Dark List Accent 6" w:semiHidden="0" w:uiPriority="70" w:unhideWhenUsed="0"/>
-    <w:lsdException w:name="Colorful Shading Accent 6" w:semiHidden="0" w:uiPriority="71" w:unhideWhenUsed="0"/>
-    <w:lsdException w:name="Colorful List Accent 6" w:semiHidden="0" w:uiPriority="72" w:unhideWhenUsed="0"/>
-    <w:lsdException w:name="Colorful Grid Accent 6" w:semiHidden="0" w:uiPriority="73" w:unhideWhenUsed="0"/>
-    <w:lsdException w:name="Subtle Emphasis" w:semiHidden="0" w:uiPriority="19" w:unhideWhenUsed="0" w:qFormat="1"/>
-    <w:lsdException w:name="Intense Emphasis" w:semiHidden="0" w:uiPriority="21" w:unhideWhenUsed="0" w:qFormat="1"/>
-    <w:lsdException w:name="Subtle Reference" w:semiHidden="0" w:uiPriority="31" w:unhideWhenUsed="0" w:qFormat="1"/>
-    <w:lsdException w:name="Intense Reference" w:semiHidden="0" w:uiPriority="32" w:unhideWhenUsed="0" w:qFormat="1"/>
-    <w:lsdException w:name="Book Title" w:semiHidden="0" w:uiPriority="33" w:unhideWhenUsed="0" w:qFormat="1"/>
-    <w:lsdException w:name="Bibliography" w:uiPriority="37"/>
-    <w:lsdException w:name="TOC Heading" w:uiPriority="39" w:qFormat="1"/>
-  </w:latentStyles>
-  <w:style w:type="paragraph" w:default="1" w:styleId="Normal">
-    <w:name w:val="Normal"/>
-    <w:qFormat/>
-  </w:style>
-  <w:style w:type="character" w:default="1" w:styleId="DefaultParagraphFont">
-    <w:name w:val="Default Paragraph Font"/>
-    <w:uiPriority w:val="1"/>
-    <w:semiHidden/>
-    <w:unhideWhenUsed/>
-  </w:style>
-  <w:style w:type="table" w:default="1" w:styleId="TableNormal">
-    <w:name w:val="Normal Table"/>
-    <w:uiPriority w:val="99"/>
-    <w:semiHidden/>
-    <w:unhideWhenUsed/>
-    <w:tblPr>
-      <w:tblInd w:w="0" w:type="dxa"/>
-      <w:tblCellMar>
-        <w:top w:w="0" w:type="dxa"/>
-        <w:left w:w="108" w:type="dxa"/>
-        <w:bottom w:w="0" w:type="dxa"/>
-        <w:right w:w="108" w:type="dxa"/>
-      </w:tblCellMar>
-    </w:tblPr>
-  </w:style>
-  <w:style w:type="numbering" w:default="1" w:styleId="NoList">
-    <w:name w:val="No List"/>
-    <w:uiPriority w:val="99"/>
-    <w:semiHidden/>
-    <w:unhideWhenUsed/>
   </w:style>
 </w:styles>
 </file>

</xml_diff>